<commit_message>
update index and eval doc
</commit_message>
<xml_diff>
--- a/pages/doc/AI–EndofUnitEvaluation.docx
+++ b/pages/doc/AI–EndofUnitEvaluation.docx
@@ -163,16 +163,55 @@
                               <w:rPr>
                                 <w:lang w:val="en-GB"/>
                               </w:rPr>
-                              <w:t>To understand and learn about the ethical issues surrounding the application of information technology.</w:t>
-                            </w:r>
-                            <w:r>
-                              <w:t xml:space="preserve"> </w:t>
+                              <w:t>To understand and learn about the ethical issues surrounding the applic</w:t>
                             </w:r>
                             <w:r>
                               <w:rPr>
                                 <w:lang w:val="en-GB"/>
                               </w:rPr>
-                              <w:t>And identifies and explain how the use of technology can impact on society. To be able to explain and justify how the use of technology impacts on society, from the perspective of social, economic, political, legal, ethical and moral issues.</w:t>
+                              <w:t>ation of information technology, identify</w:t>
+                            </w:r>
+                            <w:r>
+                              <w:rPr>
+                                <w:lang w:val="en-GB"/>
+                              </w:rPr>
+                              <w:t xml:space="preserve"> and explain how the use of tec</w:t>
+                            </w:r>
+                            <w:r>
+                              <w:rPr>
+                                <w:lang w:val="en-GB"/>
+                              </w:rPr>
+                              <w:t xml:space="preserve">hnology can impact on society, </w:t>
+                            </w:r>
+                            <w:r>
+                              <w:rPr>
+                                <w:lang w:val="en-GB"/>
+                              </w:rPr>
+                              <w:t>explain and justify how the use of</w:t>
+                            </w:r>
+                            <w:r>
+                              <w:rPr>
+                                <w:lang w:val="en-GB"/>
+                              </w:rPr>
+                              <w:t xml:space="preserve"> technology impacts on society </w:t>
+                            </w:r>
+                            <w:r>
+                              <w:rPr>
+                                <w:lang w:val="en-GB"/>
+                              </w:rPr>
+                              <w:t>from the perspective of social, economic, political, legal, ethical and moral issues</w:t>
+                            </w:r>
+                            <w:r>
+                              <w:rPr>
+                                <w:lang w:val="en-GB"/>
+                              </w:rPr>
+                              <w:t>)</w:t>
+                            </w:r>
+                            <w:r>
+                              <w:rPr>
+                                <w:lang w:val="en-GB"/>
+                              </w:rPr>
+                              <w:t>.</w:t>
                             </w:r>
                           </w:p>
                           <w:p>
@@ -332,28 +371,57 @@
                         <w:rPr>
                           <w:lang w:val="en-GB"/>
                         </w:rPr>
-                        <w:t>To understand and learn about the ethical issues surrounding the application of information technology.</w:t>
-                      </w:r>
-                      <w:r>
-                        <w:t xml:space="preserve"> </w:t>
+                        <w:t>To understand and learn about the ethical issues surrounding the applic</w:t>
                       </w:r>
                       <w:r>
                         <w:rPr>
                           <w:lang w:val="en-GB"/>
                         </w:rPr>
-                        <w:t>And identifies and explain how the use of technology can impact on society.</w:t>
+                        <w:t>ation of information technology, identify</w:t>
                       </w:r>
                       <w:r>
                         <w:rPr>
                           <w:lang w:val="en-GB"/>
                         </w:rPr>
-                        <w:t xml:space="preserve"> </w:t>
+                        <w:t xml:space="preserve"> and explain how the use of tec</w:t>
                       </w:r>
                       <w:r>
                         <w:rPr>
                           <w:lang w:val="en-GB"/>
                         </w:rPr>
-                        <w:t>To be able to explain and justify how the use of technology impacts on society, from the perspective of social, economic, political, legal, ethical and moral issues.</w:t>
+                        <w:t xml:space="preserve">hnology can impact on society, </w:t>
+                      </w:r>
+                      <w:r>
+                        <w:rPr>
+                          <w:lang w:val="en-GB"/>
+                        </w:rPr>
+                        <w:t>explain and justify how the use of</w:t>
+                      </w:r>
+                      <w:r>
+                        <w:rPr>
+                          <w:lang w:val="en-GB"/>
+                        </w:rPr>
+                        <w:t xml:space="preserve"> technology impacts on society </w:t>
+                      </w:r>
+                      <w:r>
+                        <w:rPr>
+                          <w:lang w:val="en-GB"/>
+                        </w:rPr>
+                        <w:t>from the perspective of social, economic, political, legal, ethical and moral issues</w:t>
+                      </w:r>
+                      <w:r>
+                        <w:rPr>
+                          <w:lang w:val="en-GB"/>
+                        </w:rPr>
+                        <w:t>)</w:t>
+                      </w:r>
+                      <w:bookmarkStart w:id="1" w:name="_GoBack"/>
+                      <w:bookmarkEnd w:id="1"/>
+                      <w:r>
+                        <w:rPr>
+                          <w:lang w:val="en-GB"/>
+                        </w:rPr>
+                        <w:t>.</w:t>
                       </w:r>
                     </w:p>
                     <w:p>
@@ -767,7 +835,7 @@
                     </wp:anchor>
                   </w:drawing>
                 </mc:Choice>
-                <mc:Fallback xmlns:w16se="http://schemas.microsoft.com/office/word/2015/wordml/symex" xmlns:w16cid="http://schemas.microsoft.com/office/word/2016/wordml/cid" xmlns:am3d="http://schemas.microsoft.com/office/drawing/2017/model3d" xmlns:aink="http://schemas.microsoft.com/office/drawing/2016/ink" xmlns:cx8="http://schemas.microsoft.com/office/drawing/2016/5/14/chartex" xmlns:cx7="http://schemas.microsoft.com/office/drawing/2016/5/13/chartex" xmlns:cx6="http://schemas.microsoft.com/office/drawing/2016/5/12/chartex" xmlns:cx5="http://schemas.microsoft.com/office/drawing/2016/5/11/chartex" xmlns:cx4="http://schemas.microsoft.com/office/drawing/2016/5/10/chartex" xmlns:cx3="http://schemas.microsoft.com/office/drawing/2016/5/9/chartex" xmlns:cx2="http://schemas.microsoft.com/office/drawing/2015/10/21/chartex" xmlns:cx1="http://schemas.microsoft.com/office/drawing/2015/9/8/chartex" xmlns:cx="http://schemas.microsoft.com/office/drawing/2014/chartex" xmlns:w15="http://schemas.microsoft.com/office/word/2012/wordml">
+                <mc:Fallback xmlns:cx="http://schemas.microsoft.com/office/drawing/2014/chartex" xmlns:cx1="http://schemas.microsoft.com/office/drawing/2015/9/8/chartex" xmlns:cx2="http://schemas.microsoft.com/office/drawing/2015/10/21/chartex" xmlns:cx3="http://schemas.microsoft.com/office/drawing/2016/5/9/chartex" xmlns:cx4="http://schemas.microsoft.com/office/drawing/2016/5/10/chartex" xmlns:cx5="http://schemas.microsoft.com/office/drawing/2016/5/11/chartex" xmlns:cx6="http://schemas.microsoft.com/office/drawing/2016/5/12/chartex" xmlns:cx7="http://schemas.microsoft.com/office/drawing/2016/5/13/chartex" xmlns:cx8="http://schemas.microsoft.com/office/drawing/2016/5/14/chartex" xmlns:aink="http://schemas.microsoft.com/office/drawing/2016/ink" xmlns:am3d="http://schemas.microsoft.com/office/drawing/2017/model3d" xmlns:w16cid="http://schemas.microsoft.com/office/word/2016/wordml/cid" xmlns:w16se="http://schemas.microsoft.com/office/word/2015/wordml/symex" xmlns:w15="http://schemas.microsoft.com/office/word/2012/wordml">
                   <w:pict>
                     <v:rect w14:anchorId="01B9BB82" id="Rectangle 8" o:spid="_x0000_s1026" style="position:absolute;margin-left:33.75pt;margin-top:2.45pt;width:27pt;height:8.95pt;z-index:251660288;visibility:visible;mso-wrap-style:square;mso-height-percent:0;mso-wrap-distance-left:9pt;mso-wrap-distance-top:0;mso-wrap-distance-right:9pt;mso-wrap-distance-bottom:0;mso-position-horizontal:absolute;mso-position-horizontal-relative:text;mso-position-vertical:absolute;mso-position-vertical-relative:text;mso-height-percent:0;mso-height-relative:margin;v-text-anchor:middle" o:gfxdata="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" fillcolor="white [3212]" stroked="f" strokeweight="1pt"/>
                   </w:pict>
@@ -1023,7 +1091,7 @@
                 <w:noProof/>
                 <w:lang w:eastAsia="en-GB"/>
               </w:rPr>
-              <w:t xml:space="preserve"> (refer to the bulletin points above)</w:t>
+              <w:t xml:space="preserve"> (Refer to the bulletin points above)</w:t>
             </w:r>
           </w:p>
           <w:p>
@@ -1274,7 +1342,14 @@
                 <w:noProof/>
                 <w:lang w:eastAsia="en-GB"/>
               </w:rPr>
-              <w:t xml:space="preserve"> (refer to the bulletin point above)</w:t>
+              <w:t xml:space="preserve"> </w:t>
+            </w:r>
+            <w:r>
+              <w:rPr>
+                <w:noProof/>
+                <w:lang w:eastAsia="en-GB"/>
+              </w:rPr>
+              <w:t>(Refer to the bulletin points above)</w:t>
             </w:r>
             <w:bookmarkStart w:id="0" w:name="_GoBack"/>
             <w:bookmarkEnd w:id="0"/>

</xml_diff>

<commit_message>
updated eval doc example
</commit_message>
<xml_diff>
--- a/pages/doc/AI–EndofUnitEvaluation.docx
+++ b/pages/doc/AI–EndofUnitEvaluation.docx
@@ -1,7 +1,9 @@
 
 <file path=word/document.xml><?xml version="1.0" encoding="utf-8"?>
-<w:document xmlns:wpc="http://schemas.microsoft.com/office/word/2010/wordprocessingCanvas" xmlns:mo="http://schemas.microsoft.com/office/mac/office/2008/main" xmlns:mc="http://schemas.openxmlformats.org/markup-compatibility/2006" xmlns:mv="urn:schemas-microsoft-com:mac:vml" xmlns:o="urn:schemas-microsoft-com:office:office" xmlns:r="http://schemas.openxmlformats.org/officeDocument/2006/relationships" xmlns:m="http://schemas.openxmlformats.org/officeDocument/2006/math" xmlns:v="urn:schemas-microsoft-com:vml" xmlns:wp14="http://schemas.microsoft.com/office/word/2010/wordprocessingDrawing" xmlns:wp="http://schemas.openxmlformats.org/drawingml/2006/wordprocessingDrawing" xmlns:w10="urn:schemas-microsoft-com:office:word" xmlns:w="http://schemas.openxmlformats.org/wordprocessingml/2006/main" xmlns:w14="http://schemas.microsoft.com/office/word/2010/wordml" xmlns:wpg="http://schemas.microsoft.com/office/word/2010/wordprocessingGroup" xmlns:wpi="http://schemas.microsoft.com/office/word/2010/wordprocessingInk" xmlns:wne="http://schemas.microsoft.com/office/word/2006/wordml" xmlns:wps="http://schemas.microsoft.com/office/word/2010/wordprocessingShape" mc:Ignorable="w14 wp14">
+<w:document xmlns:wpc="http://schemas.microsoft.com/office/word/2010/wordprocessingCanvas" xmlns:cx="http://schemas.microsoft.com/office/drawing/2014/chartex" xmlns:cx1="http://schemas.microsoft.com/office/drawing/2015/9/8/chartex" xmlns:cx2="http://schemas.microsoft.com/office/drawing/2015/10/21/chartex" xmlns:cx3="http://schemas.microsoft.com/office/drawing/2016/5/9/chartex" xmlns:cx4="http://schemas.microsoft.com/office/drawing/2016/5/10/chartex" xmlns:cx5="http://schemas.microsoft.com/office/drawing/2016/5/11/chartex" xmlns:cx6="http://schemas.microsoft.com/office/drawing/2016/5/12/chartex" xmlns:cx7="http://schemas.microsoft.com/office/drawing/2016/5/13/chartex" xmlns:cx8="http://schemas.microsoft.com/office/drawing/2016/5/14/chartex" xmlns:mc="http://schemas.openxmlformats.org/markup-compatibility/2006" xmlns:aink="http://schemas.microsoft.com/office/drawing/2016/ink" xmlns:am3d="http://schemas.microsoft.com/office/drawing/2017/model3d" xmlns:o="urn:schemas-microsoft-com:office:office" xmlns:r="http://schemas.openxmlformats.org/officeDocument/2006/relationships" xmlns:m="http://schemas.openxmlformats.org/officeDocument/2006/math" xmlns:v="urn:schemas-microsoft-com:vml" xmlns:wp14="http://schemas.microsoft.com/office/word/2010/wordprocessingDrawing" xmlns:wp="http://schemas.openxmlformats.org/drawingml/2006/wordprocessingDrawing" xmlns:w10="urn:schemas-microsoft-com:office:word" xmlns:w="http://schemas.openxmlformats.org/wordprocessingml/2006/main" xmlns:w14="http://schemas.microsoft.com/office/word/2010/wordml" xmlns:w15="http://schemas.microsoft.com/office/word/2012/wordml" xmlns:w16cid="http://schemas.microsoft.com/office/word/2016/wordml/cid" xmlns:w16se="http://schemas.microsoft.com/office/word/2015/wordml/symex" xmlns:wpg="http://schemas.microsoft.com/office/word/2010/wordprocessingGroup" xmlns:wpi="http://schemas.microsoft.com/office/word/2010/wordprocessingInk" xmlns:wne="http://schemas.microsoft.com/office/word/2006/wordml" xmlns:wps="http://schemas.microsoft.com/office/word/2010/wordprocessingShape" mc:Ignorable="w14 w15 w16se w16cid wp14">
   <w:body>
+    <w:bookmarkStart w:id="0" w:name="_GoBack"/>
+    <w:bookmarkEnd w:id="0"/>
     <w:p>
       <w:pPr>
         <w:jc w:val="center"/>
@@ -12,67 +14,23 @@
       </w:pPr>
       <w:r>
         <w:rPr>
-          <w:b/>
-          <w:sz w:val="28"/>
-        </w:rPr>
-        <w:t>Arti</w:t>
-      </w:r>
-      <w:r>
-        <w:rPr>
-          <w:b/>
-          <w:sz w:val="28"/>
-        </w:rPr>
-        <w:t>ficial Intelligence (AI)</w:t>
-      </w:r>
-      <w:r>
-        <w:rPr>
-          <w:b/>
-          <w:sz w:val="28"/>
-        </w:rPr>
-        <w:t xml:space="preserve"> – End </w:t>
-      </w:r>
-      <w:r>
-        <w:rPr>
-          <w:b/>
-          <w:sz w:val="28"/>
-        </w:rPr>
-        <w:t>of unit E</w:t>
-      </w:r>
-      <w:r>
-        <w:rPr>
-          <w:b/>
-          <w:sz w:val="28"/>
-        </w:rPr>
-        <w:t>valuation</w:t>
-      </w:r>
-    </w:p>
-    <w:p>
-      <w:pPr>
-        <w:jc w:val="center"/>
-        <w:rPr>
-          <w:b/>
-          <w:sz w:val="28"/>
-        </w:rPr>
-      </w:pPr>
-      <w:r>
-        <w:rPr>
           <w:noProof/>
           <w:color w:val="FFFFFF" w:themeColor="background1"/>
-          <w:lang w:val="en-US"/>
+          <w:lang w:eastAsia="en-GB"/>
         </w:rPr>
         <mc:AlternateContent>
           <mc:Choice Requires="wps">
             <w:drawing>
-              <wp:anchor distT="0" distB="0" distL="114300" distR="114300" simplePos="0" relativeHeight="251662336" behindDoc="0" locked="0" layoutInCell="1" allowOverlap="1" wp14:anchorId="71466B04" wp14:editId="32AB184D">
+              <wp:anchor distT="0" distB="0" distL="114300" distR="114300" simplePos="0" relativeHeight="251662336" behindDoc="0" locked="0" layoutInCell="1" allowOverlap="1" wp14:anchorId="34DEED0A" wp14:editId="740E5C6F">
                 <wp:simplePos x="0" y="0"/>
                 <wp:positionH relativeFrom="margin">
-                  <wp:posOffset>167489</wp:posOffset>
+                  <wp:posOffset>165735</wp:posOffset>
                 </wp:positionH>
                 <wp:positionV relativeFrom="paragraph">
-                  <wp:posOffset>63028</wp:posOffset>
+                  <wp:posOffset>216824</wp:posOffset>
                 </wp:positionV>
-                <wp:extent cx="6627646" cy="1707987"/>
-                <wp:effectExtent l="0" t="0" r="27305" b="19685"/>
+                <wp:extent cx="6628847" cy="1316990"/>
+                <wp:effectExtent l="0" t="0" r="26035" b="29210"/>
                 <wp:wrapNone/>
                 <wp:docPr id="1" name="Rounded Rectangle 1"/>
                 <wp:cNvGraphicFramePr/>
@@ -83,13 +41,13 @@
                       <wps:spPr>
                         <a:xfrm>
                           <a:off x="0" y="0"/>
-                          <a:ext cx="6627646" cy="1707987"/>
+                          <a:ext cx="6628847" cy="1316990"/>
                         </a:xfrm>
                         <a:prstGeom prst="roundRect">
                           <a:avLst/>
                         </a:prstGeom>
                         <a:solidFill>
-                          <a:srgbClr val="9900CC"/>
+                          <a:schemeClr val="tx1"/>
                         </a:solidFill>
                       </wps:spPr>
                       <wps:style>
@@ -117,101 +75,16 @@
                               </w:rPr>
                             </w:pPr>
                             <w:r>
-                              <w:rPr>
-                                <w:b/>
-                              </w:rPr>
-                              <w:t>Points to include in your evaluation:</w:t>
-                            </w:r>
-                          </w:p>
-                          <w:p>
-                            <w:pPr>
-                              <w:pStyle w:val="ListParagraph"/>
-                              <w:numPr>
-                                <w:ilvl w:val="0"/>
-                                <w:numId w:val="1"/>
-                              </w:numPr>
-                              <w:ind w:left="360" w:firstLine="0"/>
-                              <w:rPr>
-                                <w:lang w:val="en-GB"/>
-                              </w:rPr>
-                            </w:pPr>
-                            <w:r>
-                              <w:rPr>
-                                <w:lang w:val="en-GB"/>
-                              </w:rPr>
-                              <w:t xml:space="preserve">Purpose of </w:t>
+                              <w:t>Under each learning strand covered in this unit, describe</w:t>
                             </w:r>
                             <w:r>
-                              <w:rPr>
-                                <w:lang w:val="en-GB"/>
-                              </w:rPr>
-                              <w:t>AI</w:t>
-                            </w:r>
-                            <w:r>
-                              <w:rPr>
-                                <w:lang w:val="en-GB"/>
-                              </w:rPr>
                               <w:t xml:space="preserve"> </w:t>
                             </w:r>
                             <w:r>
-                              <w:rPr>
-                                <w:lang w:val="en-GB"/>
-                              </w:rPr>
-                              <w:t>Unit (</w:t>
+                              <w:t>what you have learned by using specific key words and key phrases in that learning strands.</w:t>
                             </w:r>
                             <w:r>
-                              <w:rPr>
-                                <w:lang w:val="en-GB"/>
-                              </w:rPr>
-                              <w:t>To understand and learn about the ethical issues surrounding the applic</w:t>
-                            </w:r>
-                            <w:r>
-                              <w:rPr>
-                                <w:lang w:val="en-GB"/>
-                              </w:rPr>
-                              <w:t>ation of information technology, identify</w:t>
-                            </w:r>
-                            <w:r>
-                              <w:rPr>
-                                <w:lang w:val="en-GB"/>
-                              </w:rPr>
-                              <w:t xml:space="preserve"> and explain how the use of tec</w:t>
-                            </w:r>
-                            <w:r>
-                              <w:rPr>
-                                <w:lang w:val="en-GB"/>
-                              </w:rPr>
-                              <w:t xml:space="preserve">hnology can impact on society, </w:t>
-                            </w:r>
-                            <w:r>
-                              <w:rPr>
-                                <w:lang w:val="en-GB"/>
-                              </w:rPr>
-                              <w:t>explain and justify how the use of</w:t>
-                            </w:r>
-                            <w:r>
-                              <w:rPr>
-                                <w:lang w:val="en-GB"/>
-                              </w:rPr>
-                              <w:t xml:space="preserve"> technology impacts on society </w:t>
-                            </w:r>
-                            <w:r>
-                              <w:rPr>
-                                <w:lang w:val="en-GB"/>
-                              </w:rPr>
-                              <w:t>from the perspective of social, economic, political, legal, ethical and moral issues</w:t>
-                            </w:r>
-                            <w:r>
-                              <w:rPr>
-                                <w:lang w:val="en-GB"/>
-                              </w:rPr>
-                              <w:t>)</w:t>
-                            </w:r>
-                            <w:r>
-                              <w:rPr>
-                                <w:lang w:val="en-GB"/>
-                              </w:rPr>
-                              <w:t>.</w:t>
+                              <w:t xml:space="preserve"> For each learning strand, discuss</w:t>
                             </w:r>
                           </w:p>
                           <w:p>
@@ -231,13 +104,7 @@
                               <w:rPr>
                                 <w:lang w:val="en-GB"/>
                               </w:rPr>
-                              <w:t xml:space="preserve">What went well? </w:t>
-                            </w:r>
-                            <w:r>
-                              <w:rPr>
-                                <w:lang w:val="en-GB"/>
-                              </w:rPr>
-                              <w:t>(WWW)</w:t>
+                              <w:t>What went well? (WWW) – what have you learned and developed that you did not have at the start of this unit</w:t>
                             </w:r>
                           </w:p>
                           <w:p>
@@ -257,7 +124,7 @@
                               <w:rPr>
                                 <w:lang w:val="en-GB"/>
                               </w:rPr>
-                              <w:t>Even Better If… (EBI)</w:t>
+                              <w:t>Even Better If… (EBI) – how you can improve your understanding even further</w:t>
                             </w:r>
                           </w:p>
                           <w:p>
@@ -312,9 +179,9 @@
               </wp:anchor>
             </w:drawing>
           </mc:Choice>
-          <mc:Fallback xmlns:w15="http://schemas.microsoft.com/office/word/2012/wordml">
+          <mc:Fallback xmlns:mv="urn:schemas-microsoft-com:mac:vml" xmlns:mo="http://schemas.microsoft.com/office/mac/office/2008/main">
             <w:pict>
-              <v:roundrect w14:anchorId="71466B04" id="Rounded Rectangle 1" o:spid="_x0000_s1026" style="position:absolute;left:0;text-align:left;margin-left:13.2pt;margin-top:4.95pt;width:521.85pt;height:134.5pt;z-index:251662336;visibility:visible;mso-wrap-style:square;mso-width-percent:0;mso-height-percent:0;mso-wrap-distance-left:9pt;mso-wrap-distance-top:0;mso-wrap-distance-right:9pt;mso-wrap-distance-bottom:0;mso-position-horizontal:absolute;mso-position-horizontal-relative:margin;mso-position-vertical:absolute;mso-position-vertical-relative:text;mso-width-percent:0;mso-height-percent:0;mso-width-relative:margin;mso-height-relative:margin;v-text-anchor:middle" arcsize="10923f" o:gfxdata="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" fillcolor="#90c" strokecolor="#1f3763 [1604]" strokeweight="1pt">
+              <v:roundrect w14:anchorId="34DEED0A" id="Rounded Rectangle 1" o:spid="_x0000_s1026" style="position:absolute;left:0;text-align:left;margin-left:13.05pt;margin-top:17.05pt;width:521.95pt;height:103.7pt;z-index:251662336;visibility:visible;mso-wrap-style:square;mso-width-percent:0;mso-height-percent:0;mso-wrap-distance-left:9pt;mso-wrap-distance-top:0;mso-wrap-distance-right:9pt;mso-wrap-distance-bottom:0;mso-position-horizontal:absolute;mso-position-horizontal-relative:margin;mso-position-vertical:absolute;mso-position-vertical-relative:text;mso-width-percent:0;mso-height-percent:0;mso-width-relative:margin;mso-height-relative:margin;v-text-anchor:middle" arcsize="10923f" o:gfxdata="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" fillcolor="black [3213]" strokecolor="#1f3763 [1604]" strokeweight="1pt">
                 <v:stroke joinstyle="miter"/>
                 <v:textbox>
                   <w:txbxContent>
@@ -325,103 +192,16 @@
                         </w:rPr>
                       </w:pPr>
                       <w:r>
-                        <w:rPr>
-                          <w:b/>
-                        </w:rPr>
-                        <w:t>Points to include in your evaluation:</w:t>
-                      </w:r>
-                    </w:p>
-                    <w:p>
-                      <w:pPr>
-                        <w:pStyle w:val="ListParagraph"/>
-                        <w:numPr>
-                          <w:ilvl w:val="0"/>
-                          <w:numId w:val="1"/>
-                        </w:numPr>
-                        <w:ind w:left="360" w:firstLine="0"/>
-                        <w:rPr>
-                          <w:lang w:val="en-GB"/>
-                        </w:rPr>
-                      </w:pPr>
-                      <w:r>
-                        <w:rPr>
-                          <w:lang w:val="en-GB"/>
-                        </w:rPr>
-                        <w:t xml:space="preserve">Purpose of </w:t>
+                        <w:t>Under each learning strand covered in this unit, describe</w:t>
                       </w:r>
                       <w:r>
-                        <w:rPr>
-                          <w:lang w:val="en-GB"/>
-                        </w:rPr>
-                        <w:t>AI</w:t>
-                      </w:r>
-                      <w:r>
-                        <w:rPr>
-                          <w:lang w:val="en-GB"/>
-                        </w:rPr>
                         <w:t xml:space="preserve"> </w:t>
                       </w:r>
                       <w:r>
-                        <w:rPr>
-                          <w:lang w:val="en-GB"/>
-                        </w:rPr>
-                        <w:t>Unit (</w:t>
+                        <w:t>what you have learned by using specific key words and key phrases in that learning strands.</w:t>
                       </w:r>
                       <w:r>
-                        <w:rPr>
-                          <w:lang w:val="en-GB"/>
-                        </w:rPr>
-                        <w:t>To understand and learn about the ethical issues surrounding the applic</w:t>
-                      </w:r>
-                      <w:r>
-                        <w:rPr>
-                          <w:lang w:val="en-GB"/>
-                        </w:rPr>
-                        <w:t>ation of information technology, identify</w:t>
-                      </w:r>
-                      <w:r>
-                        <w:rPr>
-                          <w:lang w:val="en-GB"/>
-                        </w:rPr>
-                        <w:t xml:space="preserve"> and explain how the use of tec</w:t>
-                      </w:r>
-                      <w:r>
-                        <w:rPr>
-                          <w:lang w:val="en-GB"/>
-                        </w:rPr>
-                        <w:t xml:space="preserve">hnology can impact on society, </w:t>
-                      </w:r>
-                      <w:r>
-                        <w:rPr>
-                          <w:lang w:val="en-GB"/>
-                        </w:rPr>
-                        <w:t>explain and justify how the use of</w:t>
-                      </w:r>
-                      <w:r>
-                        <w:rPr>
-                          <w:lang w:val="en-GB"/>
-                        </w:rPr>
-                        <w:t xml:space="preserve"> technology impacts on society </w:t>
-                      </w:r>
-                      <w:r>
-                        <w:rPr>
-                          <w:lang w:val="en-GB"/>
-                        </w:rPr>
-                        <w:t>from the perspective of social, economic, political, legal, ethical and moral issues</w:t>
-                      </w:r>
-                      <w:r>
-                        <w:rPr>
-                          <w:lang w:val="en-GB"/>
-                        </w:rPr>
-                        <w:t>)</w:t>
-                      </w:r>
-                      <w:bookmarkStart w:id="1" w:name="_GoBack"/>
-                      <w:bookmarkEnd w:id="1"/>
-                      <w:r>
-                        <w:rPr>
-                          <w:lang w:val="en-GB"/>
-                        </w:rPr>
-                        <w:t>.</w:t>
+                        <w:t xml:space="preserve"> For each learning strand, discuss</w:t>
                       </w:r>
                     </w:p>
                     <w:p>
@@ -441,13 +221,7 @@
                         <w:rPr>
                           <w:lang w:val="en-GB"/>
                         </w:rPr>
-                        <w:t xml:space="preserve">What went well? </w:t>
-                      </w:r>
-                      <w:r>
-                        <w:rPr>
-                          <w:lang w:val="en-GB"/>
-                        </w:rPr>
-                        <w:t>(WWW)</w:t>
+                        <w:t>What went well? (WWW) – what have you learned and developed that you did not have at the start of this unit</w:t>
                       </w:r>
                     </w:p>
                     <w:p>
@@ -467,7 +241,7 @@
                         <w:rPr>
                           <w:lang w:val="en-GB"/>
                         </w:rPr>
-                        <w:t>Even Better If… (EBI)</w:t>
+                        <w:t>Even Better If… (EBI) – how you can improve your understanding even further</w:t>
                       </w:r>
                     </w:p>
                     <w:p>
@@ -510,15 +284,41 @@
           </mc:Fallback>
         </mc:AlternateContent>
       </w:r>
-    </w:p>
-    <w:p>
-      <w:pPr>
-        <w:jc w:val="center"/>
+      <w:r>
         <w:rPr>
           <w:b/>
           <w:sz w:val="28"/>
         </w:rPr>
-      </w:pPr>
+        <w:t>Arti</w:t>
+      </w:r>
+      <w:r>
+        <w:rPr>
+          <w:b/>
+          <w:sz w:val="28"/>
+        </w:rPr>
+        <w:t>ficial Intelligence (AI)</w:t>
+      </w:r>
+      <w:r>
+        <w:rPr>
+          <w:b/>
+          <w:sz w:val="28"/>
+        </w:rPr>
+        <w:t xml:space="preserve"> – End </w:t>
+      </w:r>
+      <w:r>
+        <w:rPr>
+          <w:b/>
+          <w:sz w:val="28"/>
+        </w:rPr>
+        <w:t>of unit E</w:t>
+      </w:r>
+      <w:r>
+        <w:rPr>
+          <w:b/>
+          <w:sz w:val="28"/>
+        </w:rPr>
+        <w:t>valuation</w:t>
+      </w:r>
     </w:p>
     <w:p>
       <w:pPr>
@@ -601,43 +401,31 @@
               <w:rPr>
                 <w:b/>
               </w:rPr>
-              <w:t>Take a screenshot of your prog</w:t>
-            </w:r>
-            <w:r>
-              <w:rPr>
-                <w:b/>
-              </w:rPr>
-              <w:t>ress ladder table and the graph</w:t>
-            </w:r>
-            <w:r>
-              <w:rPr>
-                <w:b/>
-              </w:rPr>
-              <w:t xml:space="preserve"> and </w:t>
-            </w:r>
-            <w:r>
-              <w:rPr>
-                <w:b/>
-              </w:rPr>
-              <w:t xml:space="preserve">replace the </w:t>
-            </w:r>
-            <w:r>
-              <w:rPr>
-                <w:b/>
-              </w:rPr>
-              <w:t xml:space="preserve">2 </w:t>
-            </w:r>
-            <w:r>
-              <w:rPr>
-                <w:b/>
-              </w:rPr>
-              <w:t>examples below</w:t>
-            </w:r>
-            <w:r>
-              <w:rPr>
-                <w:b/>
-              </w:rPr>
-              <w:t>:</w:t>
+              <w:t xml:space="preserve">Take a screenshot of your progress ladder </w:t>
+            </w:r>
+            <w:r>
+              <w:rPr>
+                <w:b/>
+              </w:rPr>
+              <w:t xml:space="preserve">bar chart </w:t>
+            </w:r>
+            <w:r>
+              <w:rPr>
+                <w:b/>
+              </w:rPr>
+              <w:t xml:space="preserve">and </w:t>
+            </w:r>
+            <w:r>
+              <w:rPr>
+                <w:b/>
+              </w:rPr>
+              <w:t xml:space="preserve">replace it </w:t>
+            </w:r>
+            <w:r>
+              <w:rPr>
+                <w:b/>
+              </w:rPr>
+              <w:t>below:</w:t>
             </w:r>
           </w:p>
         </w:tc>
@@ -655,12 +443,12 @@
             <w:r>
               <w:rPr>
                 <w:noProof/>
-                <w:lang w:val="en-US"/>
+                <w:lang w:eastAsia="en-GB"/>
               </w:rPr>
               <w:drawing>
-                <wp:inline distT="0" distB="0" distL="0" distR="0" wp14:anchorId="17C28DFE" wp14:editId="7DD82272">
-                  <wp:extent cx="6654165" cy="1394460"/>
-                  <wp:effectExtent l="0" t="0" r="635" b="2540"/>
+                <wp:inline distT="0" distB="0" distL="0" distR="0" wp14:anchorId="17C28DFE" wp14:editId="7654427B">
+                  <wp:extent cx="6650154" cy="1215704"/>
+                  <wp:effectExtent l="0" t="0" r="5080" b="3810"/>
                   <wp:docPr id="3" name="Picture 3" descr="/Users/stephenfone/Desktop/Screenshot 2019-01-24 at 09.05.35.png"/>
                   <wp:cNvGraphicFramePr>
                     <a:graphicFrameLocks xmlns:a="http://schemas.openxmlformats.org/drawingml/2006/main" noChangeAspect="1"/>
@@ -675,7 +463,7 @@
                           </pic:cNvPicPr>
                         </pic:nvPicPr>
                         <pic:blipFill>
-                          <a:blip r:embed="rId8">
+                          <a:blip r:embed="rId7">
                             <a:extLst>
                               <a:ext uri="{28A0092B-C50C-407E-A947-70E740481C1C}">
                                 <a14:useLocalDpi xmlns:a14="http://schemas.microsoft.com/office/drawing/2010/main" val="0"/>
@@ -690,7 +478,7 @@
                         <pic:spPr bwMode="auto">
                           <a:xfrm>
                             <a:off x="0" y="0"/>
-                            <a:ext cx="6654165" cy="1394460"/>
+                            <a:ext cx="6778179" cy="1239108"/>
                           </a:xfrm>
                           <a:prstGeom prst="rect">
                             <a:avLst/>
@@ -719,60 +507,42 @@
             <w:r>
               <w:rPr>
                 <w:noProof/>
-                <w:lang w:val="en-US"/>
-              </w:rPr>
-              <w:drawing>
-                <wp:inline distT="0" distB="0" distL="0" distR="0" wp14:anchorId="336B0C94" wp14:editId="720C3BD3">
-                  <wp:extent cx="6339663" cy="2057400"/>
-                  <wp:effectExtent l="0" t="0" r="4445" b="0"/>
-                  <wp:docPr id="10" name="Picture 10"/>
-                  <wp:cNvGraphicFramePr>
-                    <a:graphicFrameLocks xmlns:a="http://schemas.openxmlformats.org/drawingml/2006/main" noChangeAspect="1"/>
-                  </wp:cNvGraphicFramePr>
-                  <a:graphic xmlns:a="http://schemas.openxmlformats.org/drawingml/2006/main">
-                    <a:graphicData uri="http://schemas.openxmlformats.org/drawingml/2006/picture">
-                      <pic:pic xmlns:pic="http://schemas.openxmlformats.org/drawingml/2006/picture">
-                        <pic:nvPicPr>
-                          <pic:cNvPr id="1" name=""/>
-                          <pic:cNvPicPr/>
-                        </pic:nvPicPr>
-                        <pic:blipFill rotWithShape="1">
-                          <a:blip r:embed="rId9"/>
-                          <a:srcRect l="41374" t="41868" r="2485" b="17901"/>
-                          <a:stretch/>
-                        </pic:blipFill>
-                        <pic:spPr bwMode="auto">
-                          <a:xfrm>
-                            <a:off x="0" y="0"/>
-                            <a:ext cx="6339663" cy="2057400"/>
-                          </a:xfrm>
-                          <a:prstGeom prst="rect">
-                            <a:avLst/>
-                          </a:prstGeom>
-                          <a:ln>
-                            <a:noFill/>
-                          </a:ln>
-                          <a:extLst>
-                            <a:ext uri="{53640926-AAD7-44d8-BBD7-CCE9431645EC}">
-                              <a14:shadowObscured xmlns:a14="http://schemas.microsoft.com/office/drawing/2010/main"/>
-                            </a:ext>
-                          </a:extLst>
-                        </pic:spPr>
-                      </pic:pic>
-                    </a:graphicData>
-                  </a:graphic>
-                </wp:inline>
-              </w:drawing>
-            </w:r>
-            <w:r>
-              <w:rPr>
-                <w:noProof/>
-                <w:lang w:val="en-US"/>
+              </w:rPr>
+              <w:object w:dxaOrig="7764" w:dyaOrig="3408" w14:anchorId="55977429">
+                <v:shapetype id="_x0000_t75" coordsize="21600,21600" o:spt="75" o:preferrelative="t" path="m@4@5l@4@11@9@11@9@5xe" filled="f" stroked="f">
+                  <v:stroke joinstyle="miter"/>
+                  <v:formulas>
+                    <v:f eqn="if lineDrawn pixelLineWidth 0"/>
+                    <v:f eqn="sum @0 1 0"/>
+                    <v:f eqn="sum 0 0 @1"/>
+                    <v:f eqn="prod @2 1 2"/>
+                    <v:f eqn="prod @3 21600 pixelWidth"/>
+                    <v:f eqn="prod @3 21600 pixelHeight"/>
+                    <v:f eqn="sum @0 0 1"/>
+                    <v:f eqn="prod @6 1 2"/>
+                    <v:f eqn="prod @7 21600 pixelWidth"/>
+                    <v:f eqn="sum @8 21600 0"/>
+                    <v:f eqn="prod @7 21600 pixelHeight"/>
+                    <v:f eqn="sum @10 21600 0"/>
+                  </v:formulas>
+                  <v:path o:extrusionok="f" gradientshapeok="t" o:connecttype="rect"/>
+                  <o:lock v:ext="edit" aspectratio="t"/>
+                </v:shapetype>
+                <v:shape id="_x0000_i1025" type="#_x0000_t75" alt="" style="width:517.25pt;height:170.05pt;mso-width-percent:0;mso-height-percent:0;mso-width-percent:0;mso-height-percent:0" o:ole="">
+                  <v:imagedata r:id="rId8" o:title=""/>
+                </v:shape>
+                <o:OLEObject Type="Embed" ProgID="PBrush" ShapeID="_x0000_i1025" DrawAspect="Content" ObjectID="_1642781567" r:id="rId9"/>
+              </w:object>
+            </w:r>
+            <w:r>
+              <w:rPr>
+                <w:noProof/>
+                <w:lang w:eastAsia="en-GB"/>
               </w:rPr>
               <mc:AlternateContent>
                 <mc:Choice Requires="wps">
                   <w:drawing>
-                    <wp:anchor distT="0" distB="0" distL="114300" distR="114300" simplePos="0" relativeHeight="251660288" behindDoc="0" locked="0" layoutInCell="1" allowOverlap="1" wp14:anchorId="05D87716" wp14:editId="5C5D3E83">
+                    <wp:anchor distT="0" distB="0" distL="114300" distR="114300" simplePos="0" relativeHeight="251660288" behindDoc="0" locked="0" layoutInCell="1" allowOverlap="1" wp14:anchorId="05D87716" wp14:editId="1CA0883E">
                       <wp:simplePos x="0" y="0"/>
                       <wp:positionH relativeFrom="column">
                         <wp:posOffset>428625</wp:posOffset>
@@ -835,12 +605,1069 @@
                     </wp:anchor>
                   </w:drawing>
                 </mc:Choice>
-                <mc:Fallback xmlns:cx="http://schemas.microsoft.com/office/drawing/2014/chartex" xmlns:cx1="http://schemas.microsoft.com/office/drawing/2015/9/8/chartex" xmlns:cx2="http://schemas.microsoft.com/office/drawing/2015/10/21/chartex" xmlns:cx3="http://schemas.microsoft.com/office/drawing/2016/5/9/chartex" xmlns:cx4="http://schemas.microsoft.com/office/drawing/2016/5/10/chartex" xmlns:cx5="http://schemas.microsoft.com/office/drawing/2016/5/11/chartex" xmlns:cx6="http://schemas.microsoft.com/office/drawing/2016/5/12/chartex" xmlns:cx7="http://schemas.microsoft.com/office/drawing/2016/5/13/chartex" xmlns:cx8="http://schemas.microsoft.com/office/drawing/2016/5/14/chartex" xmlns:aink="http://schemas.microsoft.com/office/drawing/2016/ink" xmlns:am3d="http://schemas.microsoft.com/office/drawing/2017/model3d" xmlns:w16cid="http://schemas.microsoft.com/office/word/2016/wordml/cid" xmlns:w16se="http://schemas.microsoft.com/office/word/2015/wordml/symex" xmlns:w15="http://schemas.microsoft.com/office/word/2012/wordml">
+                <mc:Fallback xmlns:mv="urn:schemas-microsoft-com:mac:vml" xmlns:mo="http://schemas.microsoft.com/office/mac/office/2008/main">
                   <w:pict>
-                    <v:rect w14:anchorId="01B9BB82" id="Rectangle 8" o:spid="_x0000_s1026" style="position:absolute;margin-left:33.75pt;margin-top:2.45pt;width:27pt;height:8.95pt;z-index:251660288;visibility:visible;mso-wrap-style:square;mso-height-percent:0;mso-wrap-distance-left:9pt;mso-wrap-distance-top:0;mso-wrap-distance-right:9pt;mso-wrap-distance-bottom:0;mso-position-horizontal:absolute;mso-position-horizontal-relative:text;mso-position-vertical:absolute;mso-position-vertical-relative:text;mso-height-percent:0;mso-height-relative:margin;v-text-anchor:middle" o:gfxdata="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" fillcolor="white [3212]" stroked="f" strokeweight="1pt"/>
+                    <v:rect w14:anchorId="08F17914" id="Rectangle 8" o:spid="_x0000_s1026" style="position:absolute;margin-left:33.75pt;margin-top:2.45pt;width:27pt;height:8.95pt;z-index:251660288;visibility:visible;mso-wrap-style:square;mso-height-percent:0;mso-wrap-distance-left:9pt;mso-wrap-distance-top:0;mso-wrap-distance-right:9pt;mso-wrap-distance-bottom:0;mso-position-horizontal:absolute;mso-position-horizontal-relative:text;mso-position-vertical:absolute;mso-position-vertical-relative:text;mso-height-percent:0;mso-height-relative:margin;v-text-anchor:middle" o:gfxdata="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" fillcolor="white [3212]" stroked="f" strokeweight="1pt"/>
                   </w:pict>
                 </mc:Fallback>
               </mc:AlternateContent>
+            </w:r>
+          </w:p>
+        </w:tc>
+      </w:tr>
+      <w:tr>
+        <w:trPr>
+          <w:trHeight w:val="215"/>
+        </w:trPr>
+        <w:tc>
+          <w:tcPr>
+            <w:tcW w:w="10476" w:type="dxa"/>
+            <w:gridSpan w:val="2"/>
+          </w:tcPr>
+          <w:p>
+            <w:pPr>
+              <w:rPr>
+                <w:b/>
+                <w:noProof/>
+                <w:lang w:eastAsia="en-GB"/>
+              </w:rPr>
+            </w:pPr>
+            <w:r>
+              <w:rPr>
+                <w:b/>
+                <w:noProof/>
+                <w:lang w:eastAsia="en-GB"/>
+              </w:rPr>
+              <w:t>Information Technology:</w:t>
+            </w:r>
+          </w:p>
+          <w:p>
+            <w:pPr>
+              <w:pStyle w:val="ListParagraph"/>
+              <w:numPr>
+                <w:ilvl w:val="0"/>
+                <w:numId w:val="12"/>
+              </w:numPr>
+              <w:spacing w:after="0" w:line="240" w:lineRule="auto"/>
+              <w:rPr>
+                <w:rFonts w:eastAsia="Times New Roman" w:cs="Times New Roman"/>
+                <w:color w:val="000000"/>
+              </w:rPr>
+            </w:pPr>
+            <w:r>
+              <w:rPr>
+                <w:rFonts w:eastAsia="Times New Roman" w:cs="Times New Roman"/>
+                <w:color w:val="000000"/>
+              </w:rPr>
+              <w:t>I am able to explain the main key concepts in AI technology:</w:t>
+            </w:r>
+          </w:p>
+          <w:p>
+            <w:pPr>
+              <w:pStyle w:val="ListParagraph"/>
+              <w:numPr>
+                <w:ilvl w:val="1"/>
+                <w:numId w:val="9"/>
+              </w:numPr>
+              <w:spacing w:after="0" w:line="240" w:lineRule="auto"/>
+              <w:ind w:left="1434" w:hanging="357"/>
+              <w:rPr>
+                <w:rFonts w:ascii="Helvetica" w:eastAsia="Times New Roman" w:hAnsi="Helvetica" w:cs="Times New Roman"/>
+                <w:color w:val="000000"/>
+                <w:lang w:eastAsia="en-GB"/>
+              </w:rPr>
+            </w:pPr>
+            <w:r>
+              <w:rPr>
+                <w:rFonts w:eastAsia="Times New Roman" w:cs="Times New Roman"/>
+                <w:b/>
+                <w:color w:val="000000"/>
+              </w:rPr>
+              <w:t>Intelligence</w:t>
+            </w:r>
+          </w:p>
+          <w:p>
+            <w:pPr>
+              <w:pStyle w:val="ListParagraph"/>
+              <w:numPr>
+                <w:ilvl w:val="1"/>
+                <w:numId w:val="9"/>
+              </w:numPr>
+              <w:spacing w:after="0" w:line="240" w:lineRule="auto"/>
+              <w:ind w:left="1434" w:hanging="357"/>
+              <w:rPr>
+                <w:rFonts w:eastAsia="Times New Roman" w:cs="Times New Roman"/>
+                <w:b/>
+                <w:color w:val="000000"/>
+              </w:rPr>
+            </w:pPr>
+            <w:r>
+              <w:rPr>
+                <w:rFonts w:eastAsia="Times New Roman" w:cs="Times New Roman"/>
+                <w:b/>
+                <w:color w:val="000000"/>
+              </w:rPr>
+              <w:t>Forward planning</w:t>
+            </w:r>
+          </w:p>
+          <w:p>
+            <w:pPr>
+              <w:pStyle w:val="ListParagraph"/>
+              <w:numPr>
+                <w:ilvl w:val="1"/>
+                <w:numId w:val="9"/>
+              </w:numPr>
+              <w:spacing w:after="0" w:line="240" w:lineRule="auto"/>
+              <w:ind w:left="1434" w:hanging="357"/>
+              <w:rPr>
+                <w:rFonts w:eastAsia="Times New Roman" w:cs="Times New Roman"/>
+                <w:b/>
+                <w:color w:val="000000"/>
+              </w:rPr>
+            </w:pPr>
+            <w:r>
+              <w:rPr>
+                <w:rFonts w:eastAsia="Times New Roman" w:cs="Times New Roman"/>
+                <w:b/>
+                <w:color w:val="000000"/>
+              </w:rPr>
+              <w:t>Perception</w:t>
+            </w:r>
+          </w:p>
+          <w:p>
+            <w:pPr>
+              <w:pStyle w:val="ListParagraph"/>
+              <w:numPr>
+                <w:ilvl w:val="1"/>
+                <w:numId w:val="9"/>
+              </w:numPr>
+              <w:spacing w:after="0" w:line="240" w:lineRule="auto"/>
+              <w:ind w:left="1434" w:hanging="357"/>
+              <w:rPr>
+                <w:rFonts w:eastAsia="Times New Roman" w:cs="Times New Roman"/>
+                <w:b/>
+                <w:color w:val="000000"/>
+              </w:rPr>
+            </w:pPr>
+            <w:r>
+              <w:rPr>
+                <w:rFonts w:eastAsia="Times New Roman" w:cs="Times New Roman"/>
+                <w:b/>
+                <w:color w:val="000000"/>
+              </w:rPr>
+              <w:t>Learning</w:t>
+            </w:r>
+          </w:p>
+          <w:p>
+            <w:pPr>
+              <w:pStyle w:val="ListParagraph"/>
+              <w:numPr>
+                <w:ilvl w:val="1"/>
+                <w:numId w:val="9"/>
+              </w:numPr>
+              <w:spacing w:after="0" w:line="240" w:lineRule="auto"/>
+              <w:ind w:left="1434" w:hanging="357"/>
+              <w:rPr>
+                <w:rFonts w:eastAsia="Times New Roman" w:cs="Times New Roman"/>
+                <w:b/>
+                <w:color w:val="000000"/>
+              </w:rPr>
+            </w:pPr>
+            <w:r>
+              <w:rPr>
+                <w:rFonts w:eastAsia="Times New Roman" w:cs="Times New Roman"/>
+                <w:b/>
+                <w:color w:val="000000"/>
+              </w:rPr>
+              <w:t>Artificial Intelligence</w:t>
+            </w:r>
+          </w:p>
+          <w:p>
+            <w:pPr>
+              <w:pStyle w:val="ListParagraph"/>
+              <w:numPr>
+                <w:ilvl w:val="1"/>
+                <w:numId w:val="9"/>
+              </w:numPr>
+              <w:spacing w:after="0" w:line="240" w:lineRule="auto"/>
+              <w:ind w:left="1434" w:hanging="357"/>
+              <w:rPr>
+                <w:rFonts w:eastAsia="Times New Roman" w:cs="Times New Roman"/>
+                <w:b/>
+                <w:color w:val="000000"/>
+              </w:rPr>
+            </w:pPr>
+            <w:r>
+              <w:rPr>
+                <w:rFonts w:eastAsia="Times New Roman" w:cs="Times New Roman"/>
+                <w:b/>
+                <w:color w:val="000000"/>
+              </w:rPr>
+              <w:t>Singularity</w:t>
+            </w:r>
+          </w:p>
+          <w:p>
+            <w:pPr>
+              <w:pStyle w:val="ListParagraph"/>
+              <w:numPr>
+                <w:ilvl w:val="1"/>
+                <w:numId w:val="9"/>
+              </w:numPr>
+              <w:spacing w:after="0" w:line="240" w:lineRule="auto"/>
+              <w:ind w:left="1434" w:hanging="357"/>
+              <w:rPr>
+                <w:rFonts w:eastAsia="Times New Roman" w:cs="Times New Roman"/>
+                <w:b/>
+                <w:color w:val="000000"/>
+              </w:rPr>
+            </w:pPr>
+            <w:r>
+              <w:rPr>
+                <w:rFonts w:eastAsia="Times New Roman" w:cs="Times New Roman"/>
+                <w:b/>
+                <w:color w:val="000000"/>
+              </w:rPr>
+              <w:t>Ethics</w:t>
+            </w:r>
+          </w:p>
+          <w:p>
+            <w:pPr>
+              <w:pStyle w:val="ListParagraph"/>
+              <w:numPr>
+                <w:ilvl w:val="1"/>
+                <w:numId w:val="9"/>
+              </w:numPr>
+              <w:spacing w:after="0" w:line="240" w:lineRule="auto"/>
+              <w:ind w:left="1434" w:hanging="357"/>
+              <w:rPr>
+                <w:rFonts w:eastAsia="Times New Roman" w:cs="Times New Roman"/>
+                <w:b/>
+                <w:color w:val="000000"/>
+              </w:rPr>
+            </w:pPr>
+            <w:r>
+              <w:rPr>
+                <w:rFonts w:eastAsia="Times New Roman" w:cs="Times New Roman"/>
+                <w:b/>
+                <w:color w:val="000000"/>
+              </w:rPr>
+              <w:t>Turing test</w:t>
+            </w:r>
+          </w:p>
+          <w:p>
+            <w:pPr>
+              <w:numPr>
+                <w:ilvl w:val="0"/>
+                <w:numId w:val="12"/>
+              </w:numPr>
+              <w:shd w:val="clear" w:color="auto" w:fill="FFFFFF"/>
+              <w:ind w:left="418"/>
+              <w:rPr>
+                <w:rFonts w:eastAsia="Times New Roman" w:cs="Times New Roman"/>
+                <w:color w:val="000000"/>
+                <w:sz w:val="22"/>
+                <w:lang w:eastAsia="en-GB"/>
+              </w:rPr>
+            </w:pPr>
+            <w:r>
+              <w:rPr>
+                <w:rFonts w:eastAsia="Times New Roman" w:cs="Times New Roman"/>
+                <w:color w:val="000000"/>
+                <w:sz w:val="22"/>
+                <w:lang w:eastAsia="en-GB"/>
+              </w:rPr>
+              <w:t xml:space="preserve">I am able to </w:t>
+            </w:r>
+            <w:r>
+              <w:rPr>
+                <w:rFonts w:eastAsia="Times New Roman" w:cs="Times New Roman"/>
+                <w:b/>
+                <w:color w:val="000000"/>
+                <w:sz w:val="22"/>
+                <w:lang w:eastAsia="en-GB"/>
+              </w:rPr>
+              <w:t>understand</w:t>
+            </w:r>
+            <w:r>
+              <w:rPr>
+                <w:rFonts w:eastAsia="Times New Roman" w:cs="Times New Roman"/>
+                <w:color w:val="000000"/>
+                <w:sz w:val="22"/>
+                <w:lang w:eastAsia="en-GB"/>
+              </w:rPr>
+              <w:t xml:space="preserve"> the </w:t>
+            </w:r>
+            <w:r>
+              <w:rPr>
+                <w:rFonts w:eastAsia="Times New Roman" w:cs="Times New Roman"/>
+                <w:b/>
+                <w:color w:val="000000"/>
+                <w:sz w:val="22"/>
+                <w:lang w:eastAsia="en-GB"/>
+              </w:rPr>
+              <w:t>ethical issues</w:t>
+            </w:r>
+            <w:r>
+              <w:rPr>
+                <w:rFonts w:eastAsia="Times New Roman" w:cs="Times New Roman"/>
+                <w:color w:val="000000"/>
+                <w:sz w:val="22"/>
+                <w:lang w:eastAsia="en-GB"/>
+              </w:rPr>
+              <w:t xml:space="preserve"> surrounding the </w:t>
+            </w:r>
+            <w:r>
+              <w:rPr>
+                <w:rFonts w:eastAsia="Times New Roman" w:cs="Times New Roman"/>
+                <w:b/>
+                <w:color w:val="000000"/>
+                <w:sz w:val="22"/>
+                <w:lang w:eastAsia="en-GB"/>
+              </w:rPr>
+              <w:t>application of information technology</w:t>
+            </w:r>
+            <w:r>
+              <w:rPr>
+                <w:rFonts w:eastAsia="Times New Roman" w:cs="Times New Roman"/>
+                <w:color w:val="000000"/>
+                <w:sz w:val="22"/>
+                <w:lang w:eastAsia="en-GB"/>
+              </w:rPr>
+              <w:t xml:space="preserve"> beyond </w:t>
+            </w:r>
+            <w:r>
+              <w:rPr>
+                <w:rFonts w:eastAsia="Times New Roman" w:cs="Times New Roman"/>
+                <w:b/>
+                <w:color w:val="000000"/>
+                <w:sz w:val="22"/>
+                <w:lang w:eastAsia="en-GB"/>
+              </w:rPr>
+              <w:t>school</w:t>
+            </w:r>
+            <w:r>
+              <w:rPr>
+                <w:rFonts w:eastAsia="Times New Roman" w:cs="Times New Roman"/>
+                <w:color w:val="000000"/>
+                <w:sz w:val="22"/>
+                <w:lang w:eastAsia="en-GB"/>
+              </w:rPr>
+              <w:t>.</w:t>
+            </w:r>
+          </w:p>
+          <w:p>
+            <w:pPr>
+              <w:numPr>
+                <w:ilvl w:val="0"/>
+                <w:numId w:val="12"/>
+              </w:numPr>
+              <w:shd w:val="clear" w:color="auto" w:fill="FFFFFF"/>
+              <w:ind w:left="418"/>
+              <w:rPr>
+                <w:rFonts w:eastAsia="Times New Roman" w:cs="Times New Roman"/>
+                <w:color w:val="000000"/>
+                <w:sz w:val="22"/>
+                <w:lang w:eastAsia="en-GB"/>
+              </w:rPr>
+            </w:pPr>
+            <w:r>
+              <w:rPr>
+                <w:rFonts w:eastAsia="Times New Roman" w:cs="Times New Roman"/>
+                <w:color w:val="000000"/>
+                <w:sz w:val="22"/>
+                <w:lang w:eastAsia="en-GB"/>
+              </w:rPr>
+              <w:t xml:space="preserve">I can </w:t>
+            </w:r>
+            <w:r>
+              <w:rPr>
+                <w:rFonts w:eastAsia="Times New Roman" w:cs="Times New Roman"/>
+                <w:b/>
+                <w:color w:val="000000"/>
+                <w:sz w:val="22"/>
+                <w:lang w:eastAsia="en-GB"/>
+              </w:rPr>
+              <w:t>Identify</w:t>
+            </w:r>
+            <w:r>
+              <w:rPr>
+                <w:rFonts w:eastAsia="Times New Roman" w:cs="Times New Roman"/>
+                <w:color w:val="000000"/>
+                <w:sz w:val="22"/>
+                <w:lang w:eastAsia="en-GB"/>
+              </w:rPr>
+              <w:t xml:space="preserve"> and </w:t>
+            </w:r>
+            <w:r>
+              <w:rPr>
+                <w:rFonts w:eastAsia="Times New Roman" w:cs="Times New Roman"/>
+                <w:b/>
+                <w:color w:val="000000"/>
+                <w:sz w:val="22"/>
+                <w:lang w:eastAsia="en-GB"/>
+              </w:rPr>
+              <w:t>explain</w:t>
+            </w:r>
+            <w:r>
+              <w:rPr>
+                <w:rFonts w:eastAsia="Times New Roman" w:cs="Times New Roman"/>
+                <w:color w:val="000000"/>
+                <w:sz w:val="22"/>
+                <w:lang w:eastAsia="en-GB"/>
+              </w:rPr>
+              <w:t xml:space="preserve"> how the use of </w:t>
+            </w:r>
+            <w:r>
+              <w:rPr>
+                <w:rFonts w:eastAsia="Times New Roman" w:cs="Times New Roman"/>
+                <w:b/>
+                <w:color w:val="000000"/>
+                <w:sz w:val="22"/>
+                <w:lang w:eastAsia="en-GB"/>
+              </w:rPr>
+              <w:t>AI technology</w:t>
+            </w:r>
+            <w:r>
+              <w:rPr>
+                <w:rFonts w:eastAsia="Times New Roman" w:cs="Times New Roman"/>
+                <w:color w:val="000000"/>
+                <w:sz w:val="22"/>
+                <w:lang w:eastAsia="en-GB"/>
+              </w:rPr>
+              <w:t xml:space="preserve"> can </w:t>
+            </w:r>
+            <w:r>
+              <w:rPr>
+                <w:rFonts w:eastAsia="Times New Roman" w:cs="Times New Roman"/>
+                <w:b/>
+                <w:color w:val="000000"/>
+                <w:sz w:val="22"/>
+                <w:lang w:eastAsia="en-GB"/>
+              </w:rPr>
+              <w:t>impact on society</w:t>
+            </w:r>
+            <w:r>
+              <w:rPr>
+                <w:rFonts w:eastAsia="Times New Roman" w:cs="Times New Roman"/>
+                <w:color w:val="000000"/>
+                <w:sz w:val="22"/>
+                <w:lang w:eastAsia="en-GB"/>
+              </w:rPr>
+              <w:t>.</w:t>
+            </w:r>
+          </w:p>
+          <w:p>
+            <w:pPr>
+              <w:numPr>
+                <w:ilvl w:val="0"/>
+                <w:numId w:val="12"/>
+              </w:numPr>
+              <w:shd w:val="clear" w:color="auto" w:fill="FFFFFF"/>
+              <w:ind w:left="418"/>
+              <w:rPr>
+                <w:rFonts w:eastAsia="Times New Roman" w:cs="Times New Roman"/>
+                <w:color w:val="000000"/>
+                <w:sz w:val="22"/>
+                <w:lang w:eastAsia="en-GB"/>
+              </w:rPr>
+            </w:pPr>
+            <w:r>
+              <w:rPr>
+                <w:rFonts w:eastAsia="Times New Roman" w:cs="Times New Roman"/>
+                <w:color w:val="000000"/>
+                <w:sz w:val="22"/>
+                <w:lang w:eastAsia="en-GB"/>
+              </w:rPr>
+              <w:t xml:space="preserve">I can </w:t>
+            </w:r>
+            <w:r>
+              <w:rPr>
+                <w:rFonts w:eastAsia="Times New Roman" w:cs="Times New Roman"/>
+                <w:b/>
+                <w:color w:val="000000"/>
+                <w:sz w:val="22"/>
+                <w:lang w:eastAsia="en-GB"/>
+              </w:rPr>
+              <w:t>explain</w:t>
+            </w:r>
+            <w:r>
+              <w:rPr>
+                <w:rFonts w:eastAsia="Times New Roman" w:cs="Times New Roman"/>
+                <w:color w:val="000000"/>
+                <w:sz w:val="22"/>
+                <w:lang w:eastAsia="en-GB"/>
+              </w:rPr>
+              <w:t xml:space="preserve"> and </w:t>
+            </w:r>
+            <w:r>
+              <w:rPr>
+                <w:rFonts w:eastAsia="Times New Roman" w:cs="Times New Roman"/>
+                <w:b/>
+                <w:color w:val="000000"/>
+                <w:sz w:val="22"/>
+                <w:lang w:eastAsia="en-GB"/>
+              </w:rPr>
+              <w:t>justify</w:t>
+            </w:r>
+            <w:r>
+              <w:rPr>
+                <w:rFonts w:eastAsia="Times New Roman" w:cs="Times New Roman"/>
+                <w:color w:val="000000"/>
+                <w:sz w:val="22"/>
+                <w:lang w:eastAsia="en-GB"/>
+              </w:rPr>
+              <w:t xml:space="preserve"> how the </w:t>
+            </w:r>
+            <w:r>
+              <w:rPr>
+                <w:rFonts w:eastAsia="Times New Roman" w:cs="Times New Roman"/>
+                <w:b/>
+                <w:color w:val="000000"/>
+                <w:sz w:val="22"/>
+                <w:lang w:eastAsia="en-GB"/>
+              </w:rPr>
+              <w:t>use</w:t>
+            </w:r>
+            <w:r>
+              <w:rPr>
+                <w:rFonts w:eastAsia="Times New Roman" w:cs="Times New Roman"/>
+                <w:color w:val="000000"/>
+                <w:sz w:val="22"/>
+                <w:lang w:eastAsia="en-GB"/>
+              </w:rPr>
+              <w:t xml:space="preserve"> of </w:t>
+            </w:r>
+            <w:r>
+              <w:rPr>
+                <w:rFonts w:eastAsia="Times New Roman" w:cs="Times New Roman"/>
+                <w:b/>
+                <w:color w:val="000000"/>
+                <w:sz w:val="22"/>
+                <w:lang w:eastAsia="en-GB"/>
+              </w:rPr>
+              <w:t xml:space="preserve">AI </w:t>
+            </w:r>
+            <w:r>
+              <w:rPr>
+                <w:rFonts w:eastAsia="Times New Roman" w:cs="Times New Roman"/>
+                <w:b/>
+                <w:color w:val="000000"/>
+                <w:sz w:val="22"/>
+                <w:lang w:eastAsia="en-GB"/>
+              </w:rPr>
+              <w:t>technology</w:t>
+            </w:r>
+            <w:r>
+              <w:rPr>
+                <w:rFonts w:eastAsia="Times New Roman" w:cs="Times New Roman"/>
+                <w:color w:val="000000"/>
+                <w:sz w:val="22"/>
+                <w:lang w:eastAsia="en-GB"/>
+              </w:rPr>
+              <w:t xml:space="preserve"> </w:t>
+            </w:r>
+            <w:r>
+              <w:rPr>
+                <w:rFonts w:eastAsia="Times New Roman" w:cs="Times New Roman"/>
+                <w:b/>
+                <w:color w:val="000000"/>
+                <w:sz w:val="22"/>
+                <w:lang w:eastAsia="en-GB"/>
+              </w:rPr>
+              <w:t>impacts</w:t>
+            </w:r>
+            <w:r>
+              <w:rPr>
+                <w:rFonts w:eastAsia="Times New Roman" w:cs="Times New Roman"/>
+                <w:color w:val="000000"/>
+                <w:sz w:val="22"/>
+                <w:lang w:eastAsia="en-GB"/>
+              </w:rPr>
+              <w:t xml:space="preserve"> on </w:t>
+            </w:r>
+            <w:r>
+              <w:rPr>
+                <w:rFonts w:eastAsia="Times New Roman" w:cs="Times New Roman"/>
+                <w:b/>
+                <w:color w:val="000000"/>
+                <w:sz w:val="22"/>
+                <w:lang w:eastAsia="en-GB"/>
+              </w:rPr>
+              <w:t>society</w:t>
+            </w:r>
+            <w:r>
+              <w:rPr>
+                <w:rFonts w:eastAsia="Times New Roman" w:cs="Times New Roman"/>
+                <w:color w:val="000000"/>
+                <w:sz w:val="22"/>
+                <w:lang w:eastAsia="en-GB"/>
+              </w:rPr>
+              <w:t xml:space="preserve">, from the perspective of </w:t>
+            </w:r>
+            <w:r>
+              <w:rPr>
+                <w:rFonts w:eastAsia="Times New Roman" w:cs="Times New Roman"/>
+                <w:b/>
+                <w:color w:val="000000"/>
+                <w:sz w:val="22"/>
+                <w:lang w:eastAsia="en-GB"/>
+              </w:rPr>
+              <w:t>social</w:t>
+            </w:r>
+            <w:r>
+              <w:rPr>
+                <w:rFonts w:eastAsia="Times New Roman" w:cs="Times New Roman"/>
+                <w:color w:val="000000"/>
+                <w:sz w:val="22"/>
+                <w:lang w:eastAsia="en-GB"/>
+              </w:rPr>
+              <w:t xml:space="preserve">, </w:t>
+            </w:r>
+            <w:r>
+              <w:rPr>
+                <w:rFonts w:eastAsia="Times New Roman" w:cs="Times New Roman"/>
+                <w:b/>
+                <w:color w:val="000000"/>
+                <w:sz w:val="22"/>
+                <w:lang w:eastAsia="en-GB"/>
+              </w:rPr>
+              <w:t>economic</w:t>
+            </w:r>
+            <w:r>
+              <w:rPr>
+                <w:rFonts w:eastAsia="Times New Roman" w:cs="Times New Roman"/>
+                <w:b/>
+                <w:color w:val="000000"/>
+                <w:sz w:val="22"/>
+                <w:lang w:eastAsia="en-GB"/>
+              </w:rPr>
+              <w:t>, political, legal, ethical</w:t>
+            </w:r>
+            <w:r>
+              <w:rPr>
+                <w:rFonts w:eastAsia="Times New Roman" w:cs="Times New Roman"/>
+                <w:color w:val="000000"/>
+                <w:sz w:val="22"/>
+                <w:lang w:eastAsia="en-GB"/>
+              </w:rPr>
+              <w:t xml:space="preserve"> and </w:t>
+            </w:r>
+            <w:r>
+              <w:rPr>
+                <w:rFonts w:eastAsia="Times New Roman" w:cs="Times New Roman"/>
+                <w:b/>
+                <w:color w:val="000000"/>
+                <w:sz w:val="22"/>
+                <w:lang w:eastAsia="en-GB"/>
+              </w:rPr>
+              <w:t>moral issues</w:t>
+            </w:r>
+            <w:r>
+              <w:rPr>
+                <w:rFonts w:eastAsia="Times New Roman" w:cs="Times New Roman"/>
+                <w:color w:val="000000"/>
+                <w:sz w:val="22"/>
+                <w:lang w:eastAsia="en-GB"/>
+              </w:rPr>
+              <w:t>.</w:t>
+            </w:r>
+          </w:p>
+          <w:p>
+            <w:pPr>
+              <w:pStyle w:val="ListParagraph"/>
+              <w:numPr>
+                <w:ilvl w:val="0"/>
+                <w:numId w:val="12"/>
+              </w:numPr>
+              <w:spacing w:after="0" w:line="240" w:lineRule="auto"/>
+              <w:rPr>
+                <w:rFonts w:eastAsia="Times New Roman" w:cs="Times New Roman"/>
+                <w:color w:val="000000"/>
+              </w:rPr>
+            </w:pPr>
+            <w:r>
+              <w:rPr>
+                <w:rFonts w:eastAsia="Times New Roman" w:cs="Times New Roman"/>
+                <w:color w:val="000000"/>
+              </w:rPr>
+              <w:t xml:space="preserve">I am able to use </w:t>
+            </w:r>
+            <w:r>
+              <w:rPr>
+                <w:rFonts w:eastAsia="Times New Roman" w:cs="Times New Roman"/>
+                <w:b/>
+                <w:color w:val="000000"/>
+              </w:rPr>
+              <w:t>PowerPoint</w:t>
+            </w:r>
+            <w:r>
+              <w:rPr>
+                <w:rFonts w:eastAsia="Times New Roman" w:cs="Times New Roman"/>
+                <w:color w:val="000000"/>
+              </w:rPr>
+              <w:t xml:space="preserve"> to </w:t>
+            </w:r>
+            <w:r>
+              <w:rPr>
+                <w:rFonts w:eastAsia="Times New Roman" w:cs="Times New Roman"/>
+                <w:b/>
+                <w:color w:val="000000"/>
+              </w:rPr>
+              <w:t>create</w:t>
+            </w:r>
+            <w:r>
+              <w:rPr>
+                <w:rFonts w:eastAsia="Times New Roman" w:cs="Times New Roman"/>
+                <w:color w:val="000000"/>
+              </w:rPr>
+              <w:t xml:space="preserve"> </w:t>
+            </w:r>
+            <w:r>
+              <w:rPr>
+                <w:rFonts w:eastAsia="Times New Roman" w:cs="Times New Roman"/>
+                <w:b/>
+                <w:color w:val="000000"/>
+              </w:rPr>
+              <w:t>flowcharts</w:t>
+            </w:r>
+            <w:r>
+              <w:rPr>
+                <w:rFonts w:eastAsia="Times New Roman" w:cs="Times New Roman"/>
+                <w:color w:val="000000"/>
+              </w:rPr>
+              <w:t xml:space="preserve"> using the </w:t>
+            </w:r>
+            <w:r>
+              <w:rPr>
+                <w:rFonts w:eastAsia="Times New Roman" w:cs="Times New Roman"/>
+                <w:b/>
+                <w:color w:val="000000"/>
+              </w:rPr>
+              <w:t>design</w:t>
+            </w:r>
+            <w:r>
+              <w:rPr>
+                <w:rFonts w:eastAsia="Times New Roman" w:cs="Times New Roman"/>
+                <w:color w:val="000000"/>
+              </w:rPr>
+              <w:t xml:space="preserve"> and </w:t>
+            </w:r>
+            <w:r>
+              <w:rPr>
+                <w:rFonts w:eastAsia="Times New Roman" w:cs="Times New Roman"/>
+                <w:b/>
+                <w:color w:val="000000"/>
+              </w:rPr>
+              <w:t>drawing tools</w:t>
+            </w:r>
+            <w:r>
+              <w:rPr>
+                <w:rFonts w:eastAsia="Times New Roman" w:cs="Times New Roman"/>
+                <w:color w:val="000000"/>
+              </w:rPr>
+              <w:t xml:space="preserve">, making sure to use the correct </w:t>
+            </w:r>
+            <w:r>
+              <w:rPr>
+                <w:rFonts w:eastAsia="Times New Roman" w:cs="Times New Roman"/>
+                <w:b/>
+                <w:color w:val="000000"/>
+              </w:rPr>
+              <w:t>shapes</w:t>
+            </w:r>
+            <w:r>
+              <w:rPr>
+                <w:rFonts w:eastAsia="Times New Roman" w:cs="Times New Roman"/>
+                <w:color w:val="000000"/>
+              </w:rPr>
+              <w:t xml:space="preserve"> and </w:t>
+            </w:r>
+            <w:r>
+              <w:rPr>
+                <w:rFonts w:eastAsia="Times New Roman" w:cs="Times New Roman"/>
+                <w:b/>
+                <w:color w:val="000000"/>
+              </w:rPr>
+              <w:t>drawing lines</w:t>
+            </w:r>
+            <w:r>
+              <w:rPr>
+                <w:rFonts w:eastAsia="Times New Roman" w:cs="Times New Roman"/>
+                <w:color w:val="000000"/>
+              </w:rPr>
+              <w:t xml:space="preserve"> in the appropriate places.</w:t>
+            </w:r>
+          </w:p>
+          <w:p>
+            <w:pPr>
+              <w:pStyle w:val="ListParagraph"/>
+              <w:numPr>
+                <w:ilvl w:val="0"/>
+                <w:numId w:val="12"/>
+              </w:numPr>
+              <w:spacing w:after="0"/>
+              <w:rPr>
+                <w:noProof/>
+                <w:lang w:eastAsia="en-GB"/>
+              </w:rPr>
+            </w:pPr>
+            <w:r>
+              <w:rPr>
+                <w:noProof/>
+                <w:lang w:eastAsia="en-GB"/>
+              </w:rPr>
+              <w:t xml:space="preserve">I can </w:t>
+            </w:r>
+            <w:r>
+              <w:rPr>
+                <w:b/>
+                <w:noProof/>
+                <w:lang w:eastAsia="en-GB"/>
+              </w:rPr>
+              <w:t>create</w:t>
+            </w:r>
+            <w:r>
+              <w:rPr>
+                <w:noProof/>
+                <w:lang w:eastAsia="en-GB"/>
+              </w:rPr>
+              <w:t xml:space="preserve">, </w:t>
+            </w:r>
+            <w:r>
+              <w:rPr>
+                <w:b/>
+                <w:noProof/>
+                <w:lang w:eastAsia="en-GB"/>
+              </w:rPr>
+              <w:t>store</w:t>
+            </w:r>
+            <w:r>
+              <w:rPr>
+                <w:noProof/>
+                <w:lang w:eastAsia="en-GB"/>
+              </w:rPr>
+              <w:t xml:space="preserve"> and </w:t>
+            </w:r>
+            <w:r>
+              <w:rPr>
+                <w:b/>
+                <w:noProof/>
+                <w:lang w:eastAsia="en-GB"/>
+              </w:rPr>
+              <w:t>edit</w:t>
+            </w:r>
+            <w:r>
+              <w:rPr>
+                <w:noProof/>
+                <w:lang w:eastAsia="en-GB"/>
+              </w:rPr>
+              <w:t xml:space="preserve"> </w:t>
+            </w:r>
+            <w:r>
+              <w:rPr>
+                <w:b/>
+                <w:noProof/>
+                <w:lang w:eastAsia="en-GB"/>
+              </w:rPr>
+              <w:t>digital content</w:t>
+            </w:r>
+            <w:r>
+              <w:rPr>
+                <w:noProof/>
+                <w:lang w:eastAsia="en-GB"/>
+              </w:rPr>
+              <w:t xml:space="preserve"> using </w:t>
+            </w:r>
+            <w:r>
+              <w:rPr>
+                <w:b/>
+                <w:noProof/>
+                <w:lang w:eastAsia="en-GB"/>
+              </w:rPr>
+              <w:t>appropriate file</w:t>
+            </w:r>
+            <w:r>
+              <w:rPr>
+                <w:noProof/>
+                <w:lang w:eastAsia="en-GB"/>
+              </w:rPr>
+              <w:t xml:space="preserve"> and </w:t>
+            </w:r>
+            <w:r>
+              <w:rPr>
+                <w:b/>
+                <w:noProof/>
+                <w:lang w:eastAsia="en-GB"/>
+              </w:rPr>
+              <w:t>folder names</w:t>
+            </w:r>
+            <w:r>
+              <w:rPr>
+                <w:noProof/>
+                <w:lang w:eastAsia="en-GB"/>
+              </w:rPr>
+              <w:t>.</w:t>
+            </w:r>
+          </w:p>
+          <w:p>
+            <w:pPr>
+              <w:pStyle w:val="ListParagraph"/>
+              <w:numPr>
+                <w:ilvl w:val="0"/>
+                <w:numId w:val="12"/>
+              </w:numPr>
+              <w:spacing w:after="0"/>
+              <w:rPr>
+                <w:noProof/>
+                <w:lang w:eastAsia="en-GB"/>
+              </w:rPr>
+            </w:pPr>
+            <w:r>
+              <w:rPr>
+                <w:noProof/>
+                <w:lang w:eastAsia="en-GB"/>
+              </w:rPr>
+              <w:t>I can make</w:t>
+            </w:r>
+            <w:r>
+              <w:rPr>
+                <w:noProof/>
+                <w:lang w:eastAsia="en-GB"/>
+              </w:rPr>
+              <w:t xml:space="preserve"> </w:t>
+            </w:r>
+            <w:r>
+              <w:rPr>
+                <w:b/>
+                <w:noProof/>
+                <w:lang w:eastAsia="en-GB"/>
+              </w:rPr>
+              <w:t>improvements</w:t>
+            </w:r>
+            <w:r>
+              <w:rPr>
+                <w:noProof/>
+                <w:lang w:eastAsia="en-GB"/>
+              </w:rPr>
+              <w:t xml:space="preserve"> to </w:t>
+            </w:r>
+            <w:r>
+              <w:rPr>
+                <w:noProof/>
+                <w:lang w:eastAsia="en-GB"/>
+              </w:rPr>
+              <w:t xml:space="preserve">work submitted </w:t>
+            </w:r>
+            <w:r>
+              <w:rPr>
+                <w:b/>
+                <w:noProof/>
+                <w:lang w:eastAsia="en-GB"/>
+              </w:rPr>
+              <w:t>based on feedback</w:t>
+            </w:r>
+            <w:r>
+              <w:rPr>
+                <w:noProof/>
+                <w:lang w:eastAsia="en-GB"/>
+              </w:rPr>
+              <w:t xml:space="preserve"> received from my peers and </w:t>
+            </w:r>
+            <w:r>
+              <w:rPr>
+                <w:noProof/>
+                <w:lang w:eastAsia="en-GB"/>
+              </w:rPr>
+              <w:t>teachers.</w:t>
+            </w:r>
+          </w:p>
+          <w:p>
+            <w:pPr>
+              <w:pStyle w:val="ListParagraph"/>
+              <w:numPr>
+                <w:ilvl w:val="0"/>
+                <w:numId w:val="12"/>
+              </w:numPr>
+              <w:spacing w:after="0"/>
+              <w:rPr>
+                <w:noProof/>
+                <w:lang w:eastAsia="en-GB"/>
+              </w:rPr>
+            </w:pPr>
+            <w:r>
+              <w:rPr>
+                <w:noProof/>
+                <w:lang w:eastAsia="en-GB"/>
+              </w:rPr>
+              <w:t>I can use</w:t>
+            </w:r>
+            <w:r>
+              <w:rPr>
+                <w:noProof/>
+                <w:lang w:eastAsia="en-GB"/>
+              </w:rPr>
+              <w:t xml:space="preserve"> a </w:t>
+            </w:r>
+            <w:r>
+              <w:rPr>
+                <w:b/>
+                <w:noProof/>
+                <w:lang w:eastAsia="en-GB"/>
+              </w:rPr>
+              <w:t>variety</w:t>
+            </w:r>
+            <w:r>
+              <w:rPr>
+                <w:noProof/>
+                <w:lang w:eastAsia="en-GB"/>
+              </w:rPr>
+              <w:t xml:space="preserve"> of software </w:t>
+            </w:r>
+            <w:r>
+              <w:rPr>
+                <w:b/>
+                <w:noProof/>
+                <w:lang w:eastAsia="en-GB"/>
+              </w:rPr>
+              <w:t>to manipulate and present digital content</w:t>
+            </w:r>
+            <w:r>
+              <w:rPr>
+                <w:noProof/>
+                <w:lang w:eastAsia="en-GB"/>
+              </w:rPr>
+              <w:t>. (</w:t>
+            </w:r>
+            <w:r>
+              <w:rPr>
+                <w:i/>
+                <w:noProof/>
+                <w:lang w:eastAsia="en-GB"/>
+              </w:rPr>
+              <w:t xml:space="preserve">Snipping tool, </w:t>
+            </w:r>
+            <w:r>
+              <w:rPr>
+                <w:i/>
+                <w:noProof/>
+                <w:lang w:eastAsia="en-GB"/>
+              </w:rPr>
+              <w:t xml:space="preserve">Text Editors, </w:t>
+            </w:r>
+            <w:r>
+              <w:rPr>
+                <w:i/>
+                <w:noProof/>
+                <w:lang w:eastAsia="en-GB"/>
+              </w:rPr>
+              <w:t>Paint, Word &amp; PowerPoint</w:t>
+            </w:r>
+            <w:r>
+              <w:rPr>
+                <w:noProof/>
+                <w:lang w:eastAsia="en-GB"/>
+              </w:rPr>
+              <w:t>)</w:t>
             </w:r>
           </w:p>
         </w:tc>
@@ -857,233 +1684,16 @@
           <w:p>
             <w:pPr>
               <w:rPr>
-                <w:b/>
-                <w:noProof/>
-                <w:lang w:eastAsia="en-GB"/>
-              </w:rPr>
-            </w:pPr>
-            <w:r>
-              <w:rPr>
-                <w:b/>
-                <w:noProof/>
-                <w:lang w:eastAsia="en-GB"/>
-              </w:rPr>
-              <w:t>Information Technology:</w:t>
-            </w:r>
-          </w:p>
-          <w:p>
-            <w:pPr>
-              <w:pStyle w:val="ListParagraph"/>
-              <w:numPr>
-                <w:ilvl w:val="0"/>
-                <w:numId w:val="3"/>
-              </w:numPr>
-              <w:rPr>
-                <w:noProof/>
-                <w:lang w:eastAsia="en-GB"/>
-              </w:rPr>
-            </w:pPr>
-            <w:r>
-              <w:rPr>
-                <w:noProof/>
-                <w:lang w:eastAsia="en-GB"/>
-              </w:rPr>
-              <w:t xml:space="preserve">Students will </w:t>
-            </w:r>
-            <w:r>
-              <w:rPr>
-                <w:b/>
-                <w:noProof/>
-                <w:lang w:eastAsia="en-GB"/>
-              </w:rPr>
-              <w:t>create</w:t>
-            </w:r>
-            <w:r>
-              <w:rPr>
-                <w:noProof/>
-                <w:lang w:eastAsia="en-GB"/>
-              </w:rPr>
-              <w:t xml:space="preserve">, </w:t>
-            </w:r>
-            <w:r>
-              <w:rPr>
-                <w:b/>
-                <w:noProof/>
-                <w:lang w:eastAsia="en-GB"/>
-              </w:rPr>
-              <w:t>store</w:t>
-            </w:r>
-            <w:r>
-              <w:rPr>
-                <w:noProof/>
-                <w:lang w:eastAsia="en-GB"/>
-              </w:rPr>
-              <w:t xml:space="preserve"> and </w:t>
-            </w:r>
-            <w:r>
-              <w:rPr>
-                <w:b/>
-                <w:noProof/>
-                <w:lang w:eastAsia="en-GB"/>
-              </w:rPr>
-              <w:t>edit</w:t>
-            </w:r>
-            <w:r>
-              <w:rPr>
-                <w:noProof/>
-                <w:lang w:eastAsia="en-GB"/>
-              </w:rPr>
-              <w:t xml:space="preserve"> </w:t>
-            </w:r>
-            <w:r>
-              <w:rPr>
-                <w:b/>
-                <w:noProof/>
-                <w:lang w:eastAsia="en-GB"/>
-              </w:rPr>
-              <w:t>digital content</w:t>
-            </w:r>
-            <w:r>
-              <w:rPr>
-                <w:noProof/>
-                <w:lang w:eastAsia="en-GB"/>
-              </w:rPr>
-              <w:t xml:space="preserve"> using appropriate file and folder names.</w:t>
-            </w:r>
-          </w:p>
-          <w:p>
-            <w:pPr>
-              <w:pStyle w:val="ListParagraph"/>
-              <w:numPr>
-                <w:ilvl w:val="0"/>
-                <w:numId w:val="3"/>
-              </w:numPr>
-              <w:rPr>
-                <w:noProof/>
-                <w:lang w:eastAsia="en-GB"/>
-              </w:rPr>
-            </w:pPr>
-            <w:r>
-              <w:rPr>
-                <w:noProof/>
-                <w:lang w:eastAsia="en-GB"/>
-              </w:rPr>
-              <w:t>Students will talk about their work and make</w:t>
-            </w:r>
-            <w:r>
-              <w:rPr>
-                <w:noProof/>
-                <w:lang w:eastAsia="en-GB"/>
-              </w:rPr>
-              <w:t xml:space="preserve"> improvements to solut</w:t>
-            </w:r>
-            <w:r>
-              <w:rPr>
-                <w:noProof/>
-                <w:lang w:eastAsia="en-GB"/>
-              </w:rPr>
-              <w:t>ions based on feedback received (BTL).</w:t>
-            </w:r>
-          </w:p>
-          <w:p>
-            <w:pPr>
-              <w:pStyle w:val="ListParagraph"/>
-              <w:numPr>
-                <w:ilvl w:val="0"/>
-                <w:numId w:val="3"/>
-              </w:numPr>
-              <w:rPr>
-                <w:noProof/>
-                <w:lang w:eastAsia="en-GB"/>
-              </w:rPr>
-            </w:pPr>
-            <w:r>
-              <w:rPr>
-                <w:noProof/>
-                <w:lang w:eastAsia="en-GB"/>
-              </w:rPr>
-              <w:t>Students will use</w:t>
-            </w:r>
-            <w:r>
-              <w:rPr>
-                <w:noProof/>
-                <w:lang w:eastAsia="en-GB"/>
-              </w:rPr>
-              <w:t xml:space="preserve"> a variety of software </w:t>
-            </w:r>
-            <w:r>
-              <w:rPr>
-                <w:b/>
-                <w:noProof/>
-                <w:lang w:eastAsia="en-GB"/>
-              </w:rPr>
-              <w:t>to manipulate and present digital content</w:t>
-            </w:r>
-            <w:r>
-              <w:rPr>
-                <w:noProof/>
-                <w:lang w:eastAsia="en-GB"/>
-              </w:rPr>
-              <w:t>. (Python, Snipping tool, Paint, Word &amp; BTC)</w:t>
-            </w:r>
-          </w:p>
-          <w:p>
-            <w:pPr>
-              <w:pStyle w:val="ListParagraph"/>
-              <w:numPr>
-                <w:ilvl w:val="0"/>
-                <w:numId w:val="3"/>
-              </w:numPr>
-              <w:rPr>
-                <w:noProof/>
-                <w:lang w:eastAsia="en-GB"/>
-              </w:rPr>
-            </w:pPr>
-            <w:r>
-              <w:rPr>
-                <w:noProof/>
-                <w:lang w:eastAsia="en-GB"/>
-              </w:rPr>
-              <w:t>Students will show</w:t>
-            </w:r>
-            <w:r>
-              <w:rPr>
-                <w:noProof/>
-                <w:lang w:eastAsia="en-GB"/>
-              </w:rPr>
-              <w:t xml:space="preserve"> an awareness for the quality of digital content collected.</w:t>
-            </w:r>
-            <w:r>
-              <w:rPr>
-                <w:noProof/>
-                <w:lang w:eastAsia="en-GB"/>
-              </w:rPr>
-              <w:t xml:space="preserve"> (Images used in presentations)</w:t>
-            </w:r>
-          </w:p>
-        </w:tc>
-      </w:tr>
-      <w:tr>
-        <w:trPr>
-          <w:trHeight w:val="1433"/>
-        </w:trPr>
-        <w:tc>
-          <w:tcPr>
-            <w:tcW w:w="10476" w:type="dxa"/>
-            <w:gridSpan w:val="2"/>
-          </w:tcPr>
-          <w:p>
-            <w:pPr>
-              <w:rPr>
-                <w:noProof/>
-                <w:lang w:eastAsia="en-GB"/>
-              </w:rPr>
-            </w:pPr>
-            <w:r>
-              <w:rPr>
-                <w:noProof/>
-                <w:lang w:eastAsia="en-GB"/>
-              </w:rPr>
+                <w:noProof/>
+                <w:lang w:eastAsia="en-GB"/>
+              </w:rPr>
+            </w:pPr>
+            <w:r>
+              <w:rPr>
+                <w:noProof/>
+                <w:lang w:eastAsia="en-GB"/>
+              </w:rPr>
+              <w:lastRenderedPageBreak/>
               <w:t>WWW:</w:t>
             </w:r>
             <w:r>
@@ -1091,7 +1701,7 @@
                 <w:noProof/>
                 <w:lang w:eastAsia="en-GB"/>
               </w:rPr>
-              <w:t xml:space="preserve"> (Refer to the bulletin points above)</w:t>
+              <w:t xml:space="preserve"> (use the above key words in bold and key phrases, remember to be specific)</w:t>
             </w:r>
           </w:p>
           <w:p>
@@ -1219,7 +1829,6 @@
                 <w:noProof/>
                 <w:lang w:eastAsia="en-GB"/>
               </w:rPr>
-              <w:lastRenderedPageBreak/>
               <w:t>Literacy:</w:t>
             </w:r>
             <w:r>
@@ -1250,7 +1859,15 @@
                 <w:sz w:val="24"/>
                 <w:lang w:eastAsia="en-GB"/>
               </w:rPr>
-              <w:t xml:space="preserve">Students will </w:t>
+              <w:t>I</w:t>
+            </w:r>
+            <w:r>
+              <w:rPr>
+                <w:noProof/>
+                <w:sz w:val="24"/>
+                <w:lang w:eastAsia="en-GB"/>
+              </w:rPr>
+              <w:t xml:space="preserve"> will </w:t>
             </w:r>
             <w:r>
               <w:rPr>
@@ -1337,22 +1954,6 @@
               </w:rPr>
               <w:t>WWW:</w:t>
             </w:r>
-            <w:r>
-              <w:rPr>
-                <w:noProof/>
-                <w:lang w:eastAsia="en-GB"/>
-              </w:rPr>
-              <w:t xml:space="preserve"> </w:t>
-            </w:r>
-            <w:r>
-              <w:rPr>
-                <w:noProof/>
-                <w:lang w:eastAsia="en-GB"/>
-              </w:rPr>
-              <w:t>(Refer to the bulletin points above)</w:t>
-            </w:r>
-            <w:bookmarkStart w:id="0" w:name="_GoBack"/>
-            <w:bookmarkEnd w:id="0"/>
           </w:p>
           <w:p>
             <w:pPr>
@@ -1455,23 +2056,14 @@
                 <w:noProof/>
                 <w:lang w:eastAsia="en-GB"/>
               </w:rPr>
-              <w:t>/Work Ethics</w:t>
-            </w:r>
-            <w:r>
-              <w:rPr>
-                <w:b/>
-                <w:noProof/>
-                <w:lang w:eastAsia="en-GB"/>
-              </w:rPr>
-              <w:t>/Targets</w:t>
-            </w:r>
-            <w:r>
-              <w:rPr>
-                <w:b/>
-                <w:noProof/>
-                <w:lang w:eastAsia="en-GB"/>
-              </w:rPr>
-              <w:t>:</w:t>
+              <w:t xml:space="preserve">/Work Ethics/Targets - </w:t>
+            </w:r>
+            <w:r>
+              <w:rPr>
+                <w:noProof/>
+                <w:lang w:eastAsia="en-GB"/>
+              </w:rPr>
+              <w:t>(Discuss how you work in class, do you put up your hand to answer question, do you get on with tasks when told or not?):</w:t>
             </w:r>
           </w:p>
           <w:p>
@@ -1788,7 +2380,7 @@
 </file>
 
 <file path=word/endnotes.xml><?xml version="1.0" encoding="utf-8"?>
-<w:endnotes xmlns:wpc="http://schemas.microsoft.com/office/word/2010/wordprocessingCanvas" xmlns:mo="http://schemas.microsoft.com/office/mac/office/2008/main" xmlns:mc="http://schemas.openxmlformats.org/markup-compatibility/2006" xmlns:mv="urn:schemas-microsoft-com:mac:vml" xmlns:o="urn:schemas-microsoft-com:office:office" xmlns:r="http://schemas.openxmlformats.org/officeDocument/2006/relationships" xmlns:m="http://schemas.openxmlformats.org/officeDocument/2006/math" xmlns:v="urn:schemas-microsoft-com:vml" xmlns:wp14="http://schemas.microsoft.com/office/word/2010/wordprocessingDrawing" xmlns:wp="http://schemas.openxmlformats.org/drawingml/2006/wordprocessingDrawing" xmlns:w10="urn:schemas-microsoft-com:office:word" xmlns:w="http://schemas.openxmlformats.org/wordprocessingml/2006/main" xmlns:w14="http://schemas.microsoft.com/office/word/2010/wordml" xmlns:wpg="http://schemas.microsoft.com/office/word/2010/wordprocessingGroup" xmlns:wpi="http://schemas.microsoft.com/office/word/2010/wordprocessingInk" xmlns:wne="http://schemas.microsoft.com/office/word/2006/wordml" xmlns:wps="http://schemas.microsoft.com/office/word/2010/wordprocessingShape" mc:Ignorable="w14 wp14">
+<w:endnotes xmlns:wpc="http://schemas.microsoft.com/office/word/2010/wordprocessingCanvas" xmlns:cx="http://schemas.microsoft.com/office/drawing/2014/chartex" xmlns:cx1="http://schemas.microsoft.com/office/drawing/2015/9/8/chartex" xmlns:cx2="http://schemas.microsoft.com/office/drawing/2015/10/21/chartex" xmlns:cx3="http://schemas.microsoft.com/office/drawing/2016/5/9/chartex" xmlns:cx4="http://schemas.microsoft.com/office/drawing/2016/5/10/chartex" xmlns:cx5="http://schemas.microsoft.com/office/drawing/2016/5/11/chartex" xmlns:cx6="http://schemas.microsoft.com/office/drawing/2016/5/12/chartex" xmlns:cx7="http://schemas.microsoft.com/office/drawing/2016/5/13/chartex" xmlns:cx8="http://schemas.microsoft.com/office/drawing/2016/5/14/chartex" xmlns:mc="http://schemas.openxmlformats.org/markup-compatibility/2006" xmlns:aink="http://schemas.microsoft.com/office/drawing/2016/ink" xmlns:am3d="http://schemas.microsoft.com/office/drawing/2017/model3d" xmlns:o="urn:schemas-microsoft-com:office:office" xmlns:r="http://schemas.openxmlformats.org/officeDocument/2006/relationships" xmlns:m="http://schemas.openxmlformats.org/officeDocument/2006/math" xmlns:v="urn:schemas-microsoft-com:vml" xmlns:wp14="http://schemas.microsoft.com/office/word/2010/wordprocessingDrawing" xmlns:wp="http://schemas.openxmlformats.org/drawingml/2006/wordprocessingDrawing" xmlns:w10="urn:schemas-microsoft-com:office:word" xmlns:w="http://schemas.openxmlformats.org/wordprocessingml/2006/main" xmlns:w14="http://schemas.microsoft.com/office/word/2010/wordml" xmlns:w15="http://schemas.microsoft.com/office/word/2012/wordml" xmlns:w16cid="http://schemas.microsoft.com/office/word/2016/wordml/cid" xmlns:w16se="http://schemas.microsoft.com/office/word/2015/wordml/symex" xmlns:wpg="http://schemas.microsoft.com/office/word/2010/wordprocessingGroup" xmlns:wpi="http://schemas.microsoft.com/office/word/2010/wordprocessingInk" xmlns:wne="http://schemas.microsoft.com/office/word/2006/wordml" xmlns:wps="http://schemas.microsoft.com/office/word/2010/wordprocessingShape" mc:Ignorable="w14 w15 w16se w16cid wp14">
   <w:endnote w:type="separator" w:id="-1">
     <w:p>
       <w:r>
@@ -1807,7 +2399,7 @@
 </file>
 
 <file path=word/footnotes.xml><?xml version="1.0" encoding="utf-8"?>
-<w:footnotes xmlns:wpc="http://schemas.microsoft.com/office/word/2010/wordprocessingCanvas" xmlns:mo="http://schemas.microsoft.com/office/mac/office/2008/main" xmlns:mc="http://schemas.openxmlformats.org/markup-compatibility/2006" xmlns:mv="urn:schemas-microsoft-com:mac:vml" xmlns:o="urn:schemas-microsoft-com:office:office" xmlns:r="http://schemas.openxmlformats.org/officeDocument/2006/relationships" xmlns:m="http://schemas.openxmlformats.org/officeDocument/2006/math" xmlns:v="urn:schemas-microsoft-com:vml" xmlns:wp14="http://schemas.microsoft.com/office/word/2010/wordprocessingDrawing" xmlns:wp="http://schemas.openxmlformats.org/drawingml/2006/wordprocessingDrawing" xmlns:w10="urn:schemas-microsoft-com:office:word" xmlns:w="http://schemas.openxmlformats.org/wordprocessingml/2006/main" xmlns:w14="http://schemas.microsoft.com/office/word/2010/wordml" xmlns:wpg="http://schemas.microsoft.com/office/word/2010/wordprocessingGroup" xmlns:wpi="http://schemas.microsoft.com/office/word/2010/wordprocessingInk" xmlns:wne="http://schemas.microsoft.com/office/word/2006/wordml" xmlns:wps="http://schemas.microsoft.com/office/word/2010/wordprocessingShape" mc:Ignorable="w14 wp14">
+<w:footnotes xmlns:wpc="http://schemas.microsoft.com/office/word/2010/wordprocessingCanvas" xmlns:cx="http://schemas.microsoft.com/office/drawing/2014/chartex" xmlns:cx1="http://schemas.microsoft.com/office/drawing/2015/9/8/chartex" xmlns:cx2="http://schemas.microsoft.com/office/drawing/2015/10/21/chartex" xmlns:cx3="http://schemas.microsoft.com/office/drawing/2016/5/9/chartex" xmlns:cx4="http://schemas.microsoft.com/office/drawing/2016/5/10/chartex" xmlns:cx5="http://schemas.microsoft.com/office/drawing/2016/5/11/chartex" xmlns:cx6="http://schemas.microsoft.com/office/drawing/2016/5/12/chartex" xmlns:cx7="http://schemas.microsoft.com/office/drawing/2016/5/13/chartex" xmlns:cx8="http://schemas.microsoft.com/office/drawing/2016/5/14/chartex" xmlns:mc="http://schemas.openxmlformats.org/markup-compatibility/2006" xmlns:aink="http://schemas.microsoft.com/office/drawing/2016/ink" xmlns:am3d="http://schemas.microsoft.com/office/drawing/2017/model3d" xmlns:o="urn:schemas-microsoft-com:office:office" xmlns:r="http://schemas.openxmlformats.org/officeDocument/2006/relationships" xmlns:m="http://schemas.openxmlformats.org/officeDocument/2006/math" xmlns:v="urn:schemas-microsoft-com:vml" xmlns:wp14="http://schemas.microsoft.com/office/word/2010/wordprocessingDrawing" xmlns:wp="http://schemas.openxmlformats.org/drawingml/2006/wordprocessingDrawing" xmlns:w10="urn:schemas-microsoft-com:office:word" xmlns:w="http://schemas.openxmlformats.org/wordprocessingml/2006/main" xmlns:w14="http://schemas.microsoft.com/office/word/2010/wordml" xmlns:w15="http://schemas.microsoft.com/office/word/2012/wordml" xmlns:w16cid="http://schemas.microsoft.com/office/word/2016/wordml/cid" xmlns:w16se="http://schemas.microsoft.com/office/word/2015/wordml/symex" xmlns:wpg="http://schemas.microsoft.com/office/word/2010/wordprocessingGroup" xmlns:wpi="http://schemas.microsoft.com/office/word/2010/wordprocessingInk" xmlns:wne="http://schemas.microsoft.com/office/word/2006/wordml" xmlns:wps="http://schemas.microsoft.com/office/word/2010/wordprocessingShape" mc:Ignorable="w14 w15 w16se w16cid wp14">
   <w:footnote w:type="separator" w:id="-1">
     <w:p>
       <w:r>
@@ -1826,7 +2418,7 @@
 </file>
 
 <file path=word/header1.xml><?xml version="1.0" encoding="utf-8"?>
-<w:hdr xmlns:wpc="http://schemas.microsoft.com/office/word/2010/wordprocessingCanvas" xmlns:mo="http://schemas.microsoft.com/office/mac/office/2008/main" xmlns:mc="http://schemas.openxmlformats.org/markup-compatibility/2006" xmlns:mv="urn:schemas-microsoft-com:mac:vml" xmlns:o="urn:schemas-microsoft-com:office:office" xmlns:r="http://schemas.openxmlformats.org/officeDocument/2006/relationships" xmlns:m="http://schemas.openxmlformats.org/officeDocument/2006/math" xmlns:v="urn:schemas-microsoft-com:vml" xmlns:wp14="http://schemas.microsoft.com/office/word/2010/wordprocessingDrawing" xmlns:wp="http://schemas.openxmlformats.org/drawingml/2006/wordprocessingDrawing" xmlns:w10="urn:schemas-microsoft-com:office:word" xmlns:w="http://schemas.openxmlformats.org/wordprocessingml/2006/main" xmlns:w14="http://schemas.microsoft.com/office/word/2010/wordml" xmlns:wpg="http://schemas.microsoft.com/office/word/2010/wordprocessingGroup" xmlns:wpi="http://schemas.microsoft.com/office/word/2010/wordprocessingInk" xmlns:wne="http://schemas.microsoft.com/office/word/2006/wordml" xmlns:wps="http://schemas.microsoft.com/office/word/2010/wordprocessingShape" mc:Ignorable="w14 wp14">
+<w:hdr xmlns:wpc="http://schemas.microsoft.com/office/word/2010/wordprocessingCanvas" xmlns:cx="http://schemas.microsoft.com/office/drawing/2014/chartex" xmlns:cx1="http://schemas.microsoft.com/office/drawing/2015/9/8/chartex" xmlns:cx2="http://schemas.microsoft.com/office/drawing/2015/10/21/chartex" xmlns:cx3="http://schemas.microsoft.com/office/drawing/2016/5/9/chartex" xmlns:cx4="http://schemas.microsoft.com/office/drawing/2016/5/10/chartex" xmlns:cx5="http://schemas.microsoft.com/office/drawing/2016/5/11/chartex" xmlns:cx6="http://schemas.microsoft.com/office/drawing/2016/5/12/chartex" xmlns:cx7="http://schemas.microsoft.com/office/drawing/2016/5/13/chartex" xmlns:cx8="http://schemas.microsoft.com/office/drawing/2016/5/14/chartex" xmlns:mc="http://schemas.openxmlformats.org/markup-compatibility/2006" xmlns:aink="http://schemas.microsoft.com/office/drawing/2016/ink" xmlns:am3d="http://schemas.microsoft.com/office/drawing/2017/model3d" xmlns:o="urn:schemas-microsoft-com:office:office" xmlns:r="http://schemas.openxmlformats.org/officeDocument/2006/relationships" xmlns:m="http://schemas.openxmlformats.org/officeDocument/2006/math" xmlns:v="urn:schemas-microsoft-com:vml" xmlns:wp14="http://schemas.microsoft.com/office/word/2010/wordprocessingDrawing" xmlns:wp="http://schemas.openxmlformats.org/drawingml/2006/wordprocessingDrawing" xmlns:w10="urn:schemas-microsoft-com:office:word" xmlns:w="http://schemas.openxmlformats.org/wordprocessingml/2006/main" xmlns:w14="http://schemas.microsoft.com/office/word/2010/wordml" xmlns:w15="http://schemas.microsoft.com/office/word/2012/wordml" xmlns:w16cid="http://schemas.microsoft.com/office/word/2016/wordml/cid" xmlns:w16se="http://schemas.microsoft.com/office/word/2015/wordml/symex" xmlns:wpg="http://schemas.microsoft.com/office/word/2010/wordprocessingGroup" xmlns:wpi="http://schemas.microsoft.com/office/word/2010/wordprocessingInk" xmlns:wne="http://schemas.microsoft.com/office/word/2006/wordml" xmlns:wps="http://schemas.microsoft.com/office/word/2010/wordprocessingShape" mc:Ignorable="w14 w15 w16se w16cid wp14">
   <w:p>
     <w:pPr>
       <w:pStyle w:val="Header"/>
@@ -1858,8 +2450,419 @@
 </file>
 
 <file path=word/numbering.xml><?xml version="1.0" encoding="utf-8"?>
-<w:numbering xmlns:wpc="http://schemas.microsoft.com/office/word/2010/wordprocessingCanvas" xmlns:mo="http://schemas.microsoft.com/office/mac/office/2008/main" xmlns:mc="http://schemas.openxmlformats.org/markup-compatibility/2006" xmlns:mv="urn:schemas-microsoft-com:mac:vml" xmlns:o="urn:schemas-microsoft-com:office:office" xmlns:r="http://schemas.openxmlformats.org/officeDocument/2006/relationships" xmlns:m="http://schemas.openxmlformats.org/officeDocument/2006/math" xmlns:v="urn:schemas-microsoft-com:vml" xmlns:wp14="http://schemas.microsoft.com/office/word/2010/wordprocessingDrawing" xmlns:wp="http://schemas.openxmlformats.org/drawingml/2006/wordprocessingDrawing" xmlns:w10="urn:schemas-microsoft-com:office:word" xmlns:w="http://schemas.openxmlformats.org/wordprocessingml/2006/main" xmlns:w14="http://schemas.microsoft.com/office/word/2010/wordml" xmlns:wpg="http://schemas.microsoft.com/office/word/2010/wordprocessingGroup" xmlns:wpi="http://schemas.microsoft.com/office/word/2010/wordprocessingInk" xmlns:wne="http://schemas.microsoft.com/office/word/2006/wordml" xmlns:wps="http://schemas.microsoft.com/office/word/2010/wordprocessingShape" mc:Ignorable="w14 wp14">
-  <w:abstractNum w:abstractNumId="0">
+<w:numbering xmlns:wpc="http://schemas.microsoft.com/office/word/2010/wordprocessingCanvas" xmlns:cx="http://schemas.microsoft.com/office/drawing/2014/chartex" xmlns:cx1="http://schemas.microsoft.com/office/drawing/2015/9/8/chartex" xmlns:cx2="http://schemas.microsoft.com/office/drawing/2015/10/21/chartex" xmlns:cx3="http://schemas.microsoft.com/office/drawing/2016/5/9/chartex" xmlns:cx4="http://schemas.microsoft.com/office/drawing/2016/5/10/chartex" xmlns:cx5="http://schemas.microsoft.com/office/drawing/2016/5/11/chartex" xmlns:cx6="http://schemas.microsoft.com/office/drawing/2016/5/12/chartex" xmlns:cx7="http://schemas.microsoft.com/office/drawing/2016/5/13/chartex" xmlns:cx8="http://schemas.microsoft.com/office/drawing/2016/5/14/chartex" xmlns:mc="http://schemas.openxmlformats.org/markup-compatibility/2006" xmlns:aink="http://schemas.microsoft.com/office/drawing/2016/ink" xmlns:am3d="http://schemas.microsoft.com/office/drawing/2017/model3d" xmlns:o="urn:schemas-microsoft-com:office:office" xmlns:r="http://schemas.openxmlformats.org/officeDocument/2006/relationships" xmlns:m="http://schemas.openxmlformats.org/officeDocument/2006/math" xmlns:v="urn:schemas-microsoft-com:vml" xmlns:wp14="http://schemas.microsoft.com/office/word/2010/wordprocessingDrawing" xmlns:wp="http://schemas.openxmlformats.org/drawingml/2006/wordprocessingDrawing" xmlns:w10="urn:schemas-microsoft-com:office:word" xmlns:w="http://schemas.openxmlformats.org/wordprocessingml/2006/main" xmlns:w14="http://schemas.microsoft.com/office/word/2010/wordml" xmlns:w15="http://schemas.microsoft.com/office/word/2012/wordml" xmlns:w16cid="http://schemas.microsoft.com/office/word/2016/wordml/cid" xmlns:w16se="http://schemas.microsoft.com/office/word/2015/wordml/symex" xmlns:wpg="http://schemas.microsoft.com/office/word/2010/wordprocessingGroup" xmlns:wpi="http://schemas.microsoft.com/office/word/2010/wordprocessingInk" xmlns:wne="http://schemas.microsoft.com/office/word/2006/wordml" xmlns:wps="http://schemas.microsoft.com/office/word/2010/wordprocessingShape" mc:Ignorable="w14 w15 w16se w16cid wp14">
+  <w:abstractNum w:abstractNumId="0" w15:restartNumberingAfterBreak="0">
+    <w:nsid w:val="083C0845"/>
+    <w:multiLevelType w:val="multilevel"/>
+    <w:tmpl w:val="EAC639F0"/>
+    <w:lvl w:ilvl="0">
+      <w:start w:val="1"/>
+      <w:numFmt w:val="bullet"/>
+      <w:lvlText w:val=""/>
+      <w:lvlJc w:val="left"/>
+      <w:pPr>
+        <w:tabs>
+          <w:tab w:val="num" w:pos="720"/>
+        </w:tabs>
+        <w:ind w:left="720" w:hanging="360"/>
+      </w:pPr>
+      <w:rPr>
+        <w:rFonts w:ascii="Symbol" w:hAnsi="Symbol" w:hint="default"/>
+        <w:sz w:val="20"/>
+      </w:rPr>
+    </w:lvl>
+    <w:lvl w:ilvl="1" w:tentative="1">
+      <w:start w:val="1"/>
+      <w:numFmt w:val="bullet"/>
+      <w:lvlText w:val="o"/>
+      <w:lvlJc w:val="left"/>
+      <w:pPr>
+        <w:tabs>
+          <w:tab w:val="num" w:pos="1440"/>
+        </w:tabs>
+        <w:ind w:left="1440" w:hanging="360"/>
+      </w:pPr>
+      <w:rPr>
+        <w:rFonts w:ascii="Courier New" w:hAnsi="Courier New" w:hint="default"/>
+        <w:sz w:val="20"/>
+      </w:rPr>
+    </w:lvl>
+    <w:lvl w:ilvl="2" w:tentative="1">
+      <w:start w:val="1"/>
+      <w:numFmt w:val="bullet"/>
+      <w:lvlText w:val=""/>
+      <w:lvlJc w:val="left"/>
+      <w:pPr>
+        <w:tabs>
+          <w:tab w:val="num" w:pos="2160"/>
+        </w:tabs>
+        <w:ind w:left="2160" w:hanging="360"/>
+      </w:pPr>
+      <w:rPr>
+        <w:rFonts w:ascii="Wingdings" w:hAnsi="Wingdings" w:hint="default"/>
+        <w:sz w:val="20"/>
+      </w:rPr>
+    </w:lvl>
+    <w:lvl w:ilvl="3" w:tentative="1">
+      <w:start w:val="1"/>
+      <w:numFmt w:val="bullet"/>
+      <w:lvlText w:val=""/>
+      <w:lvlJc w:val="left"/>
+      <w:pPr>
+        <w:tabs>
+          <w:tab w:val="num" w:pos="2880"/>
+        </w:tabs>
+        <w:ind w:left="2880" w:hanging="360"/>
+      </w:pPr>
+      <w:rPr>
+        <w:rFonts w:ascii="Wingdings" w:hAnsi="Wingdings" w:hint="default"/>
+        <w:sz w:val="20"/>
+      </w:rPr>
+    </w:lvl>
+    <w:lvl w:ilvl="4" w:tentative="1">
+      <w:start w:val="1"/>
+      <w:numFmt w:val="bullet"/>
+      <w:lvlText w:val=""/>
+      <w:lvlJc w:val="left"/>
+      <w:pPr>
+        <w:tabs>
+          <w:tab w:val="num" w:pos="3600"/>
+        </w:tabs>
+        <w:ind w:left="3600" w:hanging="360"/>
+      </w:pPr>
+      <w:rPr>
+        <w:rFonts w:ascii="Wingdings" w:hAnsi="Wingdings" w:hint="default"/>
+        <w:sz w:val="20"/>
+      </w:rPr>
+    </w:lvl>
+    <w:lvl w:ilvl="5" w:tentative="1">
+      <w:start w:val="1"/>
+      <w:numFmt w:val="bullet"/>
+      <w:lvlText w:val=""/>
+      <w:lvlJc w:val="left"/>
+      <w:pPr>
+        <w:tabs>
+          <w:tab w:val="num" w:pos="4320"/>
+        </w:tabs>
+        <w:ind w:left="4320" w:hanging="360"/>
+      </w:pPr>
+      <w:rPr>
+        <w:rFonts w:ascii="Wingdings" w:hAnsi="Wingdings" w:hint="default"/>
+        <w:sz w:val="20"/>
+      </w:rPr>
+    </w:lvl>
+    <w:lvl w:ilvl="6" w:tentative="1">
+      <w:start w:val="1"/>
+      <w:numFmt w:val="bullet"/>
+      <w:lvlText w:val=""/>
+      <w:lvlJc w:val="left"/>
+      <w:pPr>
+        <w:tabs>
+          <w:tab w:val="num" w:pos="5040"/>
+        </w:tabs>
+        <w:ind w:left="5040" w:hanging="360"/>
+      </w:pPr>
+      <w:rPr>
+        <w:rFonts w:ascii="Wingdings" w:hAnsi="Wingdings" w:hint="default"/>
+        <w:sz w:val="20"/>
+      </w:rPr>
+    </w:lvl>
+    <w:lvl w:ilvl="7" w:tentative="1">
+      <w:start w:val="1"/>
+      <w:numFmt w:val="bullet"/>
+      <w:lvlText w:val=""/>
+      <w:lvlJc w:val="left"/>
+      <w:pPr>
+        <w:tabs>
+          <w:tab w:val="num" w:pos="5760"/>
+        </w:tabs>
+        <w:ind w:left="5760" w:hanging="360"/>
+      </w:pPr>
+      <w:rPr>
+        <w:rFonts w:ascii="Wingdings" w:hAnsi="Wingdings" w:hint="default"/>
+        <w:sz w:val="20"/>
+      </w:rPr>
+    </w:lvl>
+    <w:lvl w:ilvl="8" w:tentative="1">
+      <w:start w:val="1"/>
+      <w:numFmt w:val="bullet"/>
+      <w:lvlText w:val=""/>
+      <w:lvlJc w:val="left"/>
+      <w:pPr>
+        <w:tabs>
+          <w:tab w:val="num" w:pos="6480"/>
+        </w:tabs>
+        <w:ind w:left="6480" w:hanging="360"/>
+      </w:pPr>
+      <w:rPr>
+        <w:rFonts w:ascii="Wingdings" w:hAnsi="Wingdings" w:hint="default"/>
+        <w:sz w:val="20"/>
+      </w:rPr>
+    </w:lvl>
+  </w:abstractNum>
+  <w:abstractNum w:abstractNumId="1" w15:restartNumberingAfterBreak="0">
+    <w:nsid w:val="0A9D481B"/>
+    <w:multiLevelType w:val="multilevel"/>
+    <w:tmpl w:val="DCE60E10"/>
+    <w:lvl w:ilvl="0">
+      <w:start w:val="1"/>
+      <w:numFmt w:val="bullet"/>
+      <w:lvlText w:val=""/>
+      <w:lvlJc w:val="left"/>
+      <w:pPr>
+        <w:tabs>
+          <w:tab w:val="num" w:pos="720"/>
+        </w:tabs>
+        <w:ind w:left="720" w:hanging="360"/>
+      </w:pPr>
+      <w:rPr>
+        <w:rFonts w:ascii="Symbol" w:hAnsi="Symbol" w:hint="default"/>
+        <w:sz w:val="20"/>
+      </w:rPr>
+    </w:lvl>
+    <w:lvl w:ilvl="1" w:tentative="1">
+      <w:start w:val="1"/>
+      <w:numFmt w:val="bullet"/>
+      <w:lvlText w:val="o"/>
+      <w:lvlJc w:val="left"/>
+      <w:pPr>
+        <w:tabs>
+          <w:tab w:val="num" w:pos="1440"/>
+        </w:tabs>
+        <w:ind w:left="1440" w:hanging="360"/>
+      </w:pPr>
+      <w:rPr>
+        <w:rFonts w:ascii="Courier New" w:hAnsi="Courier New" w:hint="default"/>
+        <w:sz w:val="20"/>
+      </w:rPr>
+    </w:lvl>
+    <w:lvl w:ilvl="2" w:tentative="1">
+      <w:start w:val="1"/>
+      <w:numFmt w:val="bullet"/>
+      <w:lvlText w:val=""/>
+      <w:lvlJc w:val="left"/>
+      <w:pPr>
+        <w:tabs>
+          <w:tab w:val="num" w:pos="2160"/>
+        </w:tabs>
+        <w:ind w:left="2160" w:hanging="360"/>
+      </w:pPr>
+      <w:rPr>
+        <w:rFonts w:ascii="Wingdings" w:hAnsi="Wingdings" w:hint="default"/>
+        <w:sz w:val="20"/>
+      </w:rPr>
+    </w:lvl>
+    <w:lvl w:ilvl="3" w:tentative="1">
+      <w:start w:val="1"/>
+      <w:numFmt w:val="bullet"/>
+      <w:lvlText w:val=""/>
+      <w:lvlJc w:val="left"/>
+      <w:pPr>
+        <w:tabs>
+          <w:tab w:val="num" w:pos="2880"/>
+        </w:tabs>
+        <w:ind w:left="2880" w:hanging="360"/>
+      </w:pPr>
+      <w:rPr>
+        <w:rFonts w:ascii="Wingdings" w:hAnsi="Wingdings" w:hint="default"/>
+        <w:sz w:val="20"/>
+      </w:rPr>
+    </w:lvl>
+    <w:lvl w:ilvl="4" w:tentative="1">
+      <w:start w:val="1"/>
+      <w:numFmt w:val="bullet"/>
+      <w:lvlText w:val=""/>
+      <w:lvlJc w:val="left"/>
+      <w:pPr>
+        <w:tabs>
+          <w:tab w:val="num" w:pos="3600"/>
+        </w:tabs>
+        <w:ind w:left="3600" w:hanging="360"/>
+      </w:pPr>
+      <w:rPr>
+        <w:rFonts w:ascii="Wingdings" w:hAnsi="Wingdings" w:hint="default"/>
+        <w:sz w:val="20"/>
+      </w:rPr>
+    </w:lvl>
+    <w:lvl w:ilvl="5" w:tentative="1">
+      <w:start w:val="1"/>
+      <w:numFmt w:val="bullet"/>
+      <w:lvlText w:val=""/>
+      <w:lvlJc w:val="left"/>
+      <w:pPr>
+        <w:tabs>
+          <w:tab w:val="num" w:pos="4320"/>
+        </w:tabs>
+        <w:ind w:left="4320" w:hanging="360"/>
+      </w:pPr>
+      <w:rPr>
+        <w:rFonts w:ascii="Wingdings" w:hAnsi="Wingdings" w:hint="default"/>
+        <w:sz w:val="20"/>
+      </w:rPr>
+    </w:lvl>
+    <w:lvl w:ilvl="6" w:tentative="1">
+      <w:start w:val="1"/>
+      <w:numFmt w:val="bullet"/>
+      <w:lvlText w:val=""/>
+      <w:lvlJc w:val="left"/>
+      <w:pPr>
+        <w:tabs>
+          <w:tab w:val="num" w:pos="5040"/>
+        </w:tabs>
+        <w:ind w:left="5040" w:hanging="360"/>
+      </w:pPr>
+      <w:rPr>
+        <w:rFonts w:ascii="Wingdings" w:hAnsi="Wingdings" w:hint="default"/>
+        <w:sz w:val="20"/>
+      </w:rPr>
+    </w:lvl>
+    <w:lvl w:ilvl="7" w:tentative="1">
+      <w:start w:val="1"/>
+      <w:numFmt w:val="bullet"/>
+      <w:lvlText w:val=""/>
+      <w:lvlJc w:val="left"/>
+      <w:pPr>
+        <w:tabs>
+          <w:tab w:val="num" w:pos="5760"/>
+        </w:tabs>
+        <w:ind w:left="5760" w:hanging="360"/>
+      </w:pPr>
+      <w:rPr>
+        <w:rFonts w:ascii="Wingdings" w:hAnsi="Wingdings" w:hint="default"/>
+        <w:sz w:val="20"/>
+      </w:rPr>
+    </w:lvl>
+    <w:lvl w:ilvl="8" w:tentative="1">
+      <w:start w:val="1"/>
+      <w:numFmt w:val="bullet"/>
+      <w:lvlText w:val=""/>
+      <w:lvlJc w:val="left"/>
+      <w:pPr>
+        <w:tabs>
+          <w:tab w:val="num" w:pos="6480"/>
+        </w:tabs>
+        <w:ind w:left="6480" w:hanging="360"/>
+      </w:pPr>
+      <w:rPr>
+        <w:rFonts w:ascii="Wingdings" w:hAnsi="Wingdings" w:hint="default"/>
+        <w:sz w:val="20"/>
+      </w:rPr>
+    </w:lvl>
+  </w:abstractNum>
+  <w:abstractNum w:abstractNumId="2" w15:restartNumberingAfterBreak="0">
+    <w:nsid w:val="0D4664AA"/>
+    <w:multiLevelType w:val="hybridMultilevel"/>
+    <w:tmpl w:val="1AC8F570"/>
+    <w:lvl w:ilvl="0" w:tplc="0809000F">
+      <w:start w:val="1"/>
+      <w:numFmt w:val="decimal"/>
+      <w:lvlText w:val="%1."/>
+      <w:lvlJc w:val="left"/>
+      <w:pPr>
+        <w:ind w:left="420" w:hanging="360"/>
+      </w:pPr>
+      <w:rPr>
+        <w:rFonts w:hint="default"/>
+      </w:rPr>
+    </w:lvl>
+    <w:lvl w:ilvl="1" w:tplc="04090003">
+      <w:start w:val="1"/>
+      <w:numFmt w:val="bullet"/>
+      <w:lvlText w:val="o"/>
+      <w:lvlJc w:val="left"/>
+      <w:pPr>
+        <w:ind w:left="1140" w:hanging="360"/>
+      </w:pPr>
+      <w:rPr>
+        <w:rFonts w:ascii="Courier New" w:hAnsi="Courier New" w:cs="Courier New" w:hint="default"/>
+      </w:rPr>
+    </w:lvl>
+    <w:lvl w:ilvl="2" w:tplc="04090005" w:tentative="1">
+      <w:start w:val="1"/>
+      <w:numFmt w:val="bullet"/>
+      <w:lvlText w:val=""/>
+      <w:lvlJc w:val="left"/>
+      <w:pPr>
+        <w:ind w:left="1860" w:hanging="360"/>
+      </w:pPr>
+      <w:rPr>
+        <w:rFonts w:ascii="Wingdings" w:hAnsi="Wingdings" w:hint="default"/>
+      </w:rPr>
+    </w:lvl>
+    <w:lvl w:ilvl="3" w:tplc="04090001" w:tentative="1">
+      <w:start w:val="1"/>
+      <w:numFmt w:val="bullet"/>
+      <w:lvlText w:val=""/>
+      <w:lvlJc w:val="left"/>
+      <w:pPr>
+        <w:ind w:left="2580" w:hanging="360"/>
+      </w:pPr>
+      <w:rPr>
+        <w:rFonts w:ascii="Symbol" w:hAnsi="Symbol" w:hint="default"/>
+      </w:rPr>
+    </w:lvl>
+    <w:lvl w:ilvl="4" w:tplc="04090003" w:tentative="1">
+      <w:start w:val="1"/>
+      <w:numFmt w:val="bullet"/>
+      <w:lvlText w:val="o"/>
+      <w:lvlJc w:val="left"/>
+      <w:pPr>
+        <w:ind w:left="3300" w:hanging="360"/>
+      </w:pPr>
+      <w:rPr>
+        <w:rFonts w:ascii="Courier New" w:hAnsi="Courier New" w:cs="Courier New" w:hint="default"/>
+      </w:rPr>
+    </w:lvl>
+    <w:lvl w:ilvl="5" w:tplc="04090005" w:tentative="1">
+      <w:start w:val="1"/>
+      <w:numFmt w:val="bullet"/>
+      <w:lvlText w:val=""/>
+      <w:lvlJc w:val="left"/>
+      <w:pPr>
+        <w:ind w:left="4020" w:hanging="360"/>
+      </w:pPr>
+      <w:rPr>
+        <w:rFonts w:ascii="Wingdings" w:hAnsi="Wingdings" w:hint="default"/>
+      </w:rPr>
+    </w:lvl>
+    <w:lvl w:ilvl="6" w:tplc="04090001" w:tentative="1">
+      <w:start w:val="1"/>
+      <w:numFmt w:val="bullet"/>
+      <w:lvlText w:val=""/>
+      <w:lvlJc w:val="left"/>
+      <w:pPr>
+        <w:ind w:left="4740" w:hanging="360"/>
+      </w:pPr>
+      <w:rPr>
+        <w:rFonts w:ascii="Symbol" w:hAnsi="Symbol" w:hint="default"/>
+      </w:rPr>
+    </w:lvl>
+    <w:lvl w:ilvl="7" w:tplc="04090003" w:tentative="1">
+      <w:start w:val="1"/>
+      <w:numFmt w:val="bullet"/>
+      <w:lvlText w:val="o"/>
+      <w:lvlJc w:val="left"/>
+      <w:pPr>
+        <w:ind w:left="5460" w:hanging="360"/>
+      </w:pPr>
+      <w:rPr>
+        <w:rFonts w:ascii="Courier New" w:hAnsi="Courier New" w:cs="Courier New" w:hint="default"/>
+      </w:rPr>
+    </w:lvl>
+    <w:lvl w:ilvl="8" w:tplc="04090005" w:tentative="1">
+      <w:start w:val="1"/>
+      <w:numFmt w:val="bullet"/>
+      <w:lvlText w:val=""/>
+      <w:lvlJc w:val="left"/>
+      <w:pPr>
+        <w:ind w:left="6180" w:hanging="360"/>
+      </w:pPr>
+      <w:rPr>
+        <w:rFonts w:ascii="Wingdings" w:hAnsi="Wingdings" w:hint="default"/>
+      </w:rPr>
+    </w:lvl>
+  </w:abstractNum>
+  <w:abstractNum w:abstractNumId="3" w15:restartNumberingAfterBreak="0">
     <w:nsid w:val="176B0A50"/>
     <w:multiLevelType w:val="multilevel"/>
     <w:tmpl w:val="88243F98"/>
@@ -2008,7 +3011,7 @@
       </w:rPr>
     </w:lvl>
   </w:abstractNum>
-  <w:abstractNum w:abstractNumId="1">
+  <w:abstractNum w:abstractNumId="4" w15:restartNumberingAfterBreak="0">
     <w:nsid w:val="189673FF"/>
     <w:multiLevelType w:val="hybridMultilevel"/>
     <w:tmpl w:val="8D580FEC"/>
@@ -2121,7 +3124,7 @@
       </w:rPr>
     </w:lvl>
   </w:abstractNum>
-  <w:abstractNum w:abstractNumId="2">
+  <w:abstractNum w:abstractNumId="5" w15:restartNumberingAfterBreak="0">
     <w:nsid w:val="21283F27"/>
     <w:multiLevelType w:val="hybridMultilevel"/>
     <w:tmpl w:val="3F062E94"/>
@@ -2233,7 +3236,7 @@
       </w:rPr>
     </w:lvl>
   </w:abstractNum>
-  <w:abstractNum w:abstractNumId="3">
+  <w:abstractNum w:abstractNumId="6" w15:restartNumberingAfterBreak="0">
     <w:nsid w:val="2243116D"/>
     <w:multiLevelType w:val="hybridMultilevel"/>
     <w:tmpl w:val="5D2CF1A2"/>
@@ -2319,7 +3322,7 @@
       </w:pPr>
     </w:lvl>
   </w:abstractNum>
-  <w:abstractNum w:abstractNumId="4">
+  <w:abstractNum w:abstractNumId="7" w15:restartNumberingAfterBreak="0">
     <w:nsid w:val="26153E86"/>
     <w:multiLevelType w:val="hybridMultilevel"/>
     <w:tmpl w:val="DCDA1F7E"/>
@@ -2432,7 +3435,93 @@
       </w:rPr>
     </w:lvl>
   </w:abstractNum>
-  <w:abstractNum w:abstractNumId="5">
+  <w:abstractNum w:abstractNumId="8" w15:restartNumberingAfterBreak="0">
+    <w:nsid w:val="296533B3"/>
+    <w:multiLevelType w:val="hybridMultilevel"/>
+    <w:tmpl w:val="1A0A4160"/>
+    <w:lvl w:ilvl="0" w:tplc="0809000F">
+      <w:start w:val="1"/>
+      <w:numFmt w:val="decimal"/>
+      <w:lvlText w:val="%1."/>
+      <w:lvlJc w:val="left"/>
+      <w:pPr>
+        <w:ind w:left="720" w:hanging="360"/>
+      </w:pPr>
+    </w:lvl>
+    <w:lvl w:ilvl="1" w:tplc="08090019" w:tentative="1">
+      <w:start w:val="1"/>
+      <w:numFmt w:val="lowerLetter"/>
+      <w:lvlText w:val="%2."/>
+      <w:lvlJc w:val="left"/>
+      <w:pPr>
+        <w:ind w:left="1440" w:hanging="360"/>
+      </w:pPr>
+    </w:lvl>
+    <w:lvl w:ilvl="2" w:tplc="0809001B" w:tentative="1">
+      <w:start w:val="1"/>
+      <w:numFmt w:val="lowerRoman"/>
+      <w:lvlText w:val="%3."/>
+      <w:lvlJc w:val="right"/>
+      <w:pPr>
+        <w:ind w:left="2160" w:hanging="180"/>
+      </w:pPr>
+    </w:lvl>
+    <w:lvl w:ilvl="3" w:tplc="0809000F" w:tentative="1">
+      <w:start w:val="1"/>
+      <w:numFmt w:val="decimal"/>
+      <w:lvlText w:val="%4."/>
+      <w:lvlJc w:val="left"/>
+      <w:pPr>
+        <w:ind w:left="2880" w:hanging="360"/>
+      </w:pPr>
+    </w:lvl>
+    <w:lvl w:ilvl="4" w:tplc="08090019" w:tentative="1">
+      <w:start w:val="1"/>
+      <w:numFmt w:val="lowerLetter"/>
+      <w:lvlText w:val="%5."/>
+      <w:lvlJc w:val="left"/>
+      <w:pPr>
+        <w:ind w:left="3600" w:hanging="360"/>
+      </w:pPr>
+    </w:lvl>
+    <w:lvl w:ilvl="5" w:tplc="0809001B" w:tentative="1">
+      <w:start w:val="1"/>
+      <w:numFmt w:val="lowerRoman"/>
+      <w:lvlText w:val="%6."/>
+      <w:lvlJc w:val="right"/>
+      <w:pPr>
+        <w:ind w:left="4320" w:hanging="180"/>
+      </w:pPr>
+    </w:lvl>
+    <w:lvl w:ilvl="6" w:tplc="0809000F" w:tentative="1">
+      <w:start w:val="1"/>
+      <w:numFmt w:val="decimal"/>
+      <w:lvlText w:val="%7."/>
+      <w:lvlJc w:val="left"/>
+      <w:pPr>
+        <w:ind w:left="5040" w:hanging="360"/>
+      </w:pPr>
+    </w:lvl>
+    <w:lvl w:ilvl="7" w:tplc="08090019" w:tentative="1">
+      <w:start w:val="1"/>
+      <w:numFmt w:val="lowerLetter"/>
+      <w:lvlText w:val="%8."/>
+      <w:lvlJc w:val="left"/>
+      <w:pPr>
+        <w:ind w:left="5760" w:hanging="360"/>
+      </w:pPr>
+    </w:lvl>
+    <w:lvl w:ilvl="8" w:tplc="0809001B" w:tentative="1">
+      <w:start w:val="1"/>
+      <w:numFmt w:val="lowerRoman"/>
+      <w:lvlText w:val="%9."/>
+      <w:lvlJc w:val="right"/>
+      <w:pPr>
+        <w:ind w:left="6480" w:hanging="180"/>
+      </w:pPr>
+    </w:lvl>
+  </w:abstractNum>
+  <w:abstractNum w:abstractNumId="9" w15:restartNumberingAfterBreak="0">
     <w:nsid w:val="39E00247"/>
     <w:multiLevelType w:val="hybridMultilevel"/>
     <w:tmpl w:val="FC8AE328"/>
@@ -2545,7 +3634,7 @@
       </w:rPr>
     </w:lvl>
   </w:abstractNum>
-  <w:abstractNum w:abstractNumId="6">
+  <w:abstractNum w:abstractNumId="10" w15:restartNumberingAfterBreak="0">
     <w:nsid w:val="40B113E8"/>
     <w:multiLevelType w:val="hybridMultilevel"/>
     <w:tmpl w:val="9D903EEA"/>
@@ -2658,7 +3747,120 @@
       </w:rPr>
     </w:lvl>
   </w:abstractNum>
-  <w:abstractNum w:abstractNumId="7">
+  <w:abstractNum w:abstractNumId="11" w15:restartNumberingAfterBreak="0">
+    <w:nsid w:val="41C72009"/>
+    <w:multiLevelType w:val="hybridMultilevel"/>
+    <w:tmpl w:val="3BF806E4"/>
+    <w:lvl w:ilvl="0" w:tplc="0809000F">
+      <w:start w:val="1"/>
+      <w:numFmt w:val="decimal"/>
+      <w:lvlText w:val="%1."/>
+      <w:lvlJc w:val="left"/>
+      <w:pPr>
+        <w:ind w:left="420" w:hanging="360"/>
+      </w:pPr>
+      <w:rPr>
+        <w:rFonts w:hint="default"/>
+      </w:rPr>
+    </w:lvl>
+    <w:lvl w:ilvl="1" w:tplc="08090017">
+      <w:start w:val="1"/>
+      <w:numFmt w:val="lowerLetter"/>
+      <w:lvlText w:val="%2)"/>
+      <w:lvlJc w:val="left"/>
+      <w:pPr>
+        <w:ind w:left="1140" w:hanging="360"/>
+      </w:pPr>
+      <w:rPr>
+        <w:rFonts w:hint="default"/>
+      </w:rPr>
+    </w:lvl>
+    <w:lvl w:ilvl="2" w:tplc="04090005" w:tentative="1">
+      <w:start w:val="1"/>
+      <w:numFmt w:val="bullet"/>
+      <w:lvlText w:val=""/>
+      <w:lvlJc w:val="left"/>
+      <w:pPr>
+        <w:ind w:left="1860" w:hanging="360"/>
+      </w:pPr>
+      <w:rPr>
+        <w:rFonts w:ascii="Wingdings" w:hAnsi="Wingdings" w:hint="default"/>
+      </w:rPr>
+    </w:lvl>
+    <w:lvl w:ilvl="3" w:tplc="04090001" w:tentative="1">
+      <w:start w:val="1"/>
+      <w:numFmt w:val="bullet"/>
+      <w:lvlText w:val=""/>
+      <w:lvlJc w:val="left"/>
+      <w:pPr>
+        <w:ind w:left="2580" w:hanging="360"/>
+      </w:pPr>
+      <w:rPr>
+        <w:rFonts w:ascii="Symbol" w:hAnsi="Symbol" w:hint="default"/>
+      </w:rPr>
+    </w:lvl>
+    <w:lvl w:ilvl="4" w:tplc="04090003" w:tentative="1">
+      <w:start w:val="1"/>
+      <w:numFmt w:val="bullet"/>
+      <w:lvlText w:val="o"/>
+      <w:lvlJc w:val="left"/>
+      <w:pPr>
+        <w:ind w:left="3300" w:hanging="360"/>
+      </w:pPr>
+      <w:rPr>
+        <w:rFonts w:ascii="Courier New" w:hAnsi="Courier New" w:cs="Courier New" w:hint="default"/>
+      </w:rPr>
+    </w:lvl>
+    <w:lvl w:ilvl="5" w:tplc="04090005" w:tentative="1">
+      <w:start w:val="1"/>
+      <w:numFmt w:val="bullet"/>
+      <w:lvlText w:val=""/>
+      <w:lvlJc w:val="left"/>
+      <w:pPr>
+        <w:ind w:left="4020" w:hanging="360"/>
+      </w:pPr>
+      <w:rPr>
+        <w:rFonts w:ascii="Wingdings" w:hAnsi="Wingdings" w:hint="default"/>
+      </w:rPr>
+    </w:lvl>
+    <w:lvl w:ilvl="6" w:tplc="04090001" w:tentative="1">
+      <w:start w:val="1"/>
+      <w:numFmt w:val="bullet"/>
+      <w:lvlText w:val=""/>
+      <w:lvlJc w:val="left"/>
+      <w:pPr>
+        <w:ind w:left="4740" w:hanging="360"/>
+      </w:pPr>
+      <w:rPr>
+        <w:rFonts w:ascii="Symbol" w:hAnsi="Symbol" w:hint="default"/>
+      </w:rPr>
+    </w:lvl>
+    <w:lvl w:ilvl="7" w:tplc="04090003" w:tentative="1">
+      <w:start w:val="1"/>
+      <w:numFmt w:val="bullet"/>
+      <w:lvlText w:val="o"/>
+      <w:lvlJc w:val="left"/>
+      <w:pPr>
+        <w:ind w:left="5460" w:hanging="360"/>
+      </w:pPr>
+      <w:rPr>
+        <w:rFonts w:ascii="Courier New" w:hAnsi="Courier New" w:cs="Courier New" w:hint="default"/>
+      </w:rPr>
+    </w:lvl>
+    <w:lvl w:ilvl="8" w:tplc="04090005" w:tentative="1">
+      <w:start w:val="1"/>
+      <w:numFmt w:val="bullet"/>
+      <w:lvlText w:val=""/>
+      <w:lvlJc w:val="left"/>
+      <w:pPr>
+        <w:ind w:left="6180" w:hanging="360"/>
+      </w:pPr>
+      <w:rPr>
+        <w:rFonts w:ascii="Wingdings" w:hAnsi="Wingdings" w:hint="default"/>
+      </w:rPr>
+    </w:lvl>
+  </w:abstractNum>
+  <w:abstractNum w:abstractNumId="12" w15:restartNumberingAfterBreak="0">
     <w:nsid w:val="514B709A"/>
     <w:multiLevelType w:val="hybridMultilevel"/>
     <w:tmpl w:val="0E0E72D2"/>
@@ -2673,7 +3875,7 @@
         <w:rFonts w:ascii="Calibri" w:eastAsiaTheme="minorHAnsi" w:hAnsi="Calibri" w:cs="Calibri" w:hint="default"/>
       </w:rPr>
     </w:lvl>
-    <w:lvl w:ilvl="1" w:tplc="08090003" w:tentative="1">
+    <w:lvl w:ilvl="1" w:tplc="08090003">
       <w:start w:val="1"/>
       <w:numFmt w:val="bullet"/>
       <w:lvlText w:val="o"/>
@@ -2770,7 +3972,7 @@
       </w:rPr>
     </w:lvl>
   </w:abstractNum>
-  <w:abstractNum w:abstractNumId="8">
+  <w:abstractNum w:abstractNumId="13" w15:restartNumberingAfterBreak="0">
     <w:nsid w:val="6B416F51"/>
     <w:multiLevelType w:val="hybridMultilevel"/>
     <w:tmpl w:val="7714D72A"/>
@@ -2883,7 +4085,7 @@
       </w:rPr>
     </w:lvl>
   </w:abstractNum>
-  <w:abstractNum w:abstractNumId="9">
+  <w:abstractNum w:abstractNumId="14" w15:restartNumberingAfterBreak="0">
     <w:nsid w:val="746808A4"/>
     <w:multiLevelType w:val="hybridMultilevel"/>
     <w:tmpl w:val="447A80C0"/>
@@ -2997,40 +4199,55 @@
     </w:lvl>
   </w:abstractNum>
   <w:num w:numId="1">
+    <w:abstractNumId w:val="6"/>
+  </w:num>
+  <w:num w:numId="2">
     <w:abstractNumId w:val="3"/>
   </w:num>
-  <w:num w:numId="2">
+  <w:num w:numId="3">
+    <w:abstractNumId w:val="13"/>
+  </w:num>
+  <w:num w:numId="4">
+    <w:abstractNumId w:val="14"/>
+  </w:num>
+  <w:num w:numId="5">
+    <w:abstractNumId w:val="10"/>
+  </w:num>
+  <w:num w:numId="6">
+    <w:abstractNumId w:val="7"/>
+  </w:num>
+  <w:num w:numId="7">
+    <w:abstractNumId w:val="4"/>
+  </w:num>
+  <w:num w:numId="8">
+    <w:abstractNumId w:val="5"/>
+  </w:num>
+  <w:num w:numId="9">
+    <w:abstractNumId w:val="12"/>
+  </w:num>
+  <w:num w:numId="10">
+    <w:abstractNumId w:val="9"/>
+  </w:num>
+  <w:num w:numId="11">
+    <w:abstractNumId w:val="8"/>
+  </w:num>
+  <w:num w:numId="12">
+    <w:abstractNumId w:val="2"/>
+  </w:num>
+  <w:num w:numId="13">
     <w:abstractNumId w:val="0"/>
   </w:num>
-  <w:num w:numId="3">
-    <w:abstractNumId w:val="8"/>
-  </w:num>
-  <w:num w:numId="4">
-    <w:abstractNumId w:val="9"/>
-  </w:num>
-  <w:num w:numId="5">
-    <w:abstractNumId w:val="6"/>
-  </w:num>
-  <w:num w:numId="6">
-    <w:abstractNumId w:val="4"/>
-  </w:num>
-  <w:num w:numId="7">
+  <w:num w:numId="14">
     <w:abstractNumId w:val="1"/>
   </w:num>
-  <w:num w:numId="8">
-    <w:abstractNumId w:val="2"/>
-  </w:num>
-  <w:num w:numId="9">
-    <w:abstractNumId w:val="7"/>
-  </w:num>
-  <w:num w:numId="10">
-    <w:abstractNumId w:val="5"/>
+  <w:num w:numId="15">
+    <w:abstractNumId w:val="11"/>
   </w:num>
 </w:numbering>
 </file>
 
 <file path=word/styles.xml><?xml version="1.0" encoding="utf-8"?>
-<w:styles xmlns:mc="http://schemas.openxmlformats.org/markup-compatibility/2006" xmlns:r="http://schemas.openxmlformats.org/officeDocument/2006/relationships" xmlns:w="http://schemas.openxmlformats.org/wordprocessingml/2006/main" xmlns:w14="http://schemas.microsoft.com/office/word/2010/wordml" mc:Ignorable="w14">
+<w:styles xmlns:mc="http://schemas.openxmlformats.org/markup-compatibility/2006" xmlns:r="http://schemas.openxmlformats.org/officeDocument/2006/relationships" xmlns:w="http://schemas.openxmlformats.org/wordprocessingml/2006/main" xmlns:w14="http://schemas.microsoft.com/office/word/2010/wordml" xmlns:w15="http://schemas.microsoft.com/office/word/2012/wordml" xmlns:w16cid="http://schemas.microsoft.com/office/word/2016/wordml/cid" xmlns:w16se="http://schemas.microsoft.com/office/word/2015/wordml/symex" mc:Ignorable="w14 w15 w16se w16cid">
   <w:docDefaults>
     <w:rPrDefault>
       <w:rPr>
@@ -3042,153 +4259,380 @@
     </w:rPrDefault>
     <w:pPrDefault/>
   </w:docDefaults>
-  <w:latentStyles w:defLockedState="0" w:defUIPriority="99" w:defSemiHidden="1" w:defUnhideWhenUsed="1" w:defQFormat="0" w:count="276">
-    <w:lsdException w:name="Normal" w:semiHidden="0" w:uiPriority="0" w:unhideWhenUsed="0" w:qFormat="1"/>
-    <w:lsdException w:name="heading 1" w:semiHidden="0" w:uiPriority="9" w:unhideWhenUsed="0" w:qFormat="1"/>
-    <w:lsdException w:name="heading 2" w:uiPriority="9" w:qFormat="1"/>
-    <w:lsdException w:name="heading 3" w:uiPriority="9" w:qFormat="1"/>
-    <w:lsdException w:name="heading 4" w:uiPriority="9" w:qFormat="1"/>
-    <w:lsdException w:name="heading 5" w:uiPriority="9" w:qFormat="1"/>
-    <w:lsdException w:name="heading 6" w:uiPriority="9" w:qFormat="1"/>
-    <w:lsdException w:name="heading 7" w:uiPriority="9" w:qFormat="1"/>
-    <w:lsdException w:name="heading 8" w:uiPriority="9" w:qFormat="1"/>
-    <w:lsdException w:name="heading 9" w:uiPriority="9" w:qFormat="1"/>
-    <w:lsdException w:name="toc 1" w:uiPriority="39"/>
-    <w:lsdException w:name="toc 2" w:uiPriority="39"/>
-    <w:lsdException w:name="toc 3" w:uiPriority="39"/>
-    <w:lsdException w:name="toc 4" w:uiPriority="39"/>
-    <w:lsdException w:name="toc 5" w:uiPriority="39"/>
-    <w:lsdException w:name="toc 6" w:uiPriority="39"/>
-    <w:lsdException w:name="toc 7" w:uiPriority="39"/>
-    <w:lsdException w:name="toc 8" w:uiPriority="39"/>
-    <w:lsdException w:name="toc 9" w:uiPriority="39"/>
-    <w:lsdException w:name="caption" w:uiPriority="35" w:qFormat="1"/>
-    <w:lsdException w:name="Title" w:semiHidden="0" w:uiPriority="10" w:unhideWhenUsed="0" w:qFormat="1"/>
-    <w:lsdException w:name="Default Paragraph Font" w:uiPriority="1"/>
-    <w:lsdException w:name="Subtitle" w:semiHidden="0" w:uiPriority="11" w:unhideWhenUsed="0" w:qFormat="1"/>
-    <w:lsdException w:name="Strong" w:semiHidden="0" w:uiPriority="22" w:unhideWhenUsed="0" w:qFormat="1"/>
-    <w:lsdException w:name="Emphasis" w:semiHidden="0" w:uiPriority="20" w:unhideWhenUsed="0" w:qFormat="1"/>
-    <w:lsdException w:name="Table Grid" w:semiHidden="0" w:uiPriority="39" w:unhideWhenUsed="0"/>
-    <w:lsdException w:name="Note Level 1" w:semiHidden="0" w:unhideWhenUsed="0"/>
-    <w:lsdException w:name="Note Level 2" w:semiHidden="0" w:unhideWhenUsed="0"/>
-    <w:lsdException w:name="Note Level 3" w:semiHidden="0" w:unhideWhenUsed="0"/>
-    <w:lsdException w:name="Note Level 4" w:semiHidden="0" w:unhideWhenUsed="0"/>
-    <w:lsdException w:name="Note Level 5" w:semiHidden="0" w:unhideWhenUsed="0"/>
-    <w:lsdException w:name="Note Level 6" w:semiHidden="0" w:unhideWhenUsed="0"/>
-    <w:lsdException w:name="Note Level 7" w:semiHidden="0" w:unhideWhenUsed="0"/>
-    <w:lsdException w:name="Note Level 8" w:semiHidden="0" w:unhideWhenUsed="0"/>
-    <w:lsdException w:name="Note Level 9" w:semiHidden="0" w:unhideWhenUsed="0"/>
-    <w:lsdException w:name="Placeholder Text" w:unhideWhenUsed="0"/>
-    <w:lsdException w:name="No Spacing" w:semiHidden="0" w:uiPriority="1" w:unhideWhenUsed="0" w:qFormat="1"/>
-    <w:lsdException w:name="Light Shading" w:semiHidden="0" w:uiPriority="60" w:unhideWhenUsed="0"/>
-    <w:lsdException w:name="Light List" w:semiHidden="0" w:uiPriority="61" w:unhideWhenUsed="0"/>
-    <w:lsdException w:name="Light Grid" w:semiHidden="0" w:uiPriority="62" w:unhideWhenUsed="0"/>
-    <w:lsdException w:name="Medium Shading 1" w:semiHidden="0" w:uiPriority="63" w:unhideWhenUsed="0"/>
-    <w:lsdException w:name="Medium Shading 2" w:semiHidden="0" w:uiPriority="64" w:unhideWhenUsed="0"/>
-    <w:lsdException w:name="Medium List 1" w:semiHidden="0" w:uiPriority="65" w:unhideWhenUsed="0"/>
-    <w:lsdException w:name="Medium List 2" w:semiHidden="0" w:uiPriority="66" w:unhideWhenUsed="0"/>
-    <w:lsdException w:name="Medium Grid 1" w:semiHidden="0" w:uiPriority="67" w:unhideWhenUsed="0"/>
-    <w:lsdException w:name="Medium Grid 2" w:semiHidden="0" w:uiPriority="68" w:unhideWhenUsed="0"/>
-    <w:lsdException w:name="Medium Grid 3" w:semiHidden="0" w:uiPriority="69" w:unhideWhenUsed="0"/>
-    <w:lsdException w:name="Dark List" w:semiHidden="0" w:uiPriority="70" w:unhideWhenUsed="0"/>
-    <w:lsdException w:name="Colorful Shading" w:semiHidden="0" w:uiPriority="71" w:unhideWhenUsed="0"/>
-    <w:lsdException w:name="Colorful List" w:semiHidden="0" w:uiPriority="72" w:unhideWhenUsed="0"/>
-    <w:lsdException w:name="Colorful Grid" w:semiHidden="0" w:uiPriority="73" w:unhideWhenUsed="0"/>
-    <w:lsdException w:name="Light Shading Accent 1" w:semiHidden="0" w:uiPriority="60" w:unhideWhenUsed="0"/>
-    <w:lsdException w:name="Light List Accent 1" w:semiHidden="0" w:uiPriority="61" w:unhideWhenUsed="0"/>
-    <w:lsdException w:name="Light Grid Accent 1" w:semiHidden="0" w:uiPriority="62" w:unhideWhenUsed="0"/>
-    <w:lsdException w:name="Medium Shading 1 Accent 1" w:semiHidden="0" w:uiPriority="63" w:unhideWhenUsed="0"/>
-    <w:lsdException w:name="Medium Shading 2 Accent 1" w:semiHidden="0" w:uiPriority="64" w:unhideWhenUsed="0"/>
-    <w:lsdException w:name="Medium List 1 Accent 1" w:semiHidden="0" w:uiPriority="65" w:unhideWhenUsed="0"/>
-    <w:lsdException w:name="Revision" w:unhideWhenUsed="0"/>
-    <w:lsdException w:name="List Paragraph" w:semiHidden="0" w:uiPriority="34" w:unhideWhenUsed="0" w:qFormat="1"/>
-    <w:lsdException w:name="Quote" w:semiHidden="0" w:uiPriority="29" w:unhideWhenUsed="0" w:qFormat="1"/>
-    <w:lsdException w:name="Intense Quote" w:semiHidden="0" w:uiPriority="30" w:unhideWhenUsed="0" w:qFormat="1"/>
-    <w:lsdException w:name="Medium List 2 Accent 1" w:semiHidden="0" w:uiPriority="66" w:unhideWhenUsed="0"/>
-    <w:lsdException w:name="Medium Grid 1 Accent 1" w:semiHidden="0" w:uiPriority="67" w:unhideWhenUsed="0"/>
-    <w:lsdException w:name="Medium Grid 2 Accent 1" w:semiHidden="0" w:uiPriority="68" w:unhideWhenUsed="0"/>
-    <w:lsdException w:name="Medium Grid 3 Accent 1" w:semiHidden="0" w:uiPriority="69" w:unhideWhenUsed="0"/>
-    <w:lsdException w:name="Dark List Accent 1" w:semiHidden="0" w:uiPriority="70" w:unhideWhenUsed="0"/>
-    <w:lsdException w:name="Colorful Shading Accent 1" w:semiHidden="0" w:uiPriority="71" w:unhideWhenUsed="0"/>
-    <w:lsdException w:name="Colorful List Accent 1" w:semiHidden="0" w:uiPriority="72" w:unhideWhenUsed="0"/>
-    <w:lsdException w:name="Colorful Grid Accent 1" w:semiHidden="0" w:uiPriority="73" w:unhideWhenUsed="0"/>
-    <w:lsdException w:name="Light Shading Accent 2" w:semiHidden="0" w:uiPriority="60" w:unhideWhenUsed="0"/>
-    <w:lsdException w:name="Light List Accent 2" w:semiHidden="0" w:uiPriority="61" w:unhideWhenUsed="0"/>
-    <w:lsdException w:name="Light Grid Accent 2" w:semiHidden="0" w:uiPriority="62" w:unhideWhenUsed="0"/>
-    <w:lsdException w:name="Medium Shading 1 Accent 2" w:semiHidden="0" w:uiPriority="63" w:unhideWhenUsed="0"/>
-    <w:lsdException w:name="Medium Shading 2 Accent 2" w:semiHidden="0" w:uiPriority="64" w:unhideWhenUsed="0"/>
-    <w:lsdException w:name="Medium List 1 Accent 2" w:semiHidden="0" w:uiPriority="65" w:unhideWhenUsed="0"/>
-    <w:lsdException w:name="Medium List 2 Accent 2" w:semiHidden="0" w:uiPriority="66" w:unhideWhenUsed="0"/>
-    <w:lsdException w:name="Medium Grid 1 Accent 2" w:semiHidden="0" w:uiPriority="67" w:unhideWhenUsed="0"/>
-    <w:lsdException w:name="Medium Grid 2 Accent 2" w:semiHidden="0" w:uiPriority="68" w:unhideWhenUsed="0"/>
-    <w:lsdException w:name="Medium Grid 3 Accent 2" w:semiHidden="0" w:uiPriority="69" w:unhideWhenUsed="0"/>
-    <w:lsdException w:name="Dark List Accent 2" w:semiHidden="0" w:uiPriority="70" w:unhideWhenUsed="0"/>
-    <w:lsdException w:name="Colorful Shading Accent 2" w:semiHidden="0" w:uiPriority="71" w:unhideWhenUsed="0"/>
-    <w:lsdException w:name="Colorful List Accent 2" w:semiHidden="0" w:uiPriority="72" w:unhideWhenUsed="0"/>
-    <w:lsdException w:name="Colorful Grid Accent 2" w:semiHidden="0" w:uiPriority="73" w:unhideWhenUsed="0"/>
-    <w:lsdException w:name="Light Shading Accent 3" w:semiHidden="0" w:uiPriority="60" w:unhideWhenUsed="0"/>
-    <w:lsdException w:name="Light List Accent 3" w:semiHidden="0" w:uiPriority="61" w:unhideWhenUsed="0"/>
-    <w:lsdException w:name="Light Grid Accent 3" w:semiHidden="0" w:uiPriority="62" w:unhideWhenUsed="0"/>
-    <w:lsdException w:name="Medium Shading 1 Accent 3" w:semiHidden="0" w:uiPriority="63" w:unhideWhenUsed="0"/>
-    <w:lsdException w:name="Medium Shading 2 Accent 3" w:semiHidden="0" w:uiPriority="64" w:unhideWhenUsed="0"/>
-    <w:lsdException w:name="Medium List 1 Accent 3" w:semiHidden="0" w:uiPriority="65" w:unhideWhenUsed="0"/>
-    <w:lsdException w:name="Medium List 2 Accent 3" w:semiHidden="0" w:uiPriority="66" w:unhideWhenUsed="0"/>
-    <w:lsdException w:name="Medium Grid 1 Accent 3" w:semiHidden="0" w:uiPriority="67" w:unhideWhenUsed="0"/>
-    <w:lsdException w:name="Medium Grid 2 Accent 3" w:semiHidden="0" w:uiPriority="68" w:unhideWhenUsed="0"/>
-    <w:lsdException w:name="Medium Grid 3 Accent 3" w:semiHidden="0" w:uiPriority="69" w:unhideWhenUsed="0"/>
-    <w:lsdException w:name="Dark List Accent 3" w:semiHidden="0" w:uiPriority="70" w:unhideWhenUsed="0"/>
-    <w:lsdException w:name="Colorful Shading Accent 3" w:semiHidden="0" w:uiPriority="71" w:unhideWhenUsed="0"/>
-    <w:lsdException w:name="Colorful List Accent 3" w:semiHidden="0" w:uiPriority="72" w:unhideWhenUsed="0"/>
-    <w:lsdException w:name="Colorful Grid Accent 3" w:semiHidden="0" w:uiPriority="73" w:unhideWhenUsed="0"/>
-    <w:lsdException w:name="Light Shading Accent 4" w:semiHidden="0" w:uiPriority="60" w:unhideWhenUsed="0"/>
-    <w:lsdException w:name="Light List Accent 4" w:semiHidden="0" w:uiPriority="61" w:unhideWhenUsed="0"/>
-    <w:lsdException w:name="Light Grid Accent 4" w:semiHidden="0" w:uiPriority="62" w:unhideWhenUsed="0"/>
-    <w:lsdException w:name="Medium Shading 1 Accent 4" w:semiHidden="0" w:uiPriority="63" w:unhideWhenUsed="0"/>
-    <w:lsdException w:name="Medium Shading 2 Accent 4" w:semiHidden="0" w:uiPriority="64" w:unhideWhenUsed="0"/>
-    <w:lsdException w:name="Medium List 1 Accent 4" w:semiHidden="0" w:uiPriority="65" w:unhideWhenUsed="0"/>
-    <w:lsdException w:name="Medium List 2 Accent 4" w:semiHidden="0" w:uiPriority="66" w:unhideWhenUsed="0"/>
-    <w:lsdException w:name="Medium Grid 1 Accent 4" w:semiHidden="0" w:uiPriority="67" w:unhideWhenUsed="0"/>
-    <w:lsdException w:name="Medium Grid 2 Accent 4" w:semiHidden="0" w:uiPriority="68" w:unhideWhenUsed="0"/>
-    <w:lsdException w:name="Medium Grid 3 Accent 4" w:semiHidden="0" w:uiPriority="69" w:unhideWhenUsed="0"/>
-    <w:lsdException w:name="Dark List Accent 4" w:semiHidden="0" w:uiPriority="70" w:unhideWhenUsed="0"/>
-    <w:lsdException w:name="Colorful Shading Accent 4" w:semiHidden="0" w:uiPriority="71" w:unhideWhenUsed="0"/>
-    <w:lsdException w:name="Colorful List Accent 4" w:semiHidden="0" w:uiPriority="72" w:unhideWhenUsed="0"/>
-    <w:lsdException w:name="Colorful Grid Accent 4" w:semiHidden="0" w:uiPriority="73" w:unhideWhenUsed="0"/>
-    <w:lsdException w:name="Light Shading Accent 5" w:semiHidden="0" w:uiPriority="60" w:unhideWhenUsed="0"/>
-    <w:lsdException w:name="Light List Accent 5" w:semiHidden="0" w:uiPriority="61" w:unhideWhenUsed="0"/>
-    <w:lsdException w:name="Light Grid Accent 5" w:semiHidden="0" w:uiPriority="62" w:unhideWhenUsed="0"/>
-    <w:lsdException w:name="Medium Shading 1 Accent 5" w:semiHidden="0" w:uiPriority="63" w:unhideWhenUsed="0"/>
-    <w:lsdException w:name="Medium Shading 2 Accent 5" w:semiHidden="0" w:uiPriority="64" w:unhideWhenUsed="0"/>
-    <w:lsdException w:name="Medium List 1 Accent 5" w:semiHidden="0" w:uiPriority="65" w:unhideWhenUsed="0"/>
-    <w:lsdException w:name="Medium List 2 Accent 5" w:semiHidden="0" w:uiPriority="66" w:unhideWhenUsed="0"/>
-    <w:lsdException w:name="Medium Grid 1 Accent 5" w:semiHidden="0" w:uiPriority="67" w:unhideWhenUsed="0"/>
-    <w:lsdException w:name="Medium Grid 2 Accent 5" w:semiHidden="0" w:uiPriority="68" w:unhideWhenUsed="0"/>
-    <w:lsdException w:name="Medium Grid 3 Accent 5" w:semiHidden="0" w:uiPriority="69" w:unhideWhenUsed="0"/>
-    <w:lsdException w:name="Dark List Accent 5" w:semiHidden="0" w:uiPriority="70" w:unhideWhenUsed="0"/>
-    <w:lsdException w:name="Colorful Shading Accent 5" w:semiHidden="0" w:uiPriority="71" w:unhideWhenUsed="0"/>
-    <w:lsdException w:name="Colorful List Accent 5" w:semiHidden="0" w:uiPriority="72" w:unhideWhenUsed="0"/>
-    <w:lsdException w:name="Colorful Grid Accent 5" w:semiHidden="0" w:uiPriority="73" w:unhideWhenUsed="0"/>
-    <w:lsdException w:name="Light Shading Accent 6" w:semiHidden="0" w:uiPriority="60" w:unhideWhenUsed="0"/>
-    <w:lsdException w:name="Light List Accent 6" w:semiHidden="0" w:uiPriority="61" w:unhideWhenUsed="0"/>
-    <w:lsdException w:name="Light Grid Accent 6" w:semiHidden="0" w:uiPriority="62" w:unhideWhenUsed="0"/>
-    <w:lsdException w:name="Medium Shading 1 Accent 6" w:semiHidden="0" w:uiPriority="63" w:unhideWhenUsed="0"/>
-    <w:lsdException w:name="Medium Shading 2 Accent 6" w:semiHidden="0" w:uiPriority="64" w:unhideWhenUsed="0"/>
-    <w:lsdException w:name="Medium List 1 Accent 6" w:semiHidden="0" w:uiPriority="65" w:unhideWhenUsed="0"/>
-    <w:lsdException w:name="Medium List 2 Accent 6" w:semiHidden="0" w:uiPriority="66" w:unhideWhenUsed="0"/>
-    <w:lsdException w:name="Medium Grid 1 Accent 6" w:semiHidden="0" w:uiPriority="67" w:unhideWhenUsed="0"/>
-    <w:lsdException w:name="Medium Grid 2 Accent 6" w:semiHidden="0" w:uiPriority="68" w:unhideWhenUsed="0"/>
-    <w:lsdException w:name="Medium Grid 3 Accent 6" w:semiHidden="0" w:uiPriority="69" w:unhideWhenUsed="0"/>
-    <w:lsdException w:name="Dark List Accent 6" w:semiHidden="0" w:uiPriority="70" w:unhideWhenUsed="0"/>
-    <w:lsdException w:name="Colorful Shading Accent 6" w:semiHidden="0" w:uiPriority="71" w:unhideWhenUsed="0"/>
-    <w:lsdException w:name="Colorful List Accent 6" w:semiHidden="0" w:uiPriority="72" w:unhideWhenUsed="0"/>
-    <w:lsdException w:name="Colorful Grid Accent 6" w:semiHidden="0" w:uiPriority="73" w:unhideWhenUsed="0"/>
-    <w:lsdException w:name="Subtle Emphasis" w:semiHidden="0" w:uiPriority="19" w:unhideWhenUsed="0" w:qFormat="1"/>
-    <w:lsdException w:name="Intense Emphasis" w:semiHidden="0" w:uiPriority="21" w:unhideWhenUsed="0" w:qFormat="1"/>
-    <w:lsdException w:name="Subtle Reference" w:semiHidden="0" w:uiPriority="31" w:unhideWhenUsed="0" w:qFormat="1"/>
-    <w:lsdException w:name="Intense Reference" w:semiHidden="0" w:uiPriority="32" w:unhideWhenUsed="0" w:qFormat="1"/>
-    <w:lsdException w:name="Book Title" w:semiHidden="0" w:uiPriority="33" w:unhideWhenUsed="0" w:qFormat="1"/>
-    <w:lsdException w:name="Bibliography" w:uiPriority="37"/>
-    <w:lsdException w:name="TOC Heading" w:uiPriority="39" w:qFormat="1"/>
+  <w:latentStyles w:defLockedState="0" w:defUIPriority="99" w:defSemiHidden="0" w:defUnhideWhenUsed="0" w:defQFormat="0" w:count="375">
+    <w:lsdException w:name="Normal" w:uiPriority="0" w:qFormat="1"/>
+    <w:lsdException w:name="heading 1" w:uiPriority="9" w:qFormat="1"/>
+    <w:lsdException w:name="heading 2" w:semiHidden="1" w:uiPriority="9" w:unhideWhenUsed="1" w:qFormat="1"/>
+    <w:lsdException w:name="heading 3" w:semiHidden="1" w:uiPriority="9" w:unhideWhenUsed="1" w:qFormat="1"/>
+    <w:lsdException w:name="heading 4" w:semiHidden="1" w:uiPriority="9" w:unhideWhenUsed="1" w:qFormat="1"/>
+    <w:lsdException w:name="heading 5" w:semiHidden="1" w:uiPriority="9" w:unhideWhenUsed="1" w:qFormat="1"/>
+    <w:lsdException w:name="heading 6" w:semiHidden="1" w:uiPriority="9" w:unhideWhenUsed="1" w:qFormat="1"/>
+    <w:lsdException w:name="heading 7" w:semiHidden="1" w:uiPriority="9" w:unhideWhenUsed="1" w:qFormat="1"/>
+    <w:lsdException w:name="heading 8" w:semiHidden="1" w:uiPriority="9" w:unhideWhenUsed="1" w:qFormat="1"/>
+    <w:lsdException w:name="heading 9" w:semiHidden="1" w:uiPriority="9" w:unhideWhenUsed="1" w:qFormat="1"/>
+    <w:lsdException w:name="index 1" w:semiHidden="1" w:unhideWhenUsed="1"/>
+    <w:lsdException w:name="index 2" w:semiHidden="1" w:unhideWhenUsed="1"/>
+    <w:lsdException w:name="index 3" w:semiHidden="1" w:unhideWhenUsed="1"/>
+    <w:lsdException w:name="index 4" w:semiHidden="1" w:unhideWhenUsed="1"/>
+    <w:lsdException w:name="index 5" w:semiHidden="1" w:unhideWhenUsed="1"/>
+    <w:lsdException w:name="index 6" w:semiHidden="1" w:unhideWhenUsed="1"/>
+    <w:lsdException w:name="index 7" w:semiHidden="1" w:unhideWhenUsed="1"/>
+    <w:lsdException w:name="index 8" w:semiHidden="1" w:unhideWhenUsed="1"/>
+    <w:lsdException w:name="index 9" w:semiHidden="1" w:unhideWhenUsed="1"/>
+    <w:lsdException w:name="toc 1" w:semiHidden="1" w:uiPriority="39" w:unhideWhenUsed="1"/>
+    <w:lsdException w:name="toc 2" w:semiHidden="1" w:uiPriority="39" w:unhideWhenUsed="1"/>
+    <w:lsdException w:name="toc 3" w:semiHidden="1" w:uiPriority="39" w:unhideWhenUsed="1"/>
+    <w:lsdException w:name="toc 4" w:semiHidden="1" w:uiPriority="39" w:unhideWhenUsed="1"/>
+    <w:lsdException w:name="toc 5" w:semiHidden="1" w:uiPriority="39" w:unhideWhenUsed="1"/>
+    <w:lsdException w:name="toc 6" w:semiHidden="1" w:uiPriority="39" w:unhideWhenUsed="1"/>
+    <w:lsdException w:name="toc 7" w:semiHidden="1" w:uiPriority="39" w:unhideWhenUsed="1"/>
+    <w:lsdException w:name="toc 8" w:semiHidden="1" w:uiPriority="39" w:unhideWhenUsed="1"/>
+    <w:lsdException w:name="toc 9" w:semiHidden="1" w:uiPriority="39" w:unhideWhenUsed="1"/>
+    <w:lsdException w:name="Normal Indent" w:semiHidden="1" w:unhideWhenUsed="1"/>
+    <w:lsdException w:name="footnote text" w:semiHidden="1" w:unhideWhenUsed="1"/>
+    <w:lsdException w:name="annotation text" w:semiHidden="1" w:unhideWhenUsed="1"/>
+    <w:lsdException w:name="header" w:semiHidden="1" w:unhideWhenUsed="1"/>
+    <w:lsdException w:name="footer" w:semiHidden="1" w:unhideWhenUsed="1"/>
+    <w:lsdException w:name="index heading" w:semiHidden="1" w:unhideWhenUsed="1"/>
+    <w:lsdException w:name="caption" w:semiHidden="1" w:uiPriority="35" w:unhideWhenUsed="1" w:qFormat="1"/>
+    <w:lsdException w:name="table of figures" w:semiHidden="1" w:unhideWhenUsed="1"/>
+    <w:lsdException w:name="envelope address" w:semiHidden="1" w:unhideWhenUsed="1"/>
+    <w:lsdException w:name="envelope return" w:semiHidden="1" w:unhideWhenUsed="1"/>
+    <w:lsdException w:name="footnote reference" w:semiHidden="1" w:unhideWhenUsed="1"/>
+    <w:lsdException w:name="annotation reference" w:semiHidden="1" w:unhideWhenUsed="1"/>
+    <w:lsdException w:name="line number" w:semiHidden="1" w:unhideWhenUsed="1"/>
+    <w:lsdException w:name="page number" w:semiHidden="1" w:unhideWhenUsed="1"/>
+    <w:lsdException w:name="endnote reference" w:semiHidden="1" w:unhideWhenUsed="1"/>
+    <w:lsdException w:name="endnote text" w:semiHidden="1" w:unhideWhenUsed="1"/>
+    <w:lsdException w:name="table of authorities" w:semiHidden="1" w:unhideWhenUsed="1"/>
+    <w:lsdException w:name="macro" w:semiHidden="1" w:unhideWhenUsed="1"/>
+    <w:lsdException w:name="toa heading" w:semiHidden="1" w:unhideWhenUsed="1"/>
+    <w:lsdException w:name="List" w:semiHidden="1" w:unhideWhenUsed="1"/>
+    <w:lsdException w:name="List Bullet" w:semiHidden="1" w:unhideWhenUsed="1"/>
+    <w:lsdException w:name="List Number" w:semiHidden="1" w:unhideWhenUsed="1"/>
+    <w:lsdException w:name="List 2" w:semiHidden="1" w:unhideWhenUsed="1"/>
+    <w:lsdException w:name="List 3" w:semiHidden="1" w:unhideWhenUsed="1"/>
+    <w:lsdException w:name="List 4" w:semiHidden="1" w:unhideWhenUsed="1"/>
+    <w:lsdException w:name="List 5" w:semiHidden="1" w:unhideWhenUsed="1"/>
+    <w:lsdException w:name="List Bullet 2" w:semiHidden="1" w:unhideWhenUsed="1"/>
+    <w:lsdException w:name="List Bullet 3" w:semiHidden="1" w:unhideWhenUsed="1"/>
+    <w:lsdException w:name="List Bullet 4" w:semiHidden="1" w:unhideWhenUsed="1"/>
+    <w:lsdException w:name="List Bullet 5" w:semiHidden="1" w:unhideWhenUsed="1"/>
+    <w:lsdException w:name="List Number 2" w:semiHidden="1" w:unhideWhenUsed="1"/>
+    <w:lsdException w:name="List Number 3" w:semiHidden="1" w:unhideWhenUsed="1"/>
+    <w:lsdException w:name="List Number 4" w:semiHidden="1" w:unhideWhenUsed="1"/>
+    <w:lsdException w:name="List Number 5" w:semiHidden="1" w:unhideWhenUsed="1"/>
+    <w:lsdException w:name="Title" w:uiPriority="10" w:qFormat="1"/>
+    <w:lsdException w:name="Closing" w:semiHidden="1" w:unhideWhenUsed="1"/>
+    <w:lsdException w:name="Signature" w:semiHidden="1" w:unhideWhenUsed="1"/>
+    <w:lsdException w:name="Default Paragraph Font" w:semiHidden="1" w:uiPriority="1" w:unhideWhenUsed="1"/>
+    <w:lsdException w:name="Body Text" w:semiHidden="1" w:unhideWhenUsed="1"/>
+    <w:lsdException w:name="Body Text Indent" w:semiHidden="1" w:unhideWhenUsed="1"/>
+    <w:lsdException w:name="List Continue" w:semiHidden="1" w:unhideWhenUsed="1"/>
+    <w:lsdException w:name="List Continue 2" w:semiHidden="1" w:unhideWhenUsed="1"/>
+    <w:lsdException w:name="List Continue 3" w:semiHidden="1" w:unhideWhenUsed="1"/>
+    <w:lsdException w:name="List Continue 4" w:semiHidden="1" w:unhideWhenUsed="1"/>
+    <w:lsdException w:name="List Continue 5" w:semiHidden="1" w:unhideWhenUsed="1"/>
+    <w:lsdException w:name="Message Header" w:semiHidden="1" w:unhideWhenUsed="1"/>
+    <w:lsdException w:name="Subtitle" w:uiPriority="11" w:qFormat="1"/>
+    <w:lsdException w:name="Salutation" w:semiHidden="1" w:unhideWhenUsed="1"/>
+    <w:lsdException w:name="Date" w:semiHidden="1" w:unhideWhenUsed="1"/>
+    <w:lsdException w:name="Body Text First Indent" w:semiHidden="1" w:unhideWhenUsed="1"/>
+    <w:lsdException w:name="Body Text First Indent 2" w:semiHidden="1" w:unhideWhenUsed="1"/>
+    <w:lsdException w:name="Note Heading" w:semiHidden="1" w:unhideWhenUsed="1"/>
+    <w:lsdException w:name="Body Text 2" w:semiHidden="1" w:unhideWhenUsed="1"/>
+    <w:lsdException w:name="Body Text 3" w:semiHidden="1" w:unhideWhenUsed="1"/>
+    <w:lsdException w:name="Body Text Indent 2" w:semiHidden="1" w:unhideWhenUsed="1"/>
+    <w:lsdException w:name="Body Text Indent 3" w:semiHidden="1" w:unhideWhenUsed="1"/>
+    <w:lsdException w:name="Block Text" w:semiHidden="1" w:unhideWhenUsed="1"/>
+    <w:lsdException w:name="Hyperlink" w:semiHidden="1" w:unhideWhenUsed="1"/>
+    <w:lsdException w:name="FollowedHyperlink" w:semiHidden="1" w:unhideWhenUsed="1"/>
+    <w:lsdException w:name="Strong" w:uiPriority="22" w:qFormat="1"/>
+    <w:lsdException w:name="Emphasis" w:uiPriority="20" w:qFormat="1"/>
+    <w:lsdException w:name="Document Map" w:semiHidden="1" w:unhideWhenUsed="1"/>
+    <w:lsdException w:name="Plain Text" w:semiHidden="1" w:unhideWhenUsed="1"/>
+    <w:lsdException w:name="E-mail Signature" w:semiHidden="1" w:unhideWhenUsed="1"/>
+    <w:lsdException w:name="HTML Top of Form" w:semiHidden="1" w:unhideWhenUsed="1"/>
+    <w:lsdException w:name="HTML Bottom of Form" w:semiHidden="1" w:unhideWhenUsed="1"/>
+    <w:lsdException w:name="Normal (Web)" w:semiHidden="1" w:unhideWhenUsed="1"/>
+    <w:lsdException w:name="HTML Acronym" w:semiHidden="1" w:unhideWhenUsed="1"/>
+    <w:lsdException w:name="HTML Address" w:semiHidden="1" w:unhideWhenUsed="1"/>
+    <w:lsdException w:name="HTML Cite" w:semiHidden="1" w:unhideWhenUsed="1"/>
+    <w:lsdException w:name="HTML Code" w:semiHidden="1" w:unhideWhenUsed="1"/>
+    <w:lsdException w:name="HTML Definition" w:semiHidden="1" w:unhideWhenUsed="1"/>
+    <w:lsdException w:name="HTML Keyboard" w:semiHidden="1" w:unhideWhenUsed="1"/>
+    <w:lsdException w:name="HTML Preformatted" w:semiHidden="1" w:unhideWhenUsed="1"/>
+    <w:lsdException w:name="HTML Sample" w:semiHidden="1" w:unhideWhenUsed="1"/>
+    <w:lsdException w:name="HTML Typewriter" w:semiHidden="1" w:unhideWhenUsed="1"/>
+    <w:lsdException w:name="HTML Variable" w:semiHidden="1" w:unhideWhenUsed="1"/>
+    <w:lsdException w:name="Normal Table" w:semiHidden="1" w:unhideWhenUsed="1"/>
+    <w:lsdException w:name="annotation subject" w:semiHidden="1" w:unhideWhenUsed="1"/>
+    <w:lsdException w:name="No List" w:semiHidden="1" w:unhideWhenUsed="1"/>
+    <w:lsdException w:name="Outline List 1" w:semiHidden="1" w:unhideWhenUsed="1"/>
+    <w:lsdException w:name="Outline List 2" w:semiHidden="1" w:unhideWhenUsed="1"/>
+    <w:lsdException w:name="Outline List 3" w:semiHidden="1" w:unhideWhenUsed="1"/>
+    <w:lsdException w:name="Table Simple 1" w:semiHidden="1" w:unhideWhenUsed="1"/>
+    <w:lsdException w:name="Table Simple 2" w:semiHidden="1" w:unhideWhenUsed="1"/>
+    <w:lsdException w:name="Table Simple 3" w:semiHidden="1" w:unhideWhenUsed="1"/>
+    <w:lsdException w:name="Table Classic 1" w:semiHidden="1" w:unhideWhenUsed="1"/>
+    <w:lsdException w:name="Table Classic 2" w:semiHidden="1" w:unhideWhenUsed="1"/>
+    <w:lsdException w:name="Table Classic 3" w:semiHidden="1" w:unhideWhenUsed="1"/>
+    <w:lsdException w:name="Table Classic 4" w:semiHidden="1" w:unhideWhenUsed="1"/>
+    <w:lsdException w:name="Table Colorful 1" w:semiHidden="1" w:unhideWhenUsed="1"/>
+    <w:lsdException w:name="Table Colorful 2" w:semiHidden="1" w:unhideWhenUsed="1"/>
+    <w:lsdException w:name="Table Colorful 3" w:semiHidden="1" w:unhideWhenUsed="1"/>
+    <w:lsdException w:name="Table Columns 1" w:semiHidden="1" w:unhideWhenUsed="1"/>
+    <w:lsdException w:name="Table Columns 2" w:semiHidden="1" w:unhideWhenUsed="1"/>
+    <w:lsdException w:name="Table Columns 3" w:semiHidden="1" w:unhideWhenUsed="1"/>
+    <w:lsdException w:name="Table Columns 4" w:semiHidden="1" w:unhideWhenUsed="1"/>
+    <w:lsdException w:name="Table Columns 5" w:semiHidden="1" w:unhideWhenUsed="1"/>
+    <w:lsdException w:name="Table Grid 1" w:semiHidden="1" w:unhideWhenUsed="1"/>
+    <w:lsdException w:name="Table Grid 2" w:semiHidden="1" w:unhideWhenUsed="1"/>
+    <w:lsdException w:name="Table Grid 3" w:semiHidden="1" w:unhideWhenUsed="1"/>
+    <w:lsdException w:name="Table Grid 4" w:semiHidden="1" w:unhideWhenUsed="1"/>
+    <w:lsdException w:name="Table Grid 5" w:semiHidden="1" w:unhideWhenUsed="1"/>
+    <w:lsdException w:name="Table Grid 6" w:semiHidden="1" w:unhideWhenUsed="1"/>
+    <w:lsdException w:name="Table Grid 7" w:semiHidden="1" w:unhideWhenUsed="1"/>
+    <w:lsdException w:name="Table Grid 8" w:semiHidden="1" w:unhideWhenUsed="1"/>
+    <w:lsdException w:name="Table List 1" w:semiHidden="1" w:unhideWhenUsed="1"/>
+    <w:lsdException w:name="Table List 2" w:semiHidden="1" w:unhideWhenUsed="1"/>
+    <w:lsdException w:name="Table List 3" w:semiHidden="1" w:unhideWhenUsed="1"/>
+    <w:lsdException w:name="Table List 4" w:semiHidden="1" w:unhideWhenUsed="1"/>
+    <w:lsdException w:name="Table List 5" w:semiHidden="1" w:unhideWhenUsed="1"/>
+    <w:lsdException w:name="Table List 6" w:semiHidden="1" w:unhideWhenUsed="1"/>
+    <w:lsdException w:name="Table List 7" w:semiHidden="1" w:unhideWhenUsed="1"/>
+    <w:lsdException w:name="Table List 8" w:semiHidden="1" w:unhideWhenUsed="1"/>
+    <w:lsdException w:name="Table 3D effects 1" w:semiHidden="1" w:unhideWhenUsed="1"/>
+    <w:lsdException w:name="Table 3D effects 2" w:semiHidden="1" w:unhideWhenUsed="1"/>
+    <w:lsdException w:name="Table 3D effects 3" w:semiHidden="1" w:unhideWhenUsed="1"/>
+    <w:lsdException w:name="Table Contemporary" w:semiHidden="1" w:unhideWhenUsed="1"/>
+    <w:lsdException w:name="Table Elegant" w:semiHidden="1" w:unhideWhenUsed="1"/>
+    <w:lsdException w:name="Table Professional" w:semiHidden="1" w:unhideWhenUsed="1"/>
+    <w:lsdException w:name="Table Subtle 1" w:semiHidden="1" w:unhideWhenUsed="1"/>
+    <w:lsdException w:name="Table Subtle 2" w:semiHidden="1" w:unhideWhenUsed="1"/>
+    <w:lsdException w:name="Table Web 1" w:semiHidden="1" w:unhideWhenUsed="1"/>
+    <w:lsdException w:name="Table Web 2" w:semiHidden="1" w:unhideWhenUsed="1"/>
+    <w:lsdException w:name="Table Web 3" w:semiHidden="1" w:unhideWhenUsed="1"/>
+    <w:lsdException w:name="Balloon Text" w:semiHidden="1" w:unhideWhenUsed="1"/>
+    <w:lsdException w:name="Table Grid" w:uiPriority="39"/>
+    <w:lsdException w:name="Table Theme" w:semiHidden="1" w:unhideWhenUsed="1"/>
+    <w:lsdException w:name="Placeholder Text" w:semiHidden="1"/>
+    <w:lsdException w:name="No Spacing" w:uiPriority="1" w:qFormat="1"/>
+    <w:lsdException w:name="Light Shading" w:uiPriority="60"/>
+    <w:lsdException w:name="Light List" w:uiPriority="61"/>
+    <w:lsdException w:name="Light Grid" w:uiPriority="62"/>
+    <w:lsdException w:name="Medium Shading 1" w:uiPriority="63"/>
+    <w:lsdException w:name="Medium Shading 2" w:uiPriority="64"/>
+    <w:lsdException w:name="Medium List 1" w:uiPriority="65"/>
+    <w:lsdException w:name="Medium List 2" w:uiPriority="66"/>
+    <w:lsdException w:name="Medium Grid 1" w:uiPriority="67"/>
+    <w:lsdException w:name="Medium Grid 2" w:uiPriority="68"/>
+    <w:lsdException w:name="Medium Grid 3" w:uiPriority="69"/>
+    <w:lsdException w:name="Dark List" w:uiPriority="70"/>
+    <w:lsdException w:name="Colorful Shading" w:uiPriority="71"/>
+    <w:lsdException w:name="Colorful List" w:uiPriority="72"/>
+    <w:lsdException w:name="Colorful Grid" w:uiPriority="73"/>
+    <w:lsdException w:name="Light Shading Accent 1" w:uiPriority="60"/>
+    <w:lsdException w:name="Light List Accent 1" w:uiPriority="61"/>
+    <w:lsdException w:name="Light Grid Accent 1" w:uiPriority="62"/>
+    <w:lsdException w:name="Medium Shading 1 Accent 1" w:uiPriority="63"/>
+    <w:lsdException w:name="Medium Shading 2 Accent 1" w:uiPriority="64"/>
+    <w:lsdException w:name="Medium List 1 Accent 1" w:uiPriority="65"/>
+    <w:lsdException w:name="Revision" w:semiHidden="1"/>
+    <w:lsdException w:name="List Paragraph" w:uiPriority="34" w:qFormat="1"/>
+    <w:lsdException w:name="Quote" w:uiPriority="29" w:qFormat="1"/>
+    <w:lsdException w:name="Intense Quote" w:uiPriority="30" w:qFormat="1"/>
+    <w:lsdException w:name="Medium List 2 Accent 1" w:uiPriority="66"/>
+    <w:lsdException w:name="Medium Grid 1 Accent 1" w:uiPriority="67"/>
+    <w:lsdException w:name="Medium Grid 2 Accent 1" w:uiPriority="68"/>
+    <w:lsdException w:name="Medium Grid 3 Accent 1" w:uiPriority="69"/>
+    <w:lsdException w:name="Dark List Accent 1" w:uiPriority="70"/>
+    <w:lsdException w:name="Colorful Shading Accent 1" w:uiPriority="71"/>
+    <w:lsdException w:name="Colorful List Accent 1" w:uiPriority="72"/>
+    <w:lsdException w:name="Colorful Grid Accent 1" w:uiPriority="73"/>
+    <w:lsdException w:name="Light Shading Accent 2" w:uiPriority="60"/>
+    <w:lsdException w:name="Light List Accent 2" w:uiPriority="61"/>
+    <w:lsdException w:name="Light Grid Accent 2" w:uiPriority="62"/>
+    <w:lsdException w:name="Medium Shading 1 Accent 2" w:uiPriority="63"/>
+    <w:lsdException w:name="Medium Shading 2 Accent 2" w:uiPriority="64"/>
+    <w:lsdException w:name="Medium List 1 Accent 2" w:uiPriority="65"/>
+    <w:lsdException w:name="Medium List 2 Accent 2" w:uiPriority="66"/>
+    <w:lsdException w:name="Medium Grid 1 Accent 2" w:uiPriority="67"/>
+    <w:lsdException w:name="Medium Grid 2 Accent 2" w:uiPriority="68"/>
+    <w:lsdException w:name="Medium Grid 3 Accent 2" w:uiPriority="69"/>
+    <w:lsdException w:name="Dark List Accent 2" w:uiPriority="70"/>
+    <w:lsdException w:name="Colorful Shading Accent 2" w:uiPriority="71"/>
+    <w:lsdException w:name="Colorful List Accent 2" w:uiPriority="72"/>
+    <w:lsdException w:name="Colorful Grid Accent 2" w:uiPriority="73"/>
+    <w:lsdException w:name="Light Shading Accent 3" w:uiPriority="60"/>
+    <w:lsdException w:name="Light List Accent 3" w:uiPriority="61"/>
+    <w:lsdException w:name="Light Grid Accent 3" w:uiPriority="62"/>
+    <w:lsdException w:name="Medium Shading 1 Accent 3" w:uiPriority="63"/>
+    <w:lsdException w:name="Medium Shading 2 Accent 3" w:uiPriority="64"/>
+    <w:lsdException w:name="Medium List 1 Accent 3" w:uiPriority="65"/>
+    <w:lsdException w:name="Medium List 2 Accent 3" w:uiPriority="66"/>
+    <w:lsdException w:name="Medium Grid 1 Accent 3" w:uiPriority="67"/>
+    <w:lsdException w:name="Medium Grid 2 Accent 3" w:uiPriority="68"/>
+    <w:lsdException w:name="Medium Grid 3 Accent 3" w:uiPriority="69"/>
+    <w:lsdException w:name="Dark List Accent 3" w:uiPriority="70"/>
+    <w:lsdException w:name="Colorful Shading Accent 3" w:uiPriority="71"/>
+    <w:lsdException w:name="Colorful List Accent 3" w:uiPriority="72"/>
+    <w:lsdException w:name="Colorful Grid Accent 3" w:uiPriority="73"/>
+    <w:lsdException w:name="Light Shading Accent 4" w:uiPriority="60"/>
+    <w:lsdException w:name="Light List Accent 4" w:uiPriority="61"/>
+    <w:lsdException w:name="Light Grid Accent 4" w:uiPriority="62"/>
+    <w:lsdException w:name="Medium Shading 1 Accent 4" w:uiPriority="63"/>
+    <w:lsdException w:name="Medium Shading 2 Accent 4" w:uiPriority="64"/>
+    <w:lsdException w:name="Medium List 1 Accent 4" w:uiPriority="65"/>
+    <w:lsdException w:name="Medium List 2 Accent 4" w:uiPriority="66"/>
+    <w:lsdException w:name="Medium Grid 1 Accent 4" w:uiPriority="67"/>
+    <w:lsdException w:name="Medium Grid 2 Accent 4" w:uiPriority="68"/>
+    <w:lsdException w:name="Medium Grid 3 Accent 4" w:uiPriority="69"/>
+    <w:lsdException w:name="Dark List Accent 4" w:uiPriority="70"/>
+    <w:lsdException w:name="Colorful Shading Accent 4" w:uiPriority="71"/>
+    <w:lsdException w:name="Colorful List Accent 4" w:uiPriority="72"/>
+    <w:lsdException w:name="Colorful Grid Accent 4" w:uiPriority="73"/>
+    <w:lsdException w:name="Light Shading Accent 5" w:uiPriority="60"/>
+    <w:lsdException w:name="Light List Accent 5" w:uiPriority="61"/>
+    <w:lsdException w:name="Light Grid Accent 5" w:uiPriority="62"/>
+    <w:lsdException w:name="Medium Shading 1 Accent 5" w:uiPriority="63"/>
+    <w:lsdException w:name="Medium Shading 2 Accent 5" w:uiPriority="64"/>
+    <w:lsdException w:name="Medium List 1 Accent 5" w:uiPriority="65"/>
+    <w:lsdException w:name="Medium List 2 Accent 5" w:uiPriority="66"/>
+    <w:lsdException w:name="Medium Grid 1 Accent 5" w:uiPriority="67"/>
+    <w:lsdException w:name="Medium Grid 2 Accent 5" w:uiPriority="68"/>
+    <w:lsdException w:name="Medium Grid 3 Accent 5" w:uiPriority="69"/>
+    <w:lsdException w:name="Dark List Accent 5" w:uiPriority="70"/>
+    <w:lsdException w:name="Colorful Shading Accent 5" w:uiPriority="71"/>
+    <w:lsdException w:name="Colorful List Accent 5" w:uiPriority="72"/>
+    <w:lsdException w:name="Colorful Grid Accent 5" w:uiPriority="73"/>
+    <w:lsdException w:name="Light Shading Accent 6" w:uiPriority="60"/>
+    <w:lsdException w:name="Light List Accent 6" w:uiPriority="61"/>
+    <w:lsdException w:name="Light Grid Accent 6" w:uiPriority="62"/>
+    <w:lsdException w:name="Medium Shading 1 Accent 6" w:uiPriority="63"/>
+    <w:lsdException w:name="Medium Shading 2 Accent 6" w:uiPriority="64"/>
+    <w:lsdException w:name="Medium List 1 Accent 6" w:uiPriority="65"/>
+    <w:lsdException w:name="Medium List 2 Accent 6" w:uiPriority="66"/>
+    <w:lsdException w:name="Medium Grid 1 Accent 6" w:uiPriority="67"/>
+    <w:lsdException w:name="Medium Grid 2 Accent 6" w:uiPriority="68"/>
+    <w:lsdException w:name="Medium Grid 3 Accent 6" w:uiPriority="69"/>
+    <w:lsdException w:name="Dark List Accent 6" w:uiPriority="70"/>
+    <w:lsdException w:name="Colorful Shading Accent 6" w:uiPriority="71"/>
+    <w:lsdException w:name="Colorful List Accent 6" w:uiPriority="72"/>
+    <w:lsdException w:name="Colorful Grid Accent 6" w:uiPriority="73"/>
+    <w:lsdException w:name="Subtle Emphasis" w:uiPriority="19" w:qFormat="1"/>
+    <w:lsdException w:name="Intense Emphasis" w:uiPriority="21" w:qFormat="1"/>
+    <w:lsdException w:name="Subtle Reference" w:uiPriority="31" w:qFormat="1"/>
+    <w:lsdException w:name="Intense Reference" w:uiPriority="32" w:qFormat="1"/>
+    <w:lsdException w:name="Book Title" w:uiPriority="33" w:qFormat="1"/>
+    <w:lsdException w:name="Bibliography" w:semiHidden="1" w:uiPriority="37" w:unhideWhenUsed="1"/>
+    <w:lsdException w:name="TOC Heading" w:semiHidden="1" w:uiPriority="39" w:unhideWhenUsed="1" w:qFormat="1"/>
+    <w:lsdException w:name="Plain Table 1" w:uiPriority="41"/>
+    <w:lsdException w:name="Plain Table 2" w:uiPriority="42"/>
+    <w:lsdException w:name="Plain Table 3" w:uiPriority="43"/>
+    <w:lsdException w:name="Plain Table 4" w:uiPriority="44"/>
+    <w:lsdException w:name="Plain Table 5" w:uiPriority="45"/>
+    <w:lsdException w:name="Grid Table Light" w:uiPriority="40"/>
+    <w:lsdException w:name="Grid Table 1 Light" w:uiPriority="46"/>
+    <w:lsdException w:name="Grid Table 2" w:uiPriority="47"/>
+    <w:lsdException w:name="Grid Table 3" w:uiPriority="48"/>
+    <w:lsdException w:name="Grid Table 4" w:uiPriority="49"/>
+    <w:lsdException w:name="Grid Table 5 Dark" w:uiPriority="50"/>
+    <w:lsdException w:name="Grid Table 6 Colorful" w:uiPriority="51"/>
+    <w:lsdException w:name="Grid Table 7 Colorful" w:uiPriority="52"/>
+    <w:lsdException w:name="Grid Table 1 Light Accent 1" w:uiPriority="46"/>
+    <w:lsdException w:name="Grid Table 2 Accent 1" w:uiPriority="47"/>
+    <w:lsdException w:name="Grid Table 3 Accent 1" w:uiPriority="48"/>
+    <w:lsdException w:name="Grid Table 4 Accent 1" w:uiPriority="49"/>
+    <w:lsdException w:name="Grid Table 5 Dark Accent 1" w:uiPriority="50"/>
+    <w:lsdException w:name="Grid Table 6 Colorful Accent 1" w:uiPriority="51"/>
+    <w:lsdException w:name="Grid Table 7 Colorful Accent 1" w:uiPriority="52"/>
+    <w:lsdException w:name="Grid Table 1 Light Accent 2" w:uiPriority="46"/>
+    <w:lsdException w:name="Grid Table 2 Accent 2" w:uiPriority="47"/>
+    <w:lsdException w:name="Grid Table 3 Accent 2" w:uiPriority="48"/>
+    <w:lsdException w:name="Grid Table 4 Accent 2" w:uiPriority="49"/>
+    <w:lsdException w:name="Grid Table 5 Dark Accent 2" w:uiPriority="50"/>
+    <w:lsdException w:name="Grid Table 6 Colorful Accent 2" w:uiPriority="51"/>
+    <w:lsdException w:name="Grid Table 7 Colorful Accent 2" w:uiPriority="52"/>
+    <w:lsdException w:name="Grid Table 1 Light Accent 3" w:uiPriority="46"/>
+    <w:lsdException w:name="Grid Table 2 Accent 3" w:uiPriority="47"/>
+    <w:lsdException w:name="Grid Table 3 Accent 3" w:uiPriority="48"/>
+    <w:lsdException w:name="Grid Table 4 Accent 3" w:uiPriority="49"/>
+    <w:lsdException w:name="Grid Table 5 Dark Accent 3" w:uiPriority="50"/>
+    <w:lsdException w:name="Grid Table 6 Colorful Accent 3" w:uiPriority="51"/>
+    <w:lsdException w:name="Grid Table 7 Colorful Accent 3" w:uiPriority="52"/>
+    <w:lsdException w:name="Grid Table 1 Light Accent 4" w:uiPriority="46"/>
+    <w:lsdException w:name="Grid Table 2 Accent 4" w:uiPriority="47"/>
+    <w:lsdException w:name="Grid Table 3 Accent 4" w:uiPriority="48"/>
+    <w:lsdException w:name="Grid Table 4 Accent 4" w:uiPriority="49"/>
+    <w:lsdException w:name="Grid Table 5 Dark Accent 4" w:uiPriority="50"/>
+    <w:lsdException w:name="Grid Table 6 Colorful Accent 4" w:uiPriority="51"/>
+    <w:lsdException w:name="Grid Table 7 Colorful Accent 4" w:uiPriority="52"/>
+    <w:lsdException w:name="Grid Table 1 Light Accent 5" w:uiPriority="46"/>
+    <w:lsdException w:name="Grid Table 2 Accent 5" w:uiPriority="47"/>
+    <w:lsdException w:name="Grid Table 3 Accent 5" w:uiPriority="48"/>
+    <w:lsdException w:name="Grid Table 4 Accent 5" w:uiPriority="49"/>
+    <w:lsdException w:name="Grid Table 5 Dark Accent 5" w:uiPriority="50"/>
+    <w:lsdException w:name="Grid Table 6 Colorful Accent 5" w:uiPriority="51"/>
+    <w:lsdException w:name="Grid Table 7 Colorful Accent 5" w:uiPriority="52"/>
+    <w:lsdException w:name="Grid Table 1 Light Accent 6" w:uiPriority="46"/>
+    <w:lsdException w:name="Grid Table 2 Accent 6" w:uiPriority="47"/>
+    <w:lsdException w:name="Grid Table 3 Accent 6" w:uiPriority="48"/>
+    <w:lsdException w:name="Grid Table 4 Accent 6" w:uiPriority="49"/>
+    <w:lsdException w:name="Grid Table 5 Dark Accent 6" w:uiPriority="50"/>
+    <w:lsdException w:name="Grid Table 6 Colorful Accent 6" w:uiPriority="51"/>
+    <w:lsdException w:name="Grid Table 7 Colorful Accent 6" w:uiPriority="52"/>
+    <w:lsdException w:name="List Table 1 Light" w:uiPriority="46"/>
+    <w:lsdException w:name="List Table 2" w:uiPriority="47"/>
+    <w:lsdException w:name="List Table 3" w:uiPriority="48"/>
+    <w:lsdException w:name="List Table 4" w:uiPriority="49"/>
+    <w:lsdException w:name="List Table 5 Dark" w:uiPriority="50"/>
+    <w:lsdException w:name="List Table 6 Colorful" w:uiPriority="51"/>
+    <w:lsdException w:name="List Table 7 Colorful" w:uiPriority="52"/>
+    <w:lsdException w:name="List Table 1 Light Accent 1" w:uiPriority="46"/>
+    <w:lsdException w:name="List Table 2 Accent 1" w:uiPriority="47"/>
+    <w:lsdException w:name="List Table 3 Accent 1" w:uiPriority="48"/>
+    <w:lsdException w:name="List Table 4 Accent 1" w:uiPriority="49"/>
+    <w:lsdException w:name="List Table 5 Dark Accent 1" w:uiPriority="50"/>
+    <w:lsdException w:name="List Table 6 Colorful Accent 1" w:uiPriority="51"/>
+    <w:lsdException w:name="List Table 7 Colorful Accent 1" w:uiPriority="52"/>
+    <w:lsdException w:name="List Table 1 Light Accent 2" w:uiPriority="46"/>
+    <w:lsdException w:name="List Table 2 Accent 2" w:uiPriority="47"/>
+    <w:lsdException w:name="List Table 3 Accent 2" w:uiPriority="48"/>
+    <w:lsdException w:name="List Table 4 Accent 2" w:uiPriority="49"/>
+    <w:lsdException w:name="List Table 5 Dark Accent 2" w:uiPriority="50"/>
+    <w:lsdException w:name="List Table 6 Colorful Accent 2" w:uiPriority="51"/>
+    <w:lsdException w:name="List Table 7 Colorful Accent 2" w:uiPriority="52"/>
+    <w:lsdException w:name="List Table 1 Light Accent 3" w:uiPriority="46"/>
+    <w:lsdException w:name="List Table 2 Accent 3" w:uiPriority="47"/>
+    <w:lsdException w:name="List Table 3 Accent 3" w:uiPriority="48"/>
+    <w:lsdException w:name="List Table 4 Accent 3" w:uiPriority="49"/>
+    <w:lsdException w:name="List Table 5 Dark Accent 3" w:uiPriority="50"/>
+    <w:lsdException w:name="List Table 6 Colorful Accent 3" w:uiPriority="51"/>
+    <w:lsdException w:name="List Table 7 Colorful Accent 3" w:uiPriority="52"/>
+    <w:lsdException w:name="List Table 1 Light Accent 4" w:uiPriority="46"/>
+    <w:lsdException w:name="List Table 2 Accent 4" w:uiPriority="47"/>
+    <w:lsdException w:name="List Table 3 Accent 4" w:uiPriority="48"/>
+    <w:lsdException w:name="List Table 4 Accent 4" w:uiPriority="49"/>
+    <w:lsdException w:name="List Table 5 Dark Accent 4" w:uiPriority="50"/>
+    <w:lsdException w:name="List Table 6 Colorful Accent 4" w:uiPriority="51"/>
+    <w:lsdException w:name="List Table 7 Colorful Accent 4" w:uiPriority="52"/>
+    <w:lsdException w:name="List Table 1 Light Accent 5" w:uiPriority="46"/>
+    <w:lsdException w:name="List Table 2 Accent 5" w:uiPriority="47"/>
+    <w:lsdException w:name="List Table 3 Accent 5" w:uiPriority="48"/>
+    <w:lsdException w:name="List Table 4 Accent 5" w:uiPriority="49"/>
+    <w:lsdException w:name="List Table 5 Dark Accent 5" w:uiPriority="50"/>
+    <w:lsdException w:name="List Table 6 Colorful Accent 5" w:uiPriority="51"/>
+    <w:lsdException w:name="List Table 7 Colorful Accent 5" w:uiPriority="52"/>
+    <w:lsdException w:name="List Table 1 Light Accent 6" w:uiPriority="46"/>
+    <w:lsdException w:name="List Table 2 Accent 6" w:uiPriority="47"/>
+    <w:lsdException w:name="List Table 3 Accent 6" w:uiPriority="48"/>
+    <w:lsdException w:name="List Table 4 Accent 6" w:uiPriority="49"/>
+    <w:lsdException w:name="List Table 5 Dark Accent 6" w:uiPriority="50"/>
+    <w:lsdException w:name="List Table 6 Colorful Accent 6" w:uiPriority="51"/>
+    <w:lsdException w:name="List Table 7 Colorful Accent 6" w:uiPriority="52"/>
+    <w:lsdException w:name="Mention" w:semiHidden="1" w:unhideWhenUsed="1"/>
+    <w:lsdException w:name="Smart Hyperlink" w:semiHidden="1" w:unhideWhenUsed="1"/>
   </w:latentStyles>
   <w:style w:type="paragraph" w:default="1" w:styleId="Normal">
     <w:name w:val="Normal"/>
@@ -3227,7 +4671,6 @@
     <w:uiPriority w:val="39"/>
     <w:rsid w:val="000A0824"/>
     <w:tblPr>
-      <w:tblInd w:w="0" w:type="dxa"/>
       <w:tblBorders>
         <w:top w:val="single" w:sz="4" w:space="0" w:color="auto"/>
         <w:left w:val="single" w:sz="4" w:space="0" w:color="auto"/>
@@ -3236,316 +4679,6 @@
         <w:insideH w:val="single" w:sz="4" w:space="0" w:color="auto"/>
         <w:insideV w:val="single" w:sz="4" w:space="0" w:color="auto"/>
       </w:tblBorders>
-      <w:tblCellMar>
-        <w:top w:w="0" w:type="dxa"/>
-        <w:left w:w="108" w:type="dxa"/>
-        <w:bottom w:w="0" w:type="dxa"/>
-        <w:right w:w="108" w:type="dxa"/>
-      </w:tblCellMar>
-    </w:tblPr>
-  </w:style>
-  <w:style w:type="paragraph" w:styleId="ListParagraph">
-    <w:name w:val="List Paragraph"/>
-    <w:basedOn w:val="Normal"/>
-    <w:uiPriority w:val="34"/>
-    <w:qFormat/>
-    <w:rsid w:val="00EA2FF1"/>
-    <w:pPr>
-      <w:spacing w:after="160" w:line="259" w:lineRule="auto"/>
-      <w:ind w:left="720"/>
-      <w:contextualSpacing/>
-    </w:pPr>
-    <w:rPr>
-      <w:sz w:val="22"/>
-      <w:szCs w:val="22"/>
-      <w:lang w:val="en-US"/>
-    </w:rPr>
-  </w:style>
-  <w:style w:type="paragraph" w:styleId="Header">
-    <w:name w:val="header"/>
-    <w:basedOn w:val="Normal"/>
-    <w:link w:val="HeaderChar"/>
-    <w:uiPriority w:val="99"/>
-    <w:unhideWhenUsed/>
-    <w:rsid w:val="008124EE"/>
-    <w:pPr>
-      <w:tabs>
-        <w:tab w:val="center" w:pos="4513"/>
-        <w:tab w:val="right" w:pos="9026"/>
-      </w:tabs>
-    </w:pPr>
-  </w:style>
-  <w:style w:type="character" w:customStyle="1" w:styleId="HeaderChar">
-    <w:name w:val="Header Char"/>
-    <w:basedOn w:val="DefaultParagraphFont"/>
-    <w:link w:val="Header"/>
-    <w:uiPriority w:val="99"/>
-    <w:rsid w:val="008124EE"/>
-  </w:style>
-  <w:style w:type="paragraph" w:styleId="Footer">
-    <w:name w:val="footer"/>
-    <w:basedOn w:val="Normal"/>
-    <w:link w:val="FooterChar"/>
-    <w:uiPriority w:val="99"/>
-    <w:unhideWhenUsed/>
-    <w:rsid w:val="008124EE"/>
-    <w:pPr>
-      <w:tabs>
-        <w:tab w:val="center" w:pos="4513"/>
-        <w:tab w:val="right" w:pos="9026"/>
-      </w:tabs>
-    </w:pPr>
-  </w:style>
-  <w:style w:type="character" w:customStyle="1" w:styleId="FooterChar">
-    <w:name w:val="Footer Char"/>
-    <w:basedOn w:val="DefaultParagraphFont"/>
-    <w:link w:val="Footer"/>
-    <w:uiPriority w:val="99"/>
-    <w:rsid w:val="008124EE"/>
-  </w:style>
-  <w:style w:type="paragraph" w:styleId="BalloonText">
-    <w:name w:val="Balloon Text"/>
-    <w:basedOn w:val="Normal"/>
-    <w:link w:val="BalloonTextChar"/>
-    <w:uiPriority w:val="99"/>
-    <w:semiHidden/>
-    <w:unhideWhenUsed/>
-    <w:rsid w:val="000D3126"/>
-    <w:rPr>
-      <w:rFonts w:ascii="Lucida Grande" w:hAnsi="Lucida Grande"/>
-      <w:sz w:val="18"/>
-      <w:szCs w:val="18"/>
-    </w:rPr>
-  </w:style>
-  <w:style w:type="character" w:customStyle="1" w:styleId="BalloonTextChar">
-    <w:name w:val="Balloon Text Char"/>
-    <w:basedOn w:val="DefaultParagraphFont"/>
-    <w:link w:val="BalloonText"/>
-    <w:uiPriority w:val="99"/>
-    <w:semiHidden/>
-    <w:rsid w:val="000D3126"/>
-    <w:rPr>
-      <w:rFonts w:ascii="Lucida Grande" w:hAnsi="Lucida Grande"/>
-      <w:sz w:val="18"/>
-      <w:szCs w:val="18"/>
-    </w:rPr>
-  </w:style>
-</w:styles>
-</file>
-
-<file path=word/stylesWithEffects.xml><?xml version="1.0" encoding="utf-8"?>
-<w:styles xmlns:wpc="http://schemas.microsoft.com/office/word/2010/wordprocessingCanvas" xmlns:mo="http://schemas.microsoft.com/office/mac/office/2008/main" xmlns:mc="http://schemas.openxmlformats.org/markup-compatibility/2006" xmlns:mv="urn:schemas-microsoft-com:mac:vml" xmlns:o="urn:schemas-microsoft-com:office:office" xmlns:r="http://schemas.openxmlformats.org/officeDocument/2006/relationships" xmlns:m="http://schemas.openxmlformats.org/officeDocument/2006/math" xmlns:v="urn:schemas-microsoft-com:vml" xmlns:wp14="http://schemas.microsoft.com/office/word/2010/wordprocessingDrawing" xmlns:wp="http://schemas.openxmlformats.org/drawingml/2006/wordprocessingDrawing" xmlns:w10="urn:schemas-microsoft-com:office:word" xmlns:w="http://schemas.openxmlformats.org/wordprocessingml/2006/main" xmlns:w14="http://schemas.microsoft.com/office/word/2010/wordml" xmlns:wpg="http://schemas.microsoft.com/office/word/2010/wordprocessingGroup" xmlns:wpi="http://schemas.microsoft.com/office/word/2010/wordprocessingInk" xmlns:wne="http://schemas.microsoft.com/office/word/2006/wordml" xmlns:wps="http://schemas.microsoft.com/office/word/2010/wordprocessingShape" mc:Ignorable="w14 wp14">
-  <w:docDefaults>
-    <w:rPrDefault>
-      <w:rPr>
-        <w:rFonts w:asciiTheme="minorHAnsi" w:eastAsiaTheme="minorHAnsi" w:hAnsiTheme="minorHAnsi" w:cstheme="minorBidi"/>
-        <w:sz w:val="24"/>
-        <w:szCs w:val="24"/>
-        <w:lang w:val="en-GB" w:eastAsia="en-US" w:bidi="ar-SA"/>
-      </w:rPr>
-    </w:rPrDefault>
-    <w:pPrDefault/>
-  </w:docDefaults>
-  <w:latentStyles w:defLockedState="0" w:defUIPriority="99" w:defSemiHidden="1" w:defUnhideWhenUsed="1" w:defQFormat="0" w:count="276">
-    <w:lsdException w:name="Normal" w:semiHidden="0" w:uiPriority="0" w:unhideWhenUsed="0" w:qFormat="1"/>
-    <w:lsdException w:name="heading 1" w:semiHidden="0" w:uiPriority="9" w:unhideWhenUsed="0" w:qFormat="1"/>
-    <w:lsdException w:name="heading 2" w:uiPriority="9" w:qFormat="1"/>
-    <w:lsdException w:name="heading 3" w:uiPriority="9" w:qFormat="1"/>
-    <w:lsdException w:name="heading 4" w:uiPriority="9" w:qFormat="1"/>
-    <w:lsdException w:name="heading 5" w:uiPriority="9" w:qFormat="1"/>
-    <w:lsdException w:name="heading 6" w:uiPriority="9" w:qFormat="1"/>
-    <w:lsdException w:name="heading 7" w:uiPriority="9" w:qFormat="1"/>
-    <w:lsdException w:name="heading 8" w:uiPriority="9" w:qFormat="1"/>
-    <w:lsdException w:name="heading 9" w:uiPriority="9" w:qFormat="1"/>
-    <w:lsdException w:name="toc 1" w:uiPriority="39"/>
-    <w:lsdException w:name="toc 2" w:uiPriority="39"/>
-    <w:lsdException w:name="toc 3" w:uiPriority="39"/>
-    <w:lsdException w:name="toc 4" w:uiPriority="39"/>
-    <w:lsdException w:name="toc 5" w:uiPriority="39"/>
-    <w:lsdException w:name="toc 6" w:uiPriority="39"/>
-    <w:lsdException w:name="toc 7" w:uiPriority="39"/>
-    <w:lsdException w:name="toc 8" w:uiPriority="39"/>
-    <w:lsdException w:name="toc 9" w:uiPriority="39"/>
-    <w:lsdException w:name="caption" w:uiPriority="35" w:qFormat="1"/>
-    <w:lsdException w:name="Title" w:semiHidden="0" w:uiPriority="10" w:unhideWhenUsed="0" w:qFormat="1"/>
-    <w:lsdException w:name="Default Paragraph Font" w:uiPriority="1"/>
-    <w:lsdException w:name="Subtitle" w:semiHidden="0" w:uiPriority="11" w:unhideWhenUsed="0" w:qFormat="1"/>
-    <w:lsdException w:name="Strong" w:semiHidden="0" w:uiPriority="22" w:unhideWhenUsed="0" w:qFormat="1"/>
-    <w:lsdException w:name="Emphasis" w:semiHidden="0" w:uiPriority="20" w:unhideWhenUsed="0" w:qFormat="1"/>
-    <w:lsdException w:name="Table Grid" w:semiHidden="0" w:uiPriority="39" w:unhideWhenUsed="0"/>
-    <w:lsdException w:name="Note Level 1" w:semiHidden="0" w:unhideWhenUsed="0"/>
-    <w:lsdException w:name="Note Level 2" w:semiHidden="0" w:unhideWhenUsed="0"/>
-    <w:lsdException w:name="Note Level 3" w:semiHidden="0" w:unhideWhenUsed="0"/>
-    <w:lsdException w:name="Note Level 4" w:semiHidden="0" w:unhideWhenUsed="0"/>
-    <w:lsdException w:name="Note Level 5" w:semiHidden="0" w:unhideWhenUsed="0"/>
-    <w:lsdException w:name="Note Level 6" w:semiHidden="0" w:unhideWhenUsed="0"/>
-    <w:lsdException w:name="Note Level 7" w:semiHidden="0" w:unhideWhenUsed="0"/>
-    <w:lsdException w:name="Note Level 8" w:semiHidden="0" w:unhideWhenUsed="0"/>
-    <w:lsdException w:name="Note Level 9" w:semiHidden="0" w:unhideWhenUsed="0"/>
-    <w:lsdException w:name="Placeholder Text" w:unhideWhenUsed="0"/>
-    <w:lsdException w:name="No Spacing" w:semiHidden="0" w:uiPriority="1" w:unhideWhenUsed="0" w:qFormat="1"/>
-    <w:lsdException w:name="Light Shading" w:semiHidden="0" w:uiPriority="60" w:unhideWhenUsed="0"/>
-    <w:lsdException w:name="Light List" w:semiHidden="0" w:uiPriority="61" w:unhideWhenUsed="0"/>
-    <w:lsdException w:name="Light Grid" w:semiHidden="0" w:uiPriority="62" w:unhideWhenUsed="0"/>
-    <w:lsdException w:name="Medium Shading 1" w:semiHidden="0" w:uiPriority="63" w:unhideWhenUsed="0"/>
-    <w:lsdException w:name="Medium Shading 2" w:semiHidden="0" w:uiPriority="64" w:unhideWhenUsed="0"/>
-    <w:lsdException w:name="Medium List 1" w:semiHidden="0" w:uiPriority="65" w:unhideWhenUsed="0"/>
-    <w:lsdException w:name="Medium List 2" w:semiHidden="0" w:uiPriority="66" w:unhideWhenUsed="0"/>
-    <w:lsdException w:name="Medium Grid 1" w:semiHidden="0" w:uiPriority="67" w:unhideWhenUsed="0"/>
-    <w:lsdException w:name="Medium Grid 2" w:semiHidden="0" w:uiPriority="68" w:unhideWhenUsed="0"/>
-    <w:lsdException w:name="Medium Grid 3" w:semiHidden="0" w:uiPriority="69" w:unhideWhenUsed="0"/>
-    <w:lsdException w:name="Dark List" w:semiHidden="0" w:uiPriority="70" w:unhideWhenUsed="0"/>
-    <w:lsdException w:name="Colorful Shading" w:semiHidden="0" w:uiPriority="71" w:unhideWhenUsed="0"/>
-    <w:lsdException w:name="Colorful List" w:semiHidden="0" w:uiPriority="72" w:unhideWhenUsed="0"/>
-    <w:lsdException w:name="Colorful Grid" w:semiHidden="0" w:uiPriority="73" w:unhideWhenUsed="0"/>
-    <w:lsdException w:name="Light Shading Accent 1" w:semiHidden="0" w:uiPriority="60" w:unhideWhenUsed="0"/>
-    <w:lsdException w:name="Light List Accent 1" w:semiHidden="0" w:uiPriority="61" w:unhideWhenUsed="0"/>
-    <w:lsdException w:name="Light Grid Accent 1" w:semiHidden="0" w:uiPriority="62" w:unhideWhenUsed="0"/>
-    <w:lsdException w:name="Medium Shading 1 Accent 1" w:semiHidden="0" w:uiPriority="63" w:unhideWhenUsed="0"/>
-    <w:lsdException w:name="Medium Shading 2 Accent 1" w:semiHidden="0" w:uiPriority="64" w:unhideWhenUsed="0"/>
-    <w:lsdException w:name="Medium List 1 Accent 1" w:semiHidden="0" w:uiPriority="65" w:unhideWhenUsed="0"/>
-    <w:lsdException w:name="Revision" w:unhideWhenUsed="0"/>
-    <w:lsdException w:name="List Paragraph" w:semiHidden="0" w:uiPriority="34" w:unhideWhenUsed="0" w:qFormat="1"/>
-    <w:lsdException w:name="Quote" w:semiHidden="0" w:uiPriority="29" w:unhideWhenUsed="0" w:qFormat="1"/>
-    <w:lsdException w:name="Intense Quote" w:semiHidden="0" w:uiPriority="30" w:unhideWhenUsed="0" w:qFormat="1"/>
-    <w:lsdException w:name="Medium List 2 Accent 1" w:semiHidden="0" w:uiPriority="66" w:unhideWhenUsed="0"/>
-    <w:lsdException w:name="Medium Grid 1 Accent 1" w:semiHidden="0" w:uiPriority="67" w:unhideWhenUsed="0"/>
-    <w:lsdException w:name="Medium Grid 2 Accent 1" w:semiHidden="0" w:uiPriority="68" w:unhideWhenUsed="0"/>
-    <w:lsdException w:name="Medium Grid 3 Accent 1" w:semiHidden="0" w:uiPriority="69" w:unhideWhenUsed="0"/>
-    <w:lsdException w:name="Dark List Accent 1" w:semiHidden="0" w:uiPriority="70" w:unhideWhenUsed="0"/>
-    <w:lsdException w:name="Colorful Shading Accent 1" w:semiHidden="0" w:uiPriority="71" w:unhideWhenUsed="0"/>
-    <w:lsdException w:name="Colorful List Accent 1" w:semiHidden="0" w:uiPriority="72" w:unhideWhenUsed="0"/>
-    <w:lsdException w:name="Colorful Grid Accent 1" w:semiHidden="0" w:uiPriority="73" w:unhideWhenUsed="0"/>
-    <w:lsdException w:name="Light Shading Accent 2" w:semiHidden="0" w:uiPriority="60" w:unhideWhenUsed="0"/>
-    <w:lsdException w:name="Light List Accent 2" w:semiHidden="0" w:uiPriority="61" w:unhideWhenUsed="0"/>
-    <w:lsdException w:name="Light Grid Accent 2" w:semiHidden="0" w:uiPriority="62" w:unhideWhenUsed="0"/>
-    <w:lsdException w:name="Medium Shading 1 Accent 2" w:semiHidden="0" w:uiPriority="63" w:unhideWhenUsed="0"/>
-    <w:lsdException w:name="Medium Shading 2 Accent 2" w:semiHidden="0" w:uiPriority="64" w:unhideWhenUsed="0"/>
-    <w:lsdException w:name="Medium List 1 Accent 2" w:semiHidden="0" w:uiPriority="65" w:unhideWhenUsed="0"/>
-    <w:lsdException w:name="Medium List 2 Accent 2" w:semiHidden="0" w:uiPriority="66" w:unhideWhenUsed="0"/>
-    <w:lsdException w:name="Medium Grid 1 Accent 2" w:semiHidden="0" w:uiPriority="67" w:unhideWhenUsed="0"/>
-    <w:lsdException w:name="Medium Grid 2 Accent 2" w:semiHidden="0" w:uiPriority="68" w:unhideWhenUsed="0"/>
-    <w:lsdException w:name="Medium Grid 3 Accent 2" w:semiHidden="0" w:uiPriority="69" w:unhideWhenUsed="0"/>
-    <w:lsdException w:name="Dark List Accent 2" w:semiHidden="0" w:uiPriority="70" w:unhideWhenUsed="0"/>
-    <w:lsdException w:name="Colorful Shading Accent 2" w:semiHidden="0" w:uiPriority="71" w:unhideWhenUsed="0"/>
-    <w:lsdException w:name="Colorful List Accent 2" w:semiHidden="0" w:uiPriority="72" w:unhideWhenUsed="0"/>
-    <w:lsdException w:name="Colorful Grid Accent 2" w:semiHidden="0" w:uiPriority="73" w:unhideWhenUsed="0"/>
-    <w:lsdException w:name="Light Shading Accent 3" w:semiHidden="0" w:uiPriority="60" w:unhideWhenUsed="0"/>
-    <w:lsdException w:name="Light List Accent 3" w:semiHidden="0" w:uiPriority="61" w:unhideWhenUsed="0"/>
-    <w:lsdException w:name="Light Grid Accent 3" w:semiHidden="0" w:uiPriority="62" w:unhideWhenUsed="0"/>
-    <w:lsdException w:name="Medium Shading 1 Accent 3" w:semiHidden="0" w:uiPriority="63" w:unhideWhenUsed="0"/>
-    <w:lsdException w:name="Medium Shading 2 Accent 3" w:semiHidden="0" w:uiPriority="64" w:unhideWhenUsed="0"/>
-    <w:lsdException w:name="Medium List 1 Accent 3" w:semiHidden="0" w:uiPriority="65" w:unhideWhenUsed="0"/>
-    <w:lsdException w:name="Medium List 2 Accent 3" w:semiHidden="0" w:uiPriority="66" w:unhideWhenUsed="0"/>
-    <w:lsdException w:name="Medium Grid 1 Accent 3" w:semiHidden="0" w:uiPriority="67" w:unhideWhenUsed="0"/>
-    <w:lsdException w:name="Medium Grid 2 Accent 3" w:semiHidden="0" w:uiPriority="68" w:unhideWhenUsed="0"/>
-    <w:lsdException w:name="Medium Grid 3 Accent 3" w:semiHidden="0" w:uiPriority="69" w:unhideWhenUsed="0"/>
-    <w:lsdException w:name="Dark List Accent 3" w:semiHidden="0" w:uiPriority="70" w:unhideWhenUsed="0"/>
-    <w:lsdException w:name="Colorful Shading Accent 3" w:semiHidden="0" w:uiPriority="71" w:unhideWhenUsed="0"/>
-    <w:lsdException w:name="Colorful List Accent 3" w:semiHidden="0" w:uiPriority="72" w:unhideWhenUsed="0"/>
-    <w:lsdException w:name="Colorful Grid Accent 3" w:semiHidden="0" w:uiPriority="73" w:unhideWhenUsed="0"/>
-    <w:lsdException w:name="Light Shading Accent 4" w:semiHidden="0" w:uiPriority="60" w:unhideWhenUsed="0"/>
-    <w:lsdException w:name="Light List Accent 4" w:semiHidden="0" w:uiPriority="61" w:unhideWhenUsed="0"/>
-    <w:lsdException w:name="Light Grid Accent 4" w:semiHidden="0" w:uiPriority="62" w:unhideWhenUsed="0"/>
-    <w:lsdException w:name="Medium Shading 1 Accent 4" w:semiHidden="0" w:uiPriority="63" w:unhideWhenUsed="0"/>
-    <w:lsdException w:name="Medium Shading 2 Accent 4" w:semiHidden="0" w:uiPriority="64" w:unhideWhenUsed="0"/>
-    <w:lsdException w:name="Medium List 1 Accent 4" w:semiHidden="0" w:uiPriority="65" w:unhideWhenUsed="0"/>
-    <w:lsdException w:name="Medium List 2 Accent 4" w:semiHidden="0" w:uiPriority="66" w:unhideWhenUsed="0"/>
-    <w:lsdException w:name="Medium Grid 1 Accent 4" w:semiHidden="0" w:uiPriority="67" w:unhideWhenUsed="0"/>
-    <w:lsdException w:name="Medium Grid 2 Accent 4" w:semiHidden="0" w:uiPriority="68" w:unhideWhenUsed="0"/>
-    <w:lsdException w:name="Medium Grid 3 Accent 4" w:semiHidden="0" w:uiPriority="69" w:unhideWhenUsed="0"/>
-    <w:lsdException w:name="Dark List Accent 4" w:semiHidden="0" w:uiPriority="70" w:unhideWhenUsed="0"/>
-    <w:lsdException w:name="Colorful Shading Accent 4" w:semiHidden="0" w:uiPriority="71" w:unhideWhenUsed="0"/>
-    <w:lsdException w:name="Colorful List Accent 4" w:semiHidden="0" w:uiPriority="72" w:unhideWhenUsed="0"/>
-    <w:lsdException w:name="Colorful Grid Accent 4" w:semiHidden="0" w:uiPriority="73" w:unhideWhenUsed="0"/>
-    <w:lsdException w:name="Light Shading Accent 5" w:semiHidden="0" w:uiPriority="60" w:unhideWhenUsed="0"/>
-    <w:lsdException w:name="Light List Accent 5" w:semiHidden="0" w:uiPriority="61" w:unhideWhenUsed="0"/>
-    <w:lsdException w:name="Light Grid Accent 5" w:semiHidden="0" w:uiPriority="62" w:unhideWhenUsed="0"/>
-    <w:lsdException w:name="Medium Shading 1 Accent 5" w:semiHidden="0" w:uiPriority="63" w:unhideWhenUsed="0"/>
-    <w:lsdException w:name="Medium Shading 2 Accent 5" w:semiHidden="0" w:uiPriority="64" w:unhideWhenUsed="0"/>
-    <w:lsdException w:name="Medium List 1 Accent 5" w:semiHidden="0" w:uiPriority="65" w:unhideWhenUsed="0"/>
-    <w:lsdException w:name="Medium List 2 Accent 5" w:semiHidden="0" w:uiPriority="66" w:unhideWhenUsed="0"/>
-    <w:lsdException w:name="Medium Grid 1 Accent 5" w:semiHidden="0" w:uiPriority="67" w:unhideWhenUsed="0"/>
-    <w:lsdException w:name="Medium Grid 2 Accent 5" w:semiHidden="0" w:uiPriority="68" w:unhideWhenUsed="0"/>
-    <w:lsdException w:name="Medium Grid 3 Accent 5" w:semiHidden="0" w:uiPriority="69" w:unhideWhenUsed="0"/>
-    <w:lsdException w:name="Dark List Accent 5" w:semiHidden="0" w:uiPriority="70" w:unhideWhenUsed="0"/>
-    <w:lsdException w:name="Colorful Shading Accent 5" w:semiHidden="0" w:uiPriority="71" w:unhideWhenUsed="0"/>
-    <w:lsdException w:name="Colorful List Accent 5" w:semiHidden="0" w:uiPriority="72" w:unhideWhenUsed="0"/>
-    <w:lsdException w:name="Colorful Grid Accent 5" w:semiHidden="0" w:uiPriority="73" w:unhideWhenUsed="0"/>
-    <w:lsdException w:name="Light Shading Accent 6" w:semiHidden="0" w:uiPriority="60" w:unhideWhenUsed="0"/>
-    <w:lsdException w:name="Light List Accent 6" w:semiHidden="0" w:uiPriority="61" w:unhideWhenUsed="0"/>
-    <w:lsdException w:name="Light Grid Accent 6" w:semiHidden="0" w:uiPriority="62" w:unhideWhenUsed="0"/>
-    <w:lsdException w:name="Medium Shading 1 Accent 6" w:semiHidden="0" w:uiPriority="63" w:unhideWhenUsed="0"/>
-    <w:lsdException w:name="Medium Shading 2 Accent 6" w:semiHidden="0" w:uiPriority="64" w:unhideWhenUsed="0"/>
-    <w:lsdException w:name="Medium List 1 Accent 6" w:semiHidden="0" w:uiPriority="65" w:unhideWhenUsed="0"/>
-    <w:lsdException w:name="Medium List 2 Accent 6" w:semiHidden="0" w:uiPriority="66" w:unhideWhenUsed="0"/>
-    <w:lsdException w:name="Medium Grid 1 Accent 6" w:semiHidden="0" w:uiPriority="67" w:unhideWhenUsed="0"/>
-    <w:lsdException w:name="Medium Grid 2 Accent 6" w:semiHidden="0" w:uiPriority="68" w:unhideWhenUsed="0"/>
-    <w:lsdException w:name="Medium Grid 3 Accent 6" w:semiHidden="0" w:uiPriority="69" w:unhideWhenUsed="0"/>
-    <w:lsdException w:name="Dark List Accent 6" w:semiHidden="0" w:uiPriority="70" w:unhideWhenUsed="0"/>
-    <w:lsdException w:name="Colorful Shading Accent 6" w:semiHidden="0" w:uiPriority="71" w:unhideWhenUsed="0"/>
-    <w:lsdException w:name="Colorful List Accent 6" w:semiHidden="0" w:uiPriority="72" w:unhideWhenUsed="0"/>
-    <w:lsdException w:name="Colorful Grid Accent 6" w:semiHidden="0" w:uiPriority="73" w:unhideWhenUsed="0"/>
-    <w:lsdException w:name="Subtle Emphasis" w:semiHidden="0" w:uiPriority="19" w:unhideWhenUsed="0" w:qFormat="1"/>
-    <w:lsdException w:name="Intense Emphasis" w:semiHidden="0" w:uiPriority="21" w:unhideWhenUsed="0" w:qFormat="1"/>
-    <w:lsdException w:name="Subtle Reference" w:semiHidden="0" w:uiPriority="31" w:unhideWhenUsed="0" w:qFormat="1"/>
-    <w:lsdException w:name="Intense Reference" w:semiHidden="0" w:uiPriority="32" w:unhideWhenUsed="0" w:qFormat="1"/>
-    <w:lsdException w:name="Book Title" w:semiHidden="0" w:uiPriority="33" w:unhideWhenUsed="0" w:qFormat="1"/>
-    <w:lsdException w:name="Bibliography" w:uiPriority="37"/>
-    <w:lsdException w:name="TOC Heading" w:uiPriority="39" w:qFormat="1"/>
-  </w:latentStyles>
-  <w:style w:type="paragraph" w:default="1" w:styleId="Normal">
-    <w:name w:val="Normal"/>
-    <w:qFormat/>
-  </w:style>
-  <w:style w:type="character" w:default="1" w:styleId="DefaultParagraphFont">
-    <w:name w:val="Default Paragraph Font"/>
-    <w:uiPriority w:val="1"/>
-    <w:semiHidden/>
-    <w:unhideWhenUsed/>
-  </w:style>
-  <w:style w:type="table" w:default="1" w:styleId="TableNormal">
-    <w:name w:val="Normal Table"/>
-    <w:uiPriority w:val="99"/>
-    <w:semiHidden/>
-    <w:unhideWhenUsed/>
-    <w:tblPr>
-      <w:tblInd w:w="0" w:type="dxa"/>
-      <w:tblCellMar>
-        <w:top w:w="0" w:type="dxa"/>
-        <w:left w:w="108" w:type="dxa"/>
-        <w:bottom w:w="0" w:type="dxa"/>
-        <w:right w:w="108" w:type="dxa"/>
-      </w:tblCellMar>
-    </w:tblPr>
-  </w:style>
-  <w:style w:type="numbering" w:default="1" w:styleId="NoList">
-    <w:name w:val="No List"/>
-    <w:uiPriority w:val="99"/>
-    <w:semiHidden/>
-    <w:unhideWhenUsed/>
-  </w:style>
-  <w:style w:type="table" w:styleId="TableGrid">
-    <w:name w:val="Table Grid"/>
-    <w:basedOn w:val="TableNormal"/>
-    <w:uiPriority w:val="39"/>
-    <w:rsid w:val="000A0824"/>
-    <w:tblPr>
-      <w:tblInd w:w="0" w:type="dxa"/>
-      <w:tblBorders>
-        <w:top w:val="single" w:sz="4" w:space="0" w:color="auto"/>
-        <w:left w:val="single" w:sz="4" w:space="0" w:color="auto"/>
-        <w:bottom w:val="single" w:sz="4" w:space="0" w:color="auto"/>
-        <w:right w:val="single" w:sz="4" w:space="0" w:color="auto"/>
-        <w:insideH w:val="single" w:sz="4" w:space="0" w:color="auto"/>
-        <w:insideV w:val="single" w:sz="4" w:space="0" w:color="auto"/>
-      </w:tblBorders>
-      <w:tblCellMar>
-        <w:top w:w="0" w:type="dxa"/>
-        <w:left w:w="108" w:type="dxa"/>
-        <w:bottom w:w="0" w:type="dxa"/>
-        <w:right w:w="108" w:type="dxa"/>
-      </w:tblCellMar>
     </w:tblPr>
   </w:style>
   <w:style w:type="paragraph" w:styleId="ListParagraph">
@@ -3892,7 +5025,7 @@
   <a:extraClrSchemeLst/>
   <a:extLst>
     <a:ext uri="{05A4C25C-085E-4340-85A3-A5531E510DB2}">
-      <thm15:themeFamily xmlns:thm15="http://schemas.microsoft.com/office/thememl/2012/main" xmlns="" name="Office Theme" id="{62F939B6-93AF-4DB8-9C6B-D6C7DFDC589F}" vid="{4A3C46E8-61CC-4603-A589-7422A47A8E4A}"/>
+      <thm15:themeFamily xmlns:thm15="http://schemas.microsoft.com/office/thememl/2012/main" name="Office Theme" id="{62F939B6-93AF-4DB8-9C6B-D6C7DFDC589F}" vid="{4A3C46E8-61CC-4603-A589-7422A47A8E4A}"/>
     </a:ext>
   </a:extLst>
 </a:theme>

</xml_diff>